<commit_message>
Add header and footer to Word docs
and delete PDFs, since it is currently difficult to maintain the ability to update PDFs.
</commit_message>
<xml_diff>
--- a/units/1/lessons/1/resources/petascale-lesson-1.1-assessment.docx
+++ b/units/1/lessons/1/resources/petascale-lesson-1.1-assessment.docx
@@ -1,36 +1,154 @@
 
 <file path=word/document.xml><?xml version="1.0" encoding="utf-8"?>
-<w:document xmlns:mc="http://schemas.openxmlformats.org/markup-compatibility/2006" xmlns:o="urn:schemas-microsoft-com:office:office" xmlns:r="http://schemas.openxmlformats.org/officeDocument/2006/relationships" xmlns:m="http://schemas.openxmlformats.org/officeDocument/2006/math" xmlns:v="urn:schemas-microsoft-com:vml" xmlns:wp="http://schemas.openxmlformats.org/drawingml/2006/wordprocessingDrawing" xmlns:w10="urn:schemas-microsoft-com:office:word" xmlns:w="http://schemas.openxmlformats.org/wordprocessingml/2006/main" xmlns:wne="http://schemas.microsoft.com/office/word/2006/wordml" xmlns:sl="http://schemas.openxmlformats.org/schemaLibrary/2006/main" xmlns:a="http://schemas.openxmlformats.org/drawingml/2006/main" xmlns:pic="http://schemas.openxmlformats.org/drawingml/2006/picture" xmlns:c="http://schemas.openxmlformats.org/drawingml/2006/chart" xmlns:lc="http://schemas.openxmlformats.org/drawingml/2006/lockedCanvas" xmlns:dgm="http://schemas.openxmlformats.org/drawingml/2006/diagram" xmlns:wps="http://schemas.microsoft.com/office/word/2010/wordprocessingShape" xmlns:wpg="http://schemas.microsoft.com/office/word/2010/wordprocessingGroup" xmlns:w14="http://schemas.microsoft.com/office/word/2010/wordml" xmlns:w15="http://schemas.microsoft.com/office/word/2012/wordml">
+<w:document xmlns:wpc="http://schemas.microsoft.com/office/word/2010/wordprocessingCanvas" xmlns:mo="http://schemas.microsoft.com/office/mac/office/2008/main" xmlns:mc="http://schemas.openxmlformats.org/markup-compatibility/2006" xmlns:mv="urn:schemas-microsoft-com:mac:vml" xmlns:o="urn:schemas-microsoft-com:office:office" xmlns:r="http://schemas.openxmlformats.org/officeDocument/2006/relationships" xmlns:m="http://schemas.openxmlformats.org/officeDocument/2006/math" xmlns:v="urn:schemas-microsoft-com:vml" xmlns:wp14="http://schemas.microsoft.com/office/word/2010/wordprocessingDrawing" xmlns:wp="http://schemas.openxmlformats.org/drawingml/2006/wordprocessingDrawing" xmlns:w10="urn:schemas-microsoft-com:office:word" xmlns:w="http://schemas.openxmlformats.org/wordprocessingml/2006/main" xmlns:w14="http://schemas.microsoft.com/office/word/2010/wordml" xmlns:w15="http://schemas.microsoft.com/office/word/2012/wordml" xmlns:wpg="http://schemas.microsoft.com/office/word/2010/wordprocessingGroup" xmlns:wpi="http://schemas.microsoft.com/office/word/2010/wordprocessingInk" xmlns:wne="http://schemas.microsoft.com/office/word/2006/wordml" xmlns:wps="http://schemas.microsoft.com/office/word/2010/wordprocessingShape" mc:Ignorable="w14 w15 wp14">
   <w:body>
     <w:p>
       <w:pPr>
-        <w:pStyle w:val="Title"/>
-        <w:ind w:left="720" w:firstLine="0"/>
-        <w:rPr/>
-      </w:pPr>
-      <w:bookmarkStart w:colFirst="0" w:colLast="0" w:name="_ilrdr9q5zbxu" w:id="0"/>
+        <w:rPr>
+          <w:rFonts w:ascii="Times New Roman" w:eastAsia="Times New Roman" w:hAnsi="Times New Roman" w:cs="Times New Roman"/>
+          <w:b/>
+          <w:sz w:val="36"/>
+          <w:szCs w:val="36"/>
+        </w:rPr>
+      </w:pPr>
+      <w:bookmarkStart w:id="0" w:name="_ilrdr9q5zbxu" w:colFirst="0" w:colLast="0"/>
+      <w:bookmarkStart w:id="1" w:name="_go51kdbiibh1" w:colFirst="0" w:colLast="0"/>
+      <w:bookmarkStart w:id="2" w:name="_GoBack"/>
       <w:bookmarkEnd w:id="0"/>
-      <w:r>
-        <w:rPr>
-          <w:rtl w:val="0"/>
-        </w:rPr>
-        <w:t xml:space="preserve">Sample Assessment</w:t>
-      </w:r>
-    </w:p>
-    <w:p>
-      <w:pPr>
-        <w:ind w:left="720" w:firstLine="0"/>
-        <w:rPr>
-          <w:rFonts w:ascii="Times New Roman" w:cs="Times New Roman" w:eastAsia="Times New Roman" w:hAnsi="Times New Roman"/>
-          <w:sz w:val="24"/>
-          <w:szCs w:val="24"/>
-        </w:rPr>
-      </w:pPr>
-      <w:r>
-        <w:rPr>
-          <w:rtl w:val="0"/>
-        </w:rPr>
-      </w:r>
+      <w:bookmarkEnd w:id="1"/>
+      <w:bookmarkEnd w:id="2"/>
+      <w:r>
+        <w:rPr>
+          <w:rFonts w:ascii="Times New Roman" w:eastAsia="Times New Roman" w:hAnsi="Times New Roman" w:cs="Times New Roman"/>
+          <w:b/>
+          <w:sz w:val="36"/>
+          <w:szCs w:val="36"/>
+        </w:rPr>
+        <w:t xml:space="preserve">Blue Waters </w:t>
+      </w:r>
+      <w:proofErr w:type="spellStart"/>
+      <w:r>
+        <w:rPr>
+          <w:rFonts w:ascii="Times New Roman" w:eastAsia="Times New Roman" w:hAnsi="Times New Roman" w:cs="Times New Roman"/>
+          <w:b/>
+          <w:sz w:val="36"/>
+          <w:szCs w:val="36"/>
+        </w:rPr>
+        <w:t>Petascale</w:t>
+      </w:r>
+      <w:proofErr w:type="spellEnd"/>
+      <w:r>
+        <w:rPr>
+          <w:rFonts w:ascii="Times New Roman" w:eastAsia="Times New Roman" w:hAnsi="Times New Roman" w:cs="Times New Roman"/>
+          <w:b/>
+          <w:sz w:val="36"/>
+          <w:szCs w:val="36"/>
+        </w:rPr>
+        <w:t xml:space="preserve"> Semester Curriculum v1.0</w:t>
+      </w:r>
+    </w:p>
+    <w:p>
+      <w:pPr>
+        <w:rPr>
+          <w:rFonts w:ascii="Times New Roman" w:eastAsia="Times New Roman" w:hAnsi="Times New Roman" w:cs="Times New Roman"/>
+          <w:b/>
+          <w:sz w:val="32"/>
+          <w:szCs w:val="32"/>
+        </w:rPr>
+      </w:pPr>
+      <w:r>
+        <w:rPr>
+          <w:rFonts w:ascii="Times New Roman" w:eastAsia="Times New Roman" w:hAnsi="Times New Roman" w:cs="Times New Roman"/>
+          <w:b/>
+          <w:sz w:val="32"/>
+          <w:szCs w:val="32"/>
+        </w:rPr>
+        <w:t>Unit 1: Computation Across the Curriculum</w:t>
+      </w:r>
+    </w:p>
+    <w:p>
+      <w:pPr>
+        <w:rPr>
+          <w:rFonts w:ascii="Times New Roman" w:eastAsia="Times New Roman" w:hAnsi="Times New Roman" w:cs="Times New Roman"/>
+          <w:b/>
+          <w:sz w:val="32"/>
+          <w:szCs w:val="32"/>
+        </w:rPr>
+      </w:pPr>
+      <w:r>
+        <w:rPr>
+          <w:rFonts w:ascii="Times New Roman" w:eastAsia="Times New Roman" w:hAnsi="Times New Roman" w:cs="Times New Roman"/>
+          <w:b/>
+          <w:sz w:val="32"/>
+          <w:szCs w:val="32"/>
+        </w:rPr>
+        <w:t>Lesson 1</w:t>
+      </w:r>
+      <w:r>
+        <w:rPr>
+          <w:rFonts w:ascii="Times New Roman" w:eastAsia="Times New Roman" w:hAnsi="Times New Roman" w:cs="Times New Roman"/>
+          <w:b/>
+          <w:sz w:val="32"/>
+          <w:szCs w:val="32"/>
+        </w:rPr>
+        <w:t xml:space="preserve">: </w:t>
+      </w:r>
+      <w:r>
+        <w:rPr>
+          <w:rFonts w:ascii="Times New Roman" w:eastAsia="Times New Roman" w:hAnsi="Times New Roman" w:cs="Times New Roman"/>
+          <w:b/>
+          <w:sz w:val="32"/>
+          <w:szCs w:val="32"/>
+        </w:rPr>
+        <w:t>Introduction to Parallel Computing</w:t>
+      </w:r>
+    </w:p>
+    <w:p>
+      <w:pPr>
+        <w:rPr>
+          <w:rFonts w:ascii="Times New Roman" w:eastAsia="Times New Roman" w:hAnsi="Times New Roman" w:cs="Times New Roman"/>
+          <w:b/>
+          <w:sz w:val="28"/>
+          <w:szCs w:val="28"/>
+        </w:rPr>
+      </w:pPr>
+      <w:r>
+        <w:rPr>
+          <w:rFonts w:ascii="Times New Roman" w:eastAsia="Times New Roman" w:hAnsi="Times New Roman" w:cs="Times New Roman"/>
+          <w:b/>
+          <w:sz w:val="28"/>
+          <w:szCs w:val="28"/>
+        </w:rPr>
+        <w:t>Sample Assessment</w:t>
+      </w:r>
+    </w:p>
+    <w:p>
+      <w:pPr>
+        <w:rPr>
+          <w:rFonts w:ascii="Times New Roman" w:eastAsia="Times New Roman" w:hAnsi="Times New Roman" w:cs="Times New Roman"/>
+          <w:i/>
+          <w:sz w:val="24"/>
+          <w:szCs w:val="24"/>
+        </w:rPr>
+      </w:pPr>
+      <w:r>
+        <w:rPr>
+          <w:rFonts w:ascii="Times New Roman" w:eastAsia="Times New Roman" w:hAnsi="Times New Roman" w:cs="Times New Roman"/>
+          <w:i/>
+          <w:sz w:val="24"/>
+          <w:szCs w:val="24"/>
+        </w:rPr>
+        <w:t>Developed by Beau Christ for the Shodor Education Foundation, Inc.</w:t>
+      </w:r>
+    </w:p>
+    <w:p>
+      <w:pPr>
+        <w:rPr>
+          <w:rFonts w:ascii="Times New Roman" w:eastAsia="Times New Roman" w:hAnsi="Times New Roman" w:cs="Times New Roman"/>
+          <w:sz w:val="24"/>
+          <w:szCs w:val="24"/>
+        </w:rPr>
+      </w:pPr>
     </w:p>
     <w:p>
       <w:pPr>
@@ -38,64 +156,53 @@
           <w:ilvl w:val="0"/>
           <w:numId w:val="1"/>
         </w:numPr>
-        <w:ind w:left="720" w:hanging="360"/>
-        <w:rPr>
-          <w:rFonts w:ascii="Times New Roman" w:cs="Times New Roman" w:eastAsia="Times New Roman" w:hAnsi="Times New Roman"/>
-          <w:sz w:val="24"/>
-          <w:szCs w:val="24"/>
-        </w:rPr>
-      </w:pPr>
-      <w:r>
-        <w:rPr>
-          <w:rFonts w:ascii="Times New Roman" w:cs="Times New Roman" w:eastAsia="Times New Roman" w:hAnsi="Times New Roman"/>
-          <w:sz w:val="24"/>
-          <w:szCs w:val="24"/>
-          <w:rtl w:val="0"/>
+        <w:rPr>
+          <w:rFonts w:ascii="Times New Roman" w:eastAsia="Times New Roman" w:hAnsi="Times New Roman" w:cs="Times New Roman"/>
+          <w:sz w:val="24"/>
+          <w:szCs w:val="24"/>
+        </w:rPr>
+      </w:pPr>
+      <w:r>
+        <w:rPr>
+          <w:rFonts w:ascii="Times New Roman" w:eastAsia="Times New Roman" w:hAnsi="Times New Roman" w:cs="Times New Roman"/>
+          <w:sz w:val="24"/>
+          <w:szCs w:val="24"/>
         </w:rPr>
         <w:t xml:space="preserve">How is </w:t>
       </w:r>
       <w:r>
         <w:rPr>
-          <w:rFonts w:ascii="Times New Roman" w:cs="Times New Roman" w:eastAsia="Times New Roman" w:hAnsi="Times New Roman"/>
-          <w:b w:val="1"/>
-          <w:sz w:val="24"/>
-          <w:szCs w:val="24"/>
-          <w:rtl w:val="0"/>
-        </w:rPr>
-        <w:t xml:space="preserve">parallel programming</w:t>
-      </w:r>
-      <w:r>
-        <w:rPr>
-          <w:rFonts w:ascii="Times New Roman" w:cs="Times New Roman" w:eastAsia="Times New Roman" w:hAnsi="Times New Roman"/>
-          <w:sz w:val="24"/>
-          <w:szCs w:val="24"/>
-          <w:rtl w:val="0"/>
+          <w:rFonts w:ascii="Times New Roman" w:eastAsia="Times New Roman" w:hAnsi="Times New Roman" w:cs="Times New Roman"/>
+          <w:b/>
+          <w:sz w:val="24"/>
+          <w:szCs w:val="24"/>
+        </w:rPr>
+        <w:t>parallel programming</w:t>
+      </w:r>
+      <w:r>
+        <w:rPr>
+          <w:rFonts w:ascii="Times New Roman" w:eastAsia="Times New Roman" w:hAnsi="Times New Roman" w:cs="Times New Roman"/>
+          <w:sz w:val="24"/>
+          <w:szCs w:val="24"/>
         </w:rPr>
         <w:t xml:space="preserve"> different from </w:t>
       </w:r>
       <w:r>
         <w:rPr>
-          <w:rFonts w:ascii="Times New Roman" w:cs="Times New Roman" w:eastAsia="Times New Roman" w:hAnsi="Times New Roman"/>
-          <w:b w:val="1"/>
-          <w:sz w:val="24"/>
-          <w:szCs w:val="24"/>
-          <w:rtl w:val="0"/>
-        </w:rPr>
-        <w:t xml:space="preserve">sequential programming</w:t>
-      </w:r>
-      <w:r>
-        <w:rPr>
-          <w:rFonts w:ascii="Times New Roman" w:cs="Times New Roman" w:eastAsia="Times New Roman" w:hAnsi="Times New Roman"/>
-          <w:sz w:val="24"/>
-          <w:szCs w:val="24"/>
-          <w:rtl w:val="0"/>
-        </w:rPr>
-        <w:t xml:space="preserve">?</w:t>
-      </w:r>
-      <w:r>
-        <w:rPr>
-          <w:rtl w:val="0"/>
-        </w:rPr>
+          <w:rFonts w:ascii="Times New Roman" w:eastAsia="Times New Roman" w:hAnsi="Times New Roman" w:cs="Times New Roman"/>
+          <w:b/>
+          <w:sz w:val="24"/>
+          <w:szCs w:val="24"/>
+        </w:rPr>
+        <w:t>sequential programming</w:t>
+      </w:r>
+      <w:r>
+        <w:rPr>
+          <w:rFonts w:ascii="Times New Roman" w:eastAsia="Times New Roman" w:hAnsi="Times New Roman" w:cs="Times New Roman"/>
+          <w:sz w:val="24"/>
+          <w:szCs w:val="24"/>
+        </w:rPr>
+        <w:t>?</w:t>
       </w:r>
     </w:p>
     <w:p>
@@ -104,73 +211,53 @@
           <w:ilvl w:val="0"/>
           <w:numId w:val="1"/>
         </w:numPr>
-        <w:ind w:left="720" w:hanging="360"/>
-        <w:rPr>
-          <w:rFonts w:ascii="Times New Roman" w:cs="Times New Roman" w:eastAsia="Times New Roman" w:hAnsi="Times New Roman"/>
-          <w:sz w:val="24"/>
-          <w:szCs w:val="24"/>
-        </w:rPr>
-      </w:pPr>
-      <w:r>
-        <w:rPr>
-          <w:rFonts w:ascii="Times New Roman" w:cs="Times New Roman" w:eastAsia="Times New Roman" w:hAnsi="Times New Roman"/>
-          <w:sz w:val="24"/>
-          <w:szCs w:val="24"/>
-          <w:rtl w:val="0"/>
+        <w:rPr>
+          <w:rFonts w:ascii="Times New Roman" w:eastAsia="Times New Roman" w:hAnsi="Times New Roman" w:cs="Times New Roman"/>
+          <w:sz w:val="24"/>
+          <w:szCs w:val="24"/>
+        </w:rPr>
+      </w:pPr>
+      <w:r>
+        <w:rPr>
+          <w:rFonts w:ascii="Times New Roman" w:eastAsia="Times New Roman" w:hAnsi="Times New Roman" w:cs="Times New Roman"/>
+          <w:sz w:val="24"/>
+          <w:szCs w:val="24"/>
         </w:rPr>
         <w:t xml:space="preserve">How does a </w:t>
       </w:r>
       <w:r>
         <w:rPr>
-          <w:rFonts w:ascii="Times New Roman" w:cs="Times New Roman" w:eastAsia="Times New Roman" w:hAnsi="Times New Roman"/>
-          <w:b w:val="1"/>
-          <w:sz w:val="24"/>
-          <w:szCs w:val="24"/>
-          <w:rtl w:val="0"/>
-        </w:rPr>
-        <w:t xml:space="preserve">multi-core computer</w:t>
-      </w:r>
-      <w:r>
-        <w:rPr>
-          <w:rFonts w:ascii="Times New Roman" w:cs="Times New Roman" w:eastAsia="Times New Roman" w:hAnsi="Times New Roman"/>
-          <w:sz w:val="24"/>
-          <w:szCs w:val="24"/>
-          <w:rtl w:val="0"/>
-        </w:rPr>
-        <w:t xml:space="preserve"> attempt to improve performance as compared to a</w:t>
-      </w:r>
-      <w:r>
-        <w:rPr>
-          <w:rFonts w:ascii="Times New Roman" w:cs="Times New Roman" w:eastAsia="Times New Roman" w:hAnsi="Times New Roman"/>
-          <w:sz w:val="24"/>
-          <w:szCs w:val="24"/>
-          <w:rtl w:val="0"/>
-        </w:rPr>
-        <w:t xml:space="preserve"> </w:t>
-      </w:r>
-      <w:r>
-        <w:rPr>
-          <w:rFonts w:ascii="Times New Roman" w:cs="Times New Roman" w:eastAsia="Times New Roman" w:hAnsi="Times New Roman"/>
-          <w:b w:val="1"/>
-          <w:sz w:val="24"/>
-          <w:szCs w:val="24"/>
-          <w:rtl w:val="0"/>
-        </w:rPr>
-        <w:t xml:space="preserve">single-core computer</w:t>
-      </w:r>
-      <w:r>
-        <w:rPr>
-          <w:rFonts w:ascii="Times New Roman" w:cs="Times New Roman" w:eastAsia="Times New Roman" w:hAnsi="Times New Roman"/>
-          <w:sz w:val="24"/>
-          <w:szCs w:val="24"/>
-          <w:rtl w:val="0"/>
-        </w:rPr>
-        <w:t xml:space="preserve">?</w:t>
-      </w:r>
-      <w:r>
-        <w:rPr>
-          <w:rtl w:val="0"/>
-        </w:rPr>
+          <w:rFonts w:ascii="Times New Roman" w:eastAsia="Times New Roman" w:hAnsi="Times New Roman" w:cs="Times New Roman"/>
+          <w:b/>
+          <w:sz w:val="24"/>
+          <w:szCs w:val="24"/>
+        </w:rPr>
+        <w:t>multi-core computer</w:t>
+      </w:r>
+      <w:r>
+        <w:rPr>
+          <w:rFonts w:ascii="Times New Roman" w:eastAsia="Times New Roman" w:hAnsi="Times New Roman" w:cs="Times New Roman"/>
+          <w:sz w:val="24"/>
+          <w:szCs w:val="24"/>
+        </w:rPr>
+        <w:t xml:space="preserve"> attempt to improve performance as compared to a </w:t>
+      </w:r>
+      <w:r>
+        <w:rPr>
+          <w:rFonts w:ascii="Times New Roman" w:eastAsia="Times New Roman" w:hAnsi="Times New Roman" w:cs="Times New Roman"/>
+          <w:b/>
+          <w:sz w:val="24"/>
+          <w:szCs w:val="24"/>
+        </w:rPr>
+        <w:t>single-core computer</w:t>
+      </w:r>
+      <w:r>
+        <w:rPr>
+          <w:rFonts w:ascii="Times New Roman" w:eastAsia="Times New Roman" w:hAnsi="Times New Roman" w:cs="Times New Roman"/>
+          <w:sz w:val="24"/>
+          <w:szCs w:val="24"/>
+        </w:rPr>
+        <w:t>?</w:t>
       </w:r>
     </w:p>
     <w:p>
@@ -179,49 +266,36 @@
           <w:ilvl w:val="0"/>
           <w:numId w:val="1"/>
         </w:numPr>
-        <w:ind w:left="720" w:hanging="360"/>
-        <w:rPr>
-          <w:rFonts w:ascii="Times New Roman" w:cs="Times New Roman" w:eastAsia="Times New Roman" w:hAnsi="Times New Roman"/>
-          <w:sz w:val="24"/>
-          <w:szCs w:val="24"/>
-        </w:rPr>
-      </w:pPr>
-      <w:r>
-        <w:rPr>
-          <w:rFonts w:ascii="Times New Roman" w:cs="Times New Roman" w:eastAsia="Times New Roman" w:hAnsi="Times New Roman"/>
-          <w:sz w:val="24"/>
-          <w:szCs w:val="24"/>
-          <w:rtl w:val="0"/>
-        </w:rPr>
-        <w:t xml:space="preserve">What is</w:t>
-      </w:r>
-      <w:r>
-        <w:rPr>
-          <w:rFonts w:ascii="Times New Roman" w:cs="Times New Roman" w:eastAsia="Times New Roman" w:hAnsi="Times New Roman"/>
-          <w:sz w:val="24"/>
-          <w:szCs w:val="24"/>
-          <w:rtl w:val="0"/>
-        </w:rPr>
-        <w:t xml:space="preserve"> </w:t>
-      </w:r>
-      <w:r>
-        <w:rPr>
-          <w:rFonts w:ascii="Times New Roman" w:cs="Times New Roman" w:eastAsia="Times New Roman" w:hAnsi="Times New Roman"/>
-          <w:b w:val="1"/>
-          <w:sz w:val="24"/>
-          <w:szCs w:val="24"/>
-          <w:rtl w:val="0"/>
-        </w:rPr>
-        <w:t xml:space="preserve">High Performance Computing (HPC)</w:t>
-      </w:r>
-      <w:r>
-        <w:rPr>
-          <w:rFonts w:ascii="Times New Roman" w:cs="Times New Roman" w:eastAsia="Times New Roman" w:hAnsi="Times New Roman"/>
-          <w:sz w:val="24"/>
-          <w:szCs w:val="24"/>
-          <w:rtl w:val="0"/>
-        </w:rPr>
-        <w:t xml:space="preserve">?</w:t>
+        <w:rPr>
+          <w:rFonts w:ascii="Times New Roman" w:eastAsia="Times New Roman" w:hAnsi="Times New Roman" w:cs="Times New Roman"/>
+          <w:sz w:val="24"/>
+          <w:szCs w:val="24"/>
+        </w:rPr>
+      </w:pPr>
+      <w:r>
+        <w:rPr>
+          <w:rFonts w:ascii="Times New Roman" w:eastAsia="Times New Roman" w:hAnsi="Times New Roman" w:cs="Times New Roman"/>
+          <w:sz w:val="24"/>
+          <w:szCs w:val="24"/>
+        </w:rPr>
+        <w:t xml:space="preserve">What is </w:t>
+      </w:r>
+      <w:r>
+        <w:rPr>
+          <w:rFonts w:ascii="Times New Roman" w:eastAsia="Times New Roman" w:hAnsi="Times New Roman" w:cs="Times New Roman"/>
+          <w:b/>
+          <w:sz w:val="24"/>
+          <w:szCs w:val="24"/>
+        </w:rPr>
+        <w:t>High Performance Computing (HPC)</w:t>
+      </w:r>
+      <w:r>
+        <w:rPr>
+          <w:rFonts w:ascii="Times New Roman" w:eastAsia="Times New Roman" w:hAnsi="Times New Roman" w:cs="Times New Roman"/>
+          <w:sz w:val="24"/>
+          <w:szCs w:val="24"/>
+        </w:rPr>
+        <w:t>?</w:t>
       </w:r>
     </w:p>
     <w:p>
@@ -230,63 +304,314 @@
           <w:ilvl w:val="0"/>
           <w:numId w:val="1"/>
         </w:numPr>
-        <w:ind w:left="720" w:hanging="360"/>
-        <w:rPr>
-          <w:rFonts w:ascii="Times New Roman" w:cs="Times New Roman" w:eastAsia="Times New Roman" w:hAnsi="Times New Roman"/>
-          <w:sz w:val="24"/>
-          <w:szCs w:val="24"/>
-          <w:u w:val="none"/>
-        </w:rPr>
-      </w:pPr>
-      <w:r>
-        <w:rPr>
-          <w:rFonts w:ascii="Times New Roman" w:cs="Times New Roman" w:eastAsia="Times New Roman" w:hAnsi="Times New Roman"/>
-          <w:sz w:val="24"/>
-          <w:szCs w:val="24"/>
-          <w:rtl w:val="0"/>
+        <w:rPr>
+          <w:rFonts w:ascii="Times New Roman" w:eastAsia="Times New Roman" w:hAnsi="Times New Roman" w:cs="Times New Roman"/>
+          <w:sz w:val="24"/>
+          <w:szCs w:val="24"/>
+        </w:rPr>
+      </w:pPr>
+      <w:r>
+        <w:rPr>
+          <w:rFonts w:ascii="Times New Roman" w:eastAsia="Times New Roman" w:hAnsi="Times New Roman" w:cs="Times New Roman"/>
+          <w:sz w:val="24"/>
+          <w:szCs w:val="24"/>
         </w:rPr>
         <w:t xml:space="preserve">What is </w:t>
       </w:r>
-      <w:hyperlink r:id="rId6">
+      <w:hyperlink r:id="rId5">
         <w:r>
           <w:rPr>
-            <w:rFonts w:ascii="Times New Roman" w:cs="Times New Roman" w:eastAsia="Times New Roman" w:hAnsi="Times New Roman"/>
-            <w:color w:val="1155cc"/>
+            <w:rFonts w:ascii="Times New Roman" w:eastAsia="Times New Roman" w:hAnsi="Times New Roman" w:cs="Times New Roman"/>
+            <w:color w:val="1155CC"/>
             <w:sz w:val="24"/>
             <w:szCs w:val="24"/>
             <w:u w:val="single"/>
-            <w:rtl w:val="0"/>
           </w:rPr>
-          <w:t xml:space="preserve">www.top500.org</w:t>
+          <w:t>www.top500.org</w:t>
         </w:r>
       </w:hyperlink>
       <w:r>
         <w:rPr>
-          <w:rFonts w:ascii="Times New Roman" w:cs="Times New Roman" w:eastAsia="Times New Roman" w:hAnsi="Times New Roman"/>
-          <w:sz w:val="24"/>
-          <w:szCs w:val="24"/>
-          <w:rtl w:val="0"/>
+          <w:rFonts w:ascii="Times New Roman" w:eastAsia="Times New Roman" w:hAnsi="Times New Roman" w:cs="Times New Roman"/>
+          <w:sz w:val="24"/>
+          <w:szCs w:val="24"/>
         </w:rPr>
         <w:t xml:space="preserve"> ?</w:t>
       </w:r>
-      <w:r>
-        <w:rPr>
-          <w:rtl w:val="0"/>
-        </w:rPr>
-      </w:r>
+    </w:p>
+    <w:p>
+      <w:pPr>
+        <w:rPr>
+          <w:rFonts w:ascii="Times New Roman" w:eastAsia="Times New Roman" w:hAnsi="Times New Roman" w:cs="Times New Roman"/>
+          <w:sz w:val="24"/>
+          <w:szCs w:val="24"/>
+        </w:rPr>
+      </w:pPr>
+    </w:p>
+    <w:p>
+      <w:pPr>
+        <w:rPr>
+          <w:rFonts w:ascii="Times New Roman" w:eastAsia="Times New Roman" w:hAnsi="Times New Roman" w:cs="Times New Roman"/>
+          <w:i/>
+          <w:sz w:val="24"/>
+          <w:szCs w:val="24"/>
+        </w:rPr>
+      </w:pPr>
+      <w:r>
+        <w:rPr>
+          <w:rFonts w:ascii="Times New Roman" w:eastAsia="Times New Roman" w:hAnsi="Times New Roman" w:cs="Times New Roman"/>
+          <w:i/>
+          <w:sz w:val="24"/>
+          <w:szCs w:val="24"/>
+        </w:rPr>
+        <w:pict w14:anchorId="4829FA64">
+          <v:shapetype id="_x0000_t75" coordsize="21600,21600" o:spt="75" o:preferrelative="t" path="m@4@5l@4@11@9@11@9@5xe" filled="f" stroked="f">
+            <v:stroke joinstyle="miter"/>
+            <v:formulas>
+              <v:f eqn="if lineDrawn pixelLineWidth 0"/>
+              <v:f eqn="sum @0 1 0"/>
+              <v:f eqn="sum 0 0 @1"/>
+              <v:f eqn="prod @2 1 2"/>
+              <v:f eqn="prod @3 21600 pixelWidth"/>
+              <v:f eqn="prod @3 21600 pixelHeight"/>
+              <v:f eqn="sum @0 0 1"/>
+              <v:f eqn="prod @6 1 2"/>
+              <v:f eqn="prod @7 21600 pixelWidth"/>
+              <v:f eqn="sum @8 21600 0"/>
+              <v:f eqn="prod @7 21600 pixelHeight"/>
+              <v:f eqn="sum @10 21600 0"/>
+            </v:formulas>
+            <v:path o:extrusionok="f" gradientshapeok="t" o:connecttype="rect"/>
+            <o:lock v:ext="edit" aspectratio="t"/>
+          </v:shapetype>
+          <v:shape id="_x0000_i1025" type="#_x0000_t75" style="width:467.85pt;height:1.5pt" o:hrpct="0" o:hralign="center" o:hr="t">
+            <v:imagedata r:id="rId6" o:title="/Applications/Microsoft Word.app/Contents/Resources/Lines/Default Line.gif"/>
+          </v:shape>
+        </w:pict>
+      </w:r>
+    </w:p>
+    <w:p>
+      <w:pPr>
+        <w:rPr>
+          <w:rFonts w:ascii="Times New Roman" w:eastAsia="Times New Roman" w:hAnsi="Times New Roman" w:cs="Times New Roman"/>
+          <w:i/>
+          <w:sz w:val="24"/>
+          <w:szCs w:val="24"/>
+        </w:rPr>
+      </w:pPr>
+      <w:r>
+        <w:rPr>
+          <w:rFonts w:ascii="Times New Roman" w:eastAsia="Times New Roman" w:hAnsi="Times New Roman" w:cs="Times New Roman"/>
+          <w:i/>
+          <w:sz w:val="24"/>
+          <w:szCs w:val="24"/>
+        </w:rPr>
+        <w:t xml:space="preserve">Except where otherwise noted, this work by The Shodor Education Foundation, Inc. is licensed under CC BY-NC 4.0. To view a copy of this license, visit </w:t>
+      </w:r>
+      <w:r>
+        <w:rPr>
+          <w:rFonts w:ascii="Times New Roman" w:eastAsia="Times New Roman" w:hAnsi="Times New Roman" w:cs="Times New Roman"/>
+          <w:i/>
+          <w:sz w:val="24"/>
+          <w:szCs w:val="24"/>
+        </w:rPr>
+        <w:br/>
+      </w:r>
+      <w:hyperlink r:id="rId7" w:history="1">
+        <w:r>
+          <w:rPr>
+            <w:rStyle w:val="Hyperlink"/>
+            <w:rFonts w:ascii="Times New Roman" w:eastAsia="Times New Roman" w:hAnsi="Times New Roman" w:cs="Times New Roman"/>
+            <w:i/>
+            <w:sz w:val="24"/>
+            <w:szCs w:val="24"/>
+          </w:rPr>
+          <w:t>https://creativecommons.org/licenses/by-nc/4.0</w:t>
+        </w:r>
+      </w:hyperlink>
+    </w:p>
+    <w:p>
+      <w:pPr>
+        <w:rPr>
+          <w:rFonts w:ascii="Times New Roman" w:eastAsia="Times New Roman" w:hAnsi="Times New Roman" w:cs="Times New Roman"/>
+          <w:sz w:val="24"/>
+          <w:szCs w:val="24"/>
+        </w:rPr>
+      </w:pPr>
+    </w:p>
+    <w:p>
+      <w:pPr>
+        <w:rPr>
+          <w:rFonts w:ascii="Times New Roman" w:eastAsia="Times New Roman" w:hAnsi="Times New Roman" w:cs="Times New Roman"/>
+          <w:i/>
+          <w:sz w:val="24"/>
+          <w:szCs w:val="24"/>
+        </w:rPr>
+      </w:pPr>
+      <w:r>
+        <w:rPr>
+          <w:rFonts w:ascii="Times New Roman" w:eastAsia="Times New Roman" w:hAnsi="Times New Roman" w:cs="Times New Roman"/>
+          <w:i/>
+          <w:sz w:val="24"/>
+          <w:szCs w:val="24"/>
+        </w:rPr>
+        <w:t>Browse and search the full collection at</w:t>
+      </w:r>
+      <w:r>
+        <w:rPr>
+          <w:rFonts w:ascii="Times New Roman" w:eastAsia="Times New Roman" w:hAnsi="Times New Roman" w:cs="Times New Roman"/>
+          <w:i/>
+          <w:sz w:val="24"/>
+          <w:szCs w:val="24"/>
+        </w:rPr>
+        <w:br/>
+      </w:r>
+      <w:hyperlink r:id="rId8" w:history="1">
+        <w:r>
+          <w:rPr>
+            <w:rStyle w:val="Hyperlink"/>
+            <w:rFonts w:ascii="Times New Roman" w:eastAsia="Times New Roman" w:hAnsi="Times New Roman" w:cs="Times New Roman"/>
+            <w:i/>
+            <w:sz w:val="24"/>
+            <w:szCs w:val="24"/>
+          </w:rPr>
+          <w:t>http://shodor.org/petascale/materials/semester-curriculum</w:t>
+        </w:r>
+      </w:hyperlink>
+    </w:p>
+    <w:p>
+      <w:pPr>
+        <w:rPr>
+          <w:rFonts w:ascii="Times New Roman" w:eastAsia="Times New Roman" w:hAnsi="Times New Roman" w:cs="Times New Roman"/>
+          <w:sz w:val="24"/>
+          <w:szCs w:val="24"/>
+        </w:rPr>
+      </w:pPr>
+    </w:p>
+    <w:p>
+      <w:pPr>
+        <w:rPr>
+          <w:rFonts w:ascii="Times New Roman" w:eastAsia="Times New Roman" w:hAnsi="Times New Roman" w:cs="Times New Roman"/>
+          <w:i/>
+          <w:sz w:val="24"/>
+          <w:szCs w:val="24"/>
+        </w:rPr>
+      </w:pPr>
+      <w:r>
+        <w:rPr>
+          <w:rFonts w:ascii="Times New Roman" w:eastAsia="Times New Roman" w:hAnsi="Times New Roman" w:cs="Times New Roman"/>
+          <w:i/>
+          <w:sz w:val="24"/>
+          <w:szCs w:val="24"/>
+        </w:rPr>
+        <w:t>We welcome your improvements</w:t>
+      </w:r>
+      <w:r>
+        <w:rPr>
+          <w:rFonts w:ascii="Times New Roman" w:eastAsia="Times New Roman" w:hAnsi="Times New Roman" w:cs="Times New Roman"/>
+          <w:i/>
+          <w:sz w:val="24"/>
+          <w:szCs w:val="24"/>
+        </w:rPr>
+        <w:t xml:space="preserve">! You can submit your proposed changes to this </w:t>
+      </w:r>
+      <w:r>
+        <w:rPr>
+          <w:rFonts w:ascii="Times New Roman" w:eastAsia="Times New Roman" w:hAnsi="Times New Roman" w:cs="Times New Roman"/>
+          <w:i/>
+          <w:sz w:val="24"/>
+          <w:szCs w:val="24"/>
+        </w:rPr>
+        <w:t>material and the rest of the collection in our GitHub repository at</w:t>
+      </w:r>
+      <w:r>
+        <w:rPr>
+          <w:rFonts w:ascii="Times New Roman" w:eastAsia="Times New Roman" w:hAnsi="Times New Roman" w:cs="Times New Roman"/>
+          <w:i/>
+          <w:sz w:val="24"/>
+          <w:szCs w:val="24"/>
+        </w:rPr>
+        <w:br/>
+      </w:r>
+      <w:hyperlink r:id="rId9" w:history="1">
+        <w:r>
+          <w:rPr>
+            <w:rStyle w:val="Hyperlink"/>
+            <w:rFonts w:ascii="Times New Roman" w:eastAsia="Times New Roman" w:hAnsi="Times New Roman" w:cs="Times New Roman"/>
+            <w:i/>
+            <w:sz w:val="24"/>
+            <w:szCs w:val="24"/>
+          </w:rPr>
+          <w:t>https://github.com/shodor-education/petascale-semester-curriculum</w:t>
+        </w:r>
+      </w:hyperlink>
+    </w:p>
+    <w:p>
+      <w:pPr>
+        <w:rPr>
+          <w:rFonts w:ascii="Times New Roman" w:eastAsia="Times New Roman" w:hAnsi="Times New Roman" w:cs="Times New Roman"/>
+          <w:i/>
+          <w:sz w:val="24"/>
+          <w:szCs w:val="24"/>
+        </w:rPr>
+      </w:pPr>
+    </w:p>
+    <w:p>
+      <w:pPr>
+        <w:rPr>
+          <w:rFonts w:ascii="Times New Roman" w:eastAsia="Times New Roman" w:hAnsi="Times New Roman" w:cs="Times New Roman"/>
+          <w:i/>
+          <w:sz w:val="24"/>
+          <w:szCs w:val="24"/>
+        </w:rPr>
+      </w:pPr>
+      <w:r>
+        <w:rPr>
+          <w:rFonts w:ascii="Times New Roman" w:eastAsia="Times New Roman" w:hAnsi="Times New Roman" w:cs="Times New Roman"/>
+          <w:i/>
+          <w:sz w:val="24"/>
+          <w:szCs w:val="24"/>
+        </w:rPr>
+        <w:t xml:space="preserve">We want to hear from you! Please let us know your experiences using this material by sending email to </w:t>
+      </w:r>
+      <w:hyperlink r:id="rId10" w:history="1">
+        <w:r>
+          <w:rPr>
+            <w:rStyle w:val="Hyperlink"/>
+            <w:rFonts w:ascii="Times New Roman" w:eastAsia="Times New Roman" w:hAnsi="Times New Roman" w:cs="Times New Roman"/>
+            <w:i/>
+            <w:sz w:val="24"/>
+            <w:szCs w:val="24"/>
+          </w:rPr>
+          <w:t>petascale@shodor.org</w:t>
+        </w:r>
+      </w:hyperlink>
+    </w:p>
+    <w:p>
+      <w:pPr>
+        <w:rPr>
+          <w:rFonts w:ascii="Times New Roman" w:eastAsia="Times New Roman" w:hAnsi="Times New Roman" w:cs="Times New Roman"/>
+          <w:sz w:val="24"/>
+          <w:szCs w:val="24"/>
+        </w:rPr>
+      </w:pPr>
     </w:p>
     <w:sectPr>
-      <w:pgSz w:h="15840" w:w="12240"/>
-      <w:pgMar w:bottom="1440" w:top="1440" w:left="1440" w:right="1440" w:header="720" w:footer="720"/>
+      <w:pgSz w:w="12240" w:h="15840"/>
+      <w:pgMar w:top="1440" w:right="1440" w:bottom="1440" w:left="1440" w:header="720" w:footer="720" w:gutter="0"/>
       <w:pgNumType w:start="1"/>
+      <w:cols w:space="720"/>
     </w:sectPr>
   </w:body>
 </w:document>
 </file>
 
 <file path=word/numbering.xml><?xml version="1.0" encoding="utf-8"?>
-<w:numbering xmlns:mc="http://schemas.openxmlformats.org/markup-compatibility/2006" xmlns:o="urn:schemas-microsoft-com:office:office" xmlns:r="http://schemas.openxmlformats.org/officeDocument/2006/relationships" xmlns:m="http://schemas.openxmlformats.org/officeDocument/2006/math" xmlns:v="urn:schemas-microsoft-com:vml" xmlns:wp="http://schemas.openxmlformats.org/drawingml/2006/wordprocessingDrawing" xmlns:w10="urn:schemas-microsoft-com:office:word" xmlns:w="http://schemas.openxmlformats.org/wordprocessingml/2006/main" xmlns:wne="http://schemas.microsoft.com/office/word/2006/wordml" xmlns:sl="http://schemas.openxmlformats.org/schemaLibrary/2006/main" xmlns:a="http://schemas.openxmlformats.org/drawingml/2006/main" xmlns:pic="http://schemas.openxmlformats.org/drawingml/2006/picture" xmlns:c="http://schemas.openxmlformats.org/drawingml/2006/chart" xmlns:lc="http://schemas.openxmlformats.org/drawingml/2006/lockedCanvas" xmlns:dgm="http://schemas.openxmlformats.org/drawingml/2006/diagram" xmlns:wps="http://schemas.microsoft.com/office/word/2010/wordprocessingShape" xmlns:wpg="http://schemas.microsoft.com/office/word/2010/wordprocessingGroup" xmlns:w14="http://schemas.microsoft.com/office/word/2010/wordml" xmlns:w15="http://schemas.microsoft.com/office/word/2012/wordml">
-  <w:abstractNum w:abstractNumId="1">
+<w:numbering xmlns:wpc="http://schemas.microsoft.com/office/word/2010/wordprocessingCanvas" xmlns:mo="http://schemas.microsoft.com/office/mac/office/2008/main" xmlns:mc="http://schemas.openxmlformats.org/markup-compatibility/2006" xmlns:mv="urn:schemas-microsoft-com:mac:vml" xmlns:o="urn:schemas-microsoft-com:office:office" xmlns:r="http://schemas.openxmlformats.org/officeDocument/2006/relationships" xmlns:m="http://schemas.openxmlformats.org/officeDocument/2006/math" xmlns:v="urn:schemas-microsoft-com:vml" xmlns:wp14="http://schemas.microsoft.com/office/word/2010/wordprocessingDrawing" xmlns:wp="http://schemas.openxmlformats.org/drawingml/2006/wordprocessingDrawing" xmlns:w10="urn:schemas-microsoft-com:office:word" xmlns:w="http://schemas.openxmlformats.org/wordprocessingml/2006/main" xmlns:w14="http://schemas.microsoft.com/office/word/2010/wordml" xmlns:w15="http://schemas.microsoft.com/office/word/2012/wordml" xmlns:wpg="http://schemas.microsoft.com/office/word/2010/wordprocessingGroup" xmlns:wpi="http://schemas.microsoft.com/office/word/2010/wordprocessingInk" xmlns:wne="http://schemas.microsoft.com/office/word/2006/wordml" xmlns:wps="http://schemas.microsoft.com/office/word/2010/wordprocessingShape" mc:Ignorable="w14 w15 wp14">
+  <w:abstractNum w:abstractNumId="0">
+    <w:nsid w:val="49BF7406"/>
+    <w:multiLevelType w:val="multilevel"/>
+    <w:tmpl w:val="D4267556"/>
     <w:lvl w:ilvl="0">
       <w:start w:val="1"/>
       <w:numFmt w:val="decimal"/>
@@ -397,20 +722,20 @@
     </w:lvl>
   </w:abstractNum>
   <w:num w:numId="1">
-    <w:abstractNumId w:val="1"/>
+    <w:abstractNumId w:val="0"/>
   </w:num>
 </w:numbering>
 </file>
 
 <file path=word/styles.xml><?xml version="1.0" encoding="utf-8"?>
-<w:styles xmlns:mc="http://schemas.openxmlformats.org/markup-compatibility/2006" xmlns:o="urn:schemas-microsoft-com:office:office" xmlns:r="http://schemas.openxmlformats.org/officeDocument/2006/relationships" xmlns:m="http://schemas.openxmlformats.org/officeDocument/2006/math" xmlns:v="urn:schemas-microsoft-com:vml" xmlns:wp="http://schemas.openxmlformats.org/drawingml/2006/wordprocessingDrawing" xmlns:w10="urn:schemas-microsoft-com:office:word" xmlns:w="http://schemas.openxmlformats.org/wordprocessingml/2006/main" xmlns:wne="http://schemas.microsoft.com/office/word/2006/wordml" xmlns:sl="http://schemas.openxmlformats.org/schemaLibrary/2006/main" xmlns:a="http://schemas.openxmlformats.org/drawingml/2006/main" xmlns:pic="http://schemas.openxmlformats.org/drawingml/2006/picture" xmlns:c="http://schemas.openxmlformats.org/drawingml/2006/chart" xmlns:lc="http://schemas.openxmlformats.org/drawingml/2006/lockedCanvas" xmlns:dgm="http://schemas.openxmlformats.org/drawingml/2006/diagram" xmlns:wps="http://schemas.microsoft.com/office/word/2010/wordprocessingShape" xmlns:wpg="http://schemas.microsoft.com/office/word/2010/wordprocessingGroup" xmlns:w14="http://schemas.microsoft.com/office/word/2010/wordml" xmlns:w15="http://schemas.microsoft.com/office/word/2012/wordml">
+<w:styles xmlns:mc="http://schemas.openxmlformats.org/markup-compatibility/2006" xmlns:r="http://schemas.openxmlformats.org/officeDocument/2006/relationships" xmlns:w="http://schemas.openxmlformats.org/wordprocessingml/2006/main" xmlns:w14="http://schemas.microsoft.com/office/word/2010/wordml" xmlns:w15="http://schemas.microsoft.com/office/word/2012/wordml" mc:Ignorable="w14 w15">
   <w:docDefaults>
     <w:rPrDefault>
       <w:rPr>
-        <w:rFonts w:ascii="Arial" w:cs="Arial" w:eastAsia="Arial" w:hAnsi="Arial"/>
+        <w:rFonts w:ascii="Arial" w:eastAsia="Arial" w:hAnsi="Arial" w:cs="Arial"/>
         <w:sz w:val="22"/>
         <w:szCs w:val="22"/>
-        <w:lang w:val="en"/>
+        <w:lang w:val="en" w:eastAsia="en-US" w:bidi="ar-SA"/>
       </w:rPr>
     </w:rPrDefault>
     <w:pPrDefault>
@@ -419,20 +744,402 @@
       </w:pPr>
     </w:pPrDefault>
   </w:docDefaults>
-  <w:style w:type="paragraph" w:styleId="Normal" w:default="1">
-    <w:name w:val="normal"/>
-  </w:style>
-  <w:style w:type="table" w:styleId="TableNormal" w:default="1">
-    <w:name w:val="Table Normal"/>
+  <w:latentStyles w:defLockedState="0" w:defUIPriority="99" w:defSemiHidden="0" w:defUnhideWhenUsed="0" w:defQFormat="0" w:count="382">
+    <w:lsdException w:name="Normal" w:uiPriority="0" w:qFormat="1"/>
+    <w:lsdException w:name="heading 1" w:uiPriority="9" w:qFormat="1"/>
+    <w:lsdException w:name="heading 2" w:semiHidden="1" w:uiPriority="9" w:unhideWhenUsed="1" w:qFormat="1"/>
+    <w:lsdException w:name="heading 3" w:semiHidden="1" w:uiPriority="9" w:unhideWhenUsed="1" w:qFormat="1"/>
+    <w:lsdException w:name="heading 4" w:semiHidden="1" w:uiPriority="9" w:unhideWhenUsed="1" w:qFormat="1"/>
+    <w:lsdException w:name="heading 5" w:semiHidden="1" w:uiPriority="9" w:unhideWhenUsed="1" w:qFormat="1"/>
+    <w:lsdException w:name="heading 6" w:semiHidden="1" w:uiPriority="9" w:unhideWhenUsed="1" w:qFormat="1"/>
+    <w:lsdException w:name="heading 7" w:semiHidden="1" w:uiPriority="9" w:unhideWhenUsed="1" w:qFormat="1"/>
+    <w:lsdException w:name="heading 8" w:semiHidden="1" w:uiPriority="9" w:unhideWhenUsed="1" w:qFormat="1"/>
+    <w:lsdException w:name="heading 9" w:semiHidden="1" w:uiPriority="9" w:unhideWhenUsed="1" w:qFormat="1"/>
+    <w:lsdException w:name="index 1" w:semiHidden="1" w:unhideWhenUsed="1"/>
+    <w:lsdException w:name="index 2" w:semiHidden="1" w:unhideWhenUsed="1"/>
+    <w:lsdException w:name="index 3" w:semiHidden="1" w:unhideWhenUsed="1"/>
+    <w:lsdException w:name="index 4" w:semiHidden="1" w:unhideWhenUsed="1"/>
+    <w:lsdException w:name="index 5" w:semiHidden="1" w:unhideWhenUsed="1"/>
+    <w:lsdException w:name="index 6" w:semiHidden="1" w:unhideWhenUsed="1"/>
+    <w:lsdException w:name="index 7" w:semiHidden="1" w:unhideWhenUsed="1"/>
+    <w:lsdException w:name="index 8" w:semiHidden="1" w:unhideWhenUsed="1"/>
+    <w:lsdException w:name="index 9" w:semiHidden="1" w:unhideWhenUsed="1"/>
+    <w:lsdException w:name="toc 1" w:semiHidden="1" w:uiPriority="39" w:unhideWhenUsed="1"/>
+    <w:lsdException w:name="toc 2" w:semiHidden="1" w:uiPriority="39" w:unhideWhenUsed="1"/>
+    <w:lsdException w:name="toc 3" w:semiHidden="1" w:uiPriority="39" w:unhideWhenUsed="1"/>
+    <w:lsdException w:name="toc 4" w:semiHidden="1" w:uiPriority="39" w:unhideWhenUsed="1"/>
+    <w:lsdException w:name="toc 5" w:semiHidden="1" w:uiPriority="39" w:unhideWhenUsed="1"/>
+    <w:lsdException w:name="toc 6" w:semiHidden="1" w:uiPriority="39" w:unhideWhenUsed="1"/>
+    <w:lsdException w:name="toc 7" w:semiHidden="1" w:uiPriority="39" w:unhideWhenUsed="1"/>
+    <w:lsdException w:name="toc 8" w:semiHidden="1" w:uiPriority="39" w:unhideWhenUsed="1"/>
+    <w:lsdException w:name="toc 9" w:semiHidden="1" w:uiPriority="39" w:unhideWhenUsed="1"/>
+    <w:lsdException w:name="Normal Indent" w:semiHidden="1" w:unhideWhenUsed="1"/>
+    <w:lsdException w:name="footnote text" w:semiHidden="1" w:unhideWhenUsed="1"/>
+    <w:lsdException w:name="annotation text" w:semiHidden="1" w:unhideWhenUsed="1"/>
+    <w:lsdException w:name="header" w:semiHidden="1" w:unhideWhenUsed="1"/>
+    <w:lsdException w:name="footer" w:semiHidden="1" w:unhideWhenUsed="1"/>
+    <w:lsdException w:name="index heading" w:semiHidden="1" w:unhideWhenUsed="1"/>
+    <w:lsdException w:name="caption" w:semiHidden="1" w:uiPriority="35" w:unhideWhenUsed="1" w:qFormat="1"/>
+    <w:lsdException w:name="table of figures" w:semiHidden="1" w:unhideWhenUsed="1"/>
+    <w:lsdException w:name="envelope address" w:semiHidden="1" w:unhideWhenUsed="1"/>
+    <w:lsdException w:name="envelope return" w:semiHidden="1" w:unhideWhenUsed="1"/>
+    <w:lsdException w:name="footnote reference" w:semiHidden="1" w:unhideWhenUsed="1"/>
+    <w:lsdException w:name="annotation reference" w:semiHidden="1" w:unhideWhenUsed="1"/>
+    <w:lsdException w:name="line number" w:semiHidden="1" w:unhideWhenUsed="1"/>
+    <w:lsdException w:name="page number" w:semiHidden="1" w:unhideWhenUsed="1"/>
+    <w:lsdException w:name="endnote reference" w:semiHidden="1" w:unhideWhenUsed="1"/>
+    <w:lsdException w:name="endnote text" w:semiHidden="1" w:unhideWhenUsed="1"/>
+    <w:lsdException w:name="table of authorities" w:semiHidden="1" w:unhideWhenUsed="1"/>
+    <w:lsdException w:name="macro" w:semiHidden="1" w:unhideWhenUsed="1"/>
+    <w:lsdException w:name="toa heading" w:semiHidden="1" w:unhideWhenUsed="1"/>
+    <w:lsdException w:name="List" w:semiHidden="1" w:unhideWhenUsed="1"/>
+    <w:lsdException w:name="List Bullet" w:semiHidden="1" w:unhideWhenUsed="1"/>
+    <w:lsdException w:name="List Number" w:semiHidden="1" w:unhideWhenUsed="1"/>
+    <w:lsdException w:name="List 2" w:semiHidden="1" w:unhideWhenUsed="1"/>
+    <w:lsdException w:name="List 3" w:semiHidden="1" w:unhideWhenUsed="1"/>
+    <w:lsdException w:name="List 4" w:semiHidden="1" w:unhideWhenUsed="1"/>
+    <w:lsdException w:name="List 5" w:semiHidden="1" w:unhideWhenUsed="1"/>
+    <w:lsdException w:name="List Bullet 2" w:semiHidden="1" w:unhideWhenUsed="1"/>
+    <w:lsdException w:name="List Bullet 3" w:semiHidden="1" w:unhideWhenUsed="1"/>
+    <w:lsdException w:name="List Bullet 4" w:semiHidden="1" w:unhideWhenUsed="1"/>
+    <w:lsdException w:name="List Bullet 5" w:semiHidden="1" w:unhideWhenUsed="1"/>
+    <w:lsdException w:name="List Number 2" w:semiHidden="1" w:unhideWhenUsed="1"/>
+    <w:lsdException w:name="List Number 3" w:semiHidden="1" w:unhideWhenUsed="1"/>
+    <w:lsdException w:name="List Number 4" w:semiHidden="1" w:unhideWhenUsed="1"/>
+    <w:lsdException w:name="List Number 5" w:semiHidden="1" w:unhideWhenUsed="1"/>
+    <w:lsdException w:name="Title" w:uiPriority="10" w:qFormat="1"/>
+    <w:lsdException w:name="Closing" w:semiHidden="1" w:unhideWhenUsed="1"/>
+    <w:lsdException w:name="Signature" w:semiHidden="1" w:unhideWhenUsed="1"/>
+    <w:lsdException w:name="Default Paragraph Font" w:semiHidden="1" w:uiPriority="1" w:unhideWhenUsed="1"/>
+    <w:lsdException w:name="Body Text" w:semiHidden="1" w:unhideWhenUsed="1"/>
+    <w:lsdException w:name="Body Text Indent" w:semiHidden="1" w:unhideWhenUsed="1"/>
+    <w:lsdException w:name="List Continue" w:semiHidden="1" w:unhideWhenUsed="1"/>
+    <w:lsdException w:name="List Continue 2" w:semiHidden="1" w:unhideWhenUsed="1"/>
+    <w:lsdException w:name="List Continue 3" w:semiHidden="1" w:unhideWhenUsed="1"/>
+    <w:lsdException w:name="List Continue 4" w:semiHidden="1" w:unhideWhenUsed="1"/>
+    <w:lsdException w:name="List Continue 5" w:semiHidden="1" w:unhideWhenUsed="1"/>
+    <w:lsdException w:name="Message Header" w:semiHidden="1" w:unhideWhenUsed="1"/>
+    <w:lsdException w:name="Subtitle" w:uiPriority="11" w:qFormat="1"/>
+    <w:lsdException w:name="Salutation" w:semiHidden="1" w:unhideWhenUsed="1"/>
+    <w:lsdException w:name="Date" w:semiHidden="1" w:unhideWhenUsed="1"/>
+    <w:lsdException w:name="Body Text First Indent" w:semiHidden="1" w:unhideWhenUsed="1"/>
+    <w:lsdException w:name="Body Text First Indent 2" w:semiHidden="1" w:unhideWhenUsed="1"/>
+    <w:lsdException w:name="Note Heading" w:semiHidden="1" w:unhideWhenUsed="1"/>
+    <w:lsdException w:name="Body Text 2" w:semiHidden="1" w:unhideWhenUsed="1"/>
+    <w:lsdException w:name="Body Text 3" w:semiHidden="1" w:unhideWhenUsed="1"/>
+    <w:lsdException w:name="Body Text Indent 2" w:semiHidden="1" w:unhideWhenUsed="1"/>
+    <w:lsdException w:name="Body Text Indent 3" w:semiHidden="1" w:unhideWhenUsed="1"/>
+    <w:lsdException w:name="Block Text" w:semiHidden="1" w:unhideWhenUsed="1"/>
+    <w:lsdException w:name="Hyperlink" w:semiHidden="1" w:unhideWhenUsed="1"/>
+    <w:lsdException w:name="FollowedHyperlink" w:semiHidden="1" w:unhideWhenUsed="1"/>
+    <w:lsdException w:name="Strong" w:uiPriority="22" w:qFormat="1"/>
+    <w:lsdException w:name="Emphasis" w:uiPriority="20" w:qFormat="1"/>
+    <w:lsdException w:name="Document Map" w:semiHidden="1" w:unhideWhenUsed="1"/>
+    <w:lsdException w:name="Plain Text" w:semiHidden="1" w:unhideWhenUsed="1"/>
+    <w:lsdException w:name="E-mail Signature" w:semiHidden="1" w:unhideWhenUsed="1"/>
+    <w:lsdException w:name="HTML Top of Form" w:semiHidden="1" w:unhideWhenUsed="1"/>
+    <w:lsdException w:name="HTML Bottom of Form" w:semiHidden="1" w:unhideWhenUsed="1"/>
+    <w:lsdException w:name="Normal (Web)" w:semiHidden="1" w:unhideWhenUsed="1"/>
+    <w:lsdException w:name="HTML Acronym" w:semiHidden="1" w:unhideWhenUsed="1"/>
+    <w:lsdException w:name="HTML Address" w:semiHidden="1" w:unhideWhenUsed="1"/>
+    <w:lsdException w:name="HTML Cite" w:semiHidden="1" w:unhideWhenUsed="1"/>
+    <w:lsdException w:name="HTML Code" w:semiHidden="1" w:unhideWhenUsed="1"/>
+    <w:lsdException w:name="HTML Definition" w:semiHidden="1" w:unhideWhenUsed="1"/>
+    <w:lsdException w:name="HTML Keyboard" w:semiHidden="1" w:unhideWhenUsed="1"/>
+    <w:lsdException w:name="HTML Preformatted" w:semiHidden="1" w:unhideWhenUsed="1"/>
+    <w:lsdException w:name="HTML Sample" w:semiHidden="1" w:unhideWhenUsed="1"/>
+    <w:lsdException w:name="HTML Typewriter" w:semiHidden="1" w:unhideWhenUsed="1"/>
+    <w:lsdException w:name="HTML Variable" w:semiHidden="1" w:unhideWhenUsed="1"/>
+    <w:lsdException w:name="Normal Table" w:semiHidden="1" w:unhideWhenUsed="1"/>
+    <w:lsdException w:name="annotation subject" w:semiHidden="1" w:unhideWhenUsed="1"/>
+    <w:lsdException w:name="No List" w:semiHidden="1" w:unhideWhenUsed="1"/>
+    <w:lsdException w:name="Outline List 1" w:semiHidden="1" w:unhideWhenUsed="1"/>
+    <w:lsdException w:name="Outline List 2" w:semiHidden="1" w:unhideWhenUsed="1"/>
+    <w:lsdException w:name="Outline List 3" w:semiHidden="1" w:unhideWhenUsed="1"/>
+    <w:lsdException w:name="Table Simple 1" w:semiHidden="1" w:unhideWhenUsed="1"/>
+    <w:lsdException w:name="Table Simple 2" w:semiHidden="1" w:unhideWhenUsed="1"/>
+    <w:lsdException w:name="Table Simple 3" w:semiHidden="1" w:unhideWhenUsed="1"/>
+    <w:lsdException w:name="Table Classic 1" w:semiHidden="1" w:unhideWhenUsed="1"/>
+    <w:lsdException w:name="Table Classic 2" w:semiHidden="1" w:unhideWhenUsed="1"/>
+    <w:lsdException w:name="Table Classic 3" w:semiHidden="1" w:unhideWhenUsed="1"/>
+    <w:lsdException w:name="Table Classic 4" w:semiHidden="1" w:unhideWhenUsed="1"/>
+    <w:lsdException w:name="Table Colorful 1" w:semiHidden="1" w:unhideWhenUsed="1"/>
+    <w:lsdException w:name="Table Colorful 2" w:semiHidden="1" w:unhideWhenUsed="1"/>
+    <w:lsdException w:name="Table Colorful 3" w:semiHidden="1" w:unhideWhenUsed="1"/>
+    <w:lsdException w:name="Table Columns 1" w:semiHidden="1" w:unhideWhenUsed="1"/>
+    <w:lsdException w:name="Table Columns 2" w:semiHidden="1" w:unhideWhenUsed="1"/>
+    <w:lsdException w:name="Table Columns 3" w:semiHidden="1" w:unhideWhenUsed="1"/>
+    <w:lsdException w:name="Table Columns 4" w:semiHidden="1" w:unhideWhenUsed="1"/>
+    <w:lsdException w:name="Table Columns 5" w:semiHidden="1" w:unhideWhenUsed="1"/>
+    <w:lsdException w:name="Table Grid 1" w:semiHidden="1" w:unhideWhenUsed="1"/>
+    <w:lsdException w:name="Table Grid 2" w:semiHidden="1" w:unhideWhenUsed="1"/>
+    <w:lsdException w:name="Table Grid 3" w:semiHidden="1" w:unhideWhenUsed="1"/>
+    <w:lsdException w:name="Table Grid 4" w:semiHidden="1" w:unhideWhenUsed="1"/>
+    <w:lsdException w:name="Table Grid 5" w:semiHidden="1" w:unhideWhenUsed="1"/>
+    <w:lsdException w:name="Table Grid 6" w:semiHidden="1" w:unhideWhenUsed="1"/>
+    <w:lsdException w:name="Table Grid 7" w:semiHidden="1" w:unhideWhenUsed="1"/>
+    <w:lsdException w:name="Table Grid 8" w:semiHidden="1" w:unhideWhenUsed="1"/>
+    <w:lsdException w:name="Table List 1" w:semiHidden="1" w:unhideWhenUsed="1"/>
+    <w:lsdException w:name="Table List 2" w:semiHidden="1" w:unhideWhenUsed="1"/>
+    <w:lsdException w:name="Table List 3" w:semiHidden="1" w:unhideWhenUsed="1"/>
+    <w:lsdException w:name="Table List 4" w:semiHidden="1" w:unhideWhenUsed="1"/>
+    <w:lsdException w:name="Table List 5" w:semiHidden="1" w:unhideWhenUsed="1"/>
+    <w:lsdException w:name="Table List 6" w:semiHidden="1" w:unhideWhenUsed="1"/>
+    <w:lsdException w:name="Table List 7" w:semiHidden="1" w:unhideWhenUsed="1"/>
+    <w:lsdException w:name="Table List 8" w:semiHidden="1" w:unhideWhenUsed="1"/>
+    <w:lsdException w:name="Table 3D effects 1" w:semiHidden="1" w:unhideWhenUsed="1"/>
+    <w:lsdException w:name="Table 3D effects 2" w:semiHidden="1" w:unhideWhenUsed="1"/>
+    <w:lsdException w:name="Table 3D effects 3" w:semiHidden="1" w:unhideWhenUsed="1"/>
+    <w:lsdException w:name="Table Contemporary" w:semiHidden="1" w:unhideWhenUsed="1"/>
+    <w:lsdException w:name="Table Elegant" w:semiHidden="1" w:unhideWhenUsed="1"/>
+    <w:lsdException w:name="Table Professional" w:semiHidden="1" w:unhideWhenUsed="1"/>
+    <w:lsdException w:name="Table Subtle 1" w:semiHidden="1" w:unhideWhenUsed="1"/>
+    <w:lsdException w:name="Table Subtle 2" w:semiHidden="1" w:unhideWhenUsed="1"/>
+    <w:lsdException w:name="Table Web 1" w:semiHidden="1" w:unhideWhenUsed="1"/>
+    <w:lsdException w:name="Table Web 2" w:semiHidden="1" w:unhideWhenUsed="1"/>
+    <w:lsdException w:name="Table Web 3" w:semiHidden="1" w:unhideWhenUsed="1"/>
+    <w:lsdException w:name="Balloon Text" w:semiHidden="1" w:unhideWhenUsed="1"/>
+    <w:lsdException w:name="Table Grid" w:uiPriority="39"/>
+    <w:lsdException w:name="Table Theme" w:semiHidden="1" w:unhideWhenUsed="1"/>
+    <w:lsdException w:name="Note Level 1" w:semiHidden="1" w:unhideWhenUsed="1"/>
+    <w:lsdException w:name="Note Level 2" w:semiHidden="1" w:unhideWhenUsed="1"/>
+    <w:lsdException w:name="Note Level 3" w:semiHidden="1" w:unhideWhenUsed="1"/>
+    <w:lsdException w:name="Note Level 4" w:semiHidden="1" w:unhideWhenUsed="1"/>
+    <w:lsdException w:name="Note Level 5" w:semiHidden="1" w:unhideWhenUsed="1"/>
+    <w:lsdException w:name="Note Level 6" w:semiHidden="1" w:unhideWhenUsed="1"/>
+    <w:lsdException w:name="Note Level 7" w:semiHidden="1" w:unhideWhenUsed="1"/>
+    <w:lsdException w:name="Note Level 8" w:semiHidden="1" w:unhideWhenUsed="1"/>
+    <w:lsdException w:name="Note Level 9" w:semiHidden="1" w:unhideWhenUsed="1"/>
+    <w:lsdException w:name="Placeholder Text" w:semiHidden="1"/>
+    <w:lsdException w:name="No Spacing" w:uiPriority="1" w:qFormat="1"/>
+    <w:lsdException w:name="Light Shading" w:uiPriority="60"/>
+    <w:lsdException w:name="Light List" w:uiPriority="61"/>
+    <w:lsdException w:name="Light Grid" w:uiPriority="62"/>
+    <w:lsdException w:name="Medium Shading 1" w:uiPriority="63"/>
+    <w:lsdException w:name="Medium Shading 2" w:uiPriority="64"/>
+    <w:lsdException w:name="Medium List 1" w:uiPriority="65"/>
+    <w:lsdException w:name="Medium List 2" w:uiPriority="66"/>
+    <w:lsdException w:name="Medium Grid 1" w:uiPriority="67"/>
+    <w:lsdException w:name="Medium Grid 2" w:uiPriority="68"/>
+    <w:lsdException w:name="Medium Grid 3" w:uiPriority="69"/>
+    <w:lsdException w:name="Dark List" w:uiPriority="70"/>
+    <w:lsdException w:name="Colorful Shading" w:uiPriority="71"/>
+    <w:lsdException w:name="Colorful List" w:uiPriority="72"/>
+    <w:lsdException w:name="Colorful Grid" w:uiPriority="73"/>
+    <w:lsdException w:name="Light Shading Accent 1" w:uiPriority="60"/>
+    <w:lsdException w:name="Light List Accent 1" w:uiPriority="61"/>
+    <w:lsdException w:name="Light Grid Accent 1" w:uiPriority="62"/>
+    <w:lsdException w:name="Medium Shading 1 Accent 1" w:uiPriority="63"/>
+    <w:lsdException w:name="Medium Shading 2 Accent 1" w:uiPriority="64"/>
+    <w:lsdException w:name="Medium List 1 Accent 1" w:uiPriority="65"/>
+    <w:lsdException w:name="Revision" w:semiHidden="1"/>
+    <w:lsdException w:name="List Paragraph" w:uiPriority="34" w:qFormat="1"/>
+    <w:lsdException w:name="Quote" w:uiPriority="29" w:qFormat="1"/>
+    <w:lsdException w:name="Intense Quote" w:uiPriority="30" w:qFormat="1"/>
+    <w:lsdException w:name="Medium List 2 Accent 1" w:uiPriority="66"/>
+    <w:lsdException w:name="Medium Grid 1 Accent 1" w:uiPriority="67"/>
+    <w:lsdException w:name="Medium Grid 2 Accent 1" w:uiPriority="68"/>
+    <w:lsdException w:name="Medium Grid 3 Accent 1" w:uiPriority="69"/>
+    <w:lsdException w:name="Dark List Accent 1" w:uiPriority="70"/>
+    <w:lsdException w:name="Colorful Shading Accent 1" w:uiPriority="71"/>
+    <w:lsdException w:name="Colorful List Accent 1" w:uiPriority="72"/>
+    <w:lsdException w:name="Colorful Grid Accent 1" w:uiPriority="73"/>
+    <w:lsdException w:name="Light Shading Accent 2" w:uiPriority="60"/>
+    <w:lsdException w:name="Light List Accent 2" w:uiPriority="61"/>
+    <w:lsdException w:name="Light Grid Accent 2" w:uiPriority="62"/>
+    <w:lsdException w:name="Medium Shading 1 Accent 2" w:uiPriority="63"/>
+    <w:lsdException w:name="Medium Shading 2 Accent 2" w:uiPriority="64"/>
+    <w:lsdException w:name="Medium List 1 Accent 2" w:uiPriority="65"/>
+    <w:lsdException w:name="Medium List 2 Accent 2" w:uiPriority="66"/>
+    <w:lsdException w:name="Medium Grid 1 Accent 2" w:uiPriority="67"/>
+    <w:lsdException w:name="Medium Grid 2 Accent 2" w:uiPriority="68"/>
+    <w:lsdException w:name="Medium Grid 3 Accent 2" w:uiPriority="69"/>
+    <w:lsdException w:name="Dark List Accent 2" w:uiPriority="70"/>
+    <w:lsdException w:name="Colorful Shading Accent 2" w:uiPriority="71"/>
+    <w:lsdException w:name="Colorful List Accent 2" w:uiPriority="72"/>
+    <w:lsdException w:name="Colorful Grid Accent 2" w:uiPriority="73"/>
+    <w:lsdException w:name="Light Shading Accent 3" w:uiPriority="60"/>
+    <w:lsdException w:name="Light List Accent 3" w:uiPriority="61"/>
+    <w:lsdException w:name="Light Grid Accent 3" w:uiPriority="62"/>
+    <w:lsdException w:name="Medium Shading 1 Accent 3" w:uiPriority="63"/>
+    <w:lsdException w:name="Medium Shading 2 Accent 3" w:uiPriority="64"/>
+    <w:lsdException w:name="Medium List 1 Accent 3" w:uiPriority="65"/>
+    <w:lsdException w:name="Medium List 2 Accent 3" w:uiPriority="66"/>
+    <w:lsdException w:name="Medium Grid 1 Accent 3" w:uiPriority="67"/>
+    <w:lsdException w:name="Medium Grid 2 Accent 3" w:uiPriority="68"/>
+    <w:lsdException w:name="Medium Grid 3 Accent 3" w:uiPriority="69"/>
+    <w:lsdException w:name="Dark List Accent 3" w:uiPriority="70"/>
+    <w:lsdException w:name="Colorful Shading Accent 3" w:uiPriority="71"/>
+    <w:lsdException w:name="Colorful List Accent 3" w:uiPriority="72"/>
+    <w:lsdException w:name="Colorful Grid Accent 3" w:uiPriority="73"/>
+    <w:lsdException w:name="Light Shading Accent 4" w:uiPriority="60"/>
+    <w:lsdException w:name="Light List Accent 4" w:uiPriority="61"/>
+    <w:lsdException w:name="Light Grid Accent 4" w:uiPriority="62"/>
+    <w:lsdException w:name="Medium Shading 1 Accent 4" w:uiPriority="63"/>
+    <w:lsdException w:name="Medium Shading 2 Accent 4" w:uiPriority="64"/>
+    <w:lsdException w:name="Medium List 1 Accent 4" w:uiPriority="65"/>
+    <w:lsdException w:name="Medium List 2 Accent 4" w:uiPriority="66"/>
+    <w:lsdException w:name="Medium Grid 1 Accent 4" w:uiPriority="67"/>
+    <w:lsdException w:name="Medium Grid 2 Accent 4" w:uiPriority="68"/>
+    <w:lsdException w:name="Medium Grid 3 Accent 4" w:uiPriority="69"/>
+    <w:lsdException w:name="Dark List Accent 4" w:uiPriority="70"/>
+    <w:lsdException w:name="Colorful Shading Accent 4" w:uiPriority="71"/>
+    <w:lsdException w:name="Colorful List Accent 4" w:uiPriority="72"/>
+    <w:lsdException w:name="Colorful Grid Accent 4" w:uiPriority="73"/>
+    <w:lsdException w:name="Light Shading Accent 5" w:uiPriority="60"/>
+    <w:lsdException w:name="Light List Accent 5" w:uiPriority="61"/>
+    <w:lsdException w:name="Light Grid Accent 5" w:uiPriority="62"/>
+    <w:lsdException w:name="Medium Shading 1 Accent 5" w:uiPriority="63"/>
+    <w:lsdException w:name="Medium Shading 2 Accent 5" w:uiPriority="64"/>
+    <w:lsdException w:name="Medium List 1 Accent 5" w:uiPriority="65"/>
+    <w:lsdException w:name="Medium List 2 Accent 5" w:uiPriority="66"/>
+    <w:lsdException w:name="Medium Grid 1 Accent 5" w:uiPriority="67"/>
+    <w:lsdException w:name="Medium Grid 2 Accent 5" w:uiPriority="68"/>
+    <w:lsdException w:name="Medium Grid 3 Accent 5" w:uiPriority="69"/>
+    <w:lsdException w:name="Dark List Accent 5" w:uiPriority="70"/>
+    <w:lsdException w:name="Colorful Shading Accent 5" w:uiPriority="71"/>
+    <w:lsdException w:name="Colorful List Accent 5" w:uiPriority="72"/>
+    <w:lsdException w:name="Colorful Grid Accent 5" w:uiPriority="73"/>
+    <w:lsdException w:name="Light Shading Accent 6" w:uiPriority="60"/>
+    <w:lsdException w:name="Light List Accent 6" w:uiPriority="61"/>
+    <w:lsdException w:name="Light Grid Accent 6" w:uiPriority="62"/>
+    <w:lsdException w:name="Medium Shading 1 Accent 6" w:uiPriority="63"/>
+    <w:lsdException w:name="Medium Shading 2 Accent 6" w:uiPriority="64"/>
+    <w:lsdException w:name="Medium List 1 Accent 6" w:uiPriority="65"/>
+    <w:lsdException w:name="Medium List 2 Accent 6" w:uiPriority="66"/>
+    <w:lsdException w:name="Medium Grid 1 Accent 6" w:uiPriority="67"/>
+    <w:lsdException w:name="Medium Grid 2 Accent 6" w:uiPriority="68"/>
+    <w:lsdException w:name="Medium Grid 3 Accent 6" w:uiPriority="69"/>
+    <w:lsdException w:name="Dark List Accent 6" w:uiPriority="70"/>
+    <w:lsdException w:name="Colorful Shading Accent 6" w:uiPriority="71"/>
+    <w:lsdException w:name="Colorful List Accent 6" w:uiPriority="72"/>
+    <w:lsdException w:name="Colorful Grid Accent 6" w:uiPriority="73"/>
+    <w:lsdException w:name="Subtle Emphasis" w:uiPriority="19" w:qFormat="1"/>
+    <w:lsdException w:name="Intense Emphasis" w:uiPriority="21" w:qFormat="1"/>
+    <w:lsdException w:name="Subtle Reference" w:uiPriority="31" w:qFormat="1"/>
+    <w:lsdException w:name="Intense Reference" w:uiPriority="32" w:qFormat="1"/>
+    <w:lsdException w:name="Book Title" w:uiPriority="33" w:qFormat="1"/>
+    <w:lsdException w:name="Bibliography" w:semiHidden="1" w:uiPriority="37" w:unhideWhenUsed="1"/>
+    <w:lsdException w:name="TOC Heading" w:semiHidden="1" w:uiPriority="39" w:unhideWhenUsed="1" w:qFormat="1"/>
+    <w:lsdException w:name="Plain Table 1" w:uiPriority="41"/>
+    <w:lsdException w:name="Plain Table 2" w:uiPriority="42"/>
+    <w:lsdException w:name="Plain Table 3" w:uiPriority="43"/>
+    <w:lsdException w:name="Plain Table 4" w:uiPriority="44"/>
+    <w:lsdException w:name="Plain Table 5" w:uiPriority="45"/>
+    <w:lsdException w:name="Grid Table Light" w:uiPriority="40"/>
+    <w:lsdException w:name="Grid Table 1 Light" w:uiPriority="46"/>
+    <w:lsdException w:name="Grid Table 2" w:uiPriority="47"/>
+    <w:lsdException w:name="Grid Table 3" w:uiPriority="48"/>
+    <w:lsdException w:name="Grid Table 4" w:uiPriority="49"/>
+    <w:lsdException w:name="Grid Table 5 Dark" w:uiPriority="50"/>
+    <w:lsdException w:name="Grid Table 6 Colorful" w:uiPriority="51"/>
+    <w:lsdException w:name="Grid Table 7 Colorful" w:uiPriority="52"/>
+    <w:lsdException w:name="Grid Table 1 Light Accent 1" w:uiPriority="46"/>
+    <w:lsdException w:name="Grid Table 2 Accent 1" w:uiPriority="47"/>
+    <w:lsdException w:name="Grid Table 3 Accent 1" w:uiPriority="48"/>
+    <w:lsdException w:name="Grid Table 4 Accent 1" w:uiPriority="49"/>
+    <w:lsdException w:name="Grid Table 5 Dark Accent 1" w:uiPriority="50"/>
+    <w:lsdException w:name="Grid Table 6 Colorful Accent 1" w:uiPriority="51"/>
+    <w:lsdException w:name="Grid Table 7 Colorful Accent 1" w:uiPriority="52"/>
+    <w:lsdException w:name="Grid Table 1 Light Accent 2" w:uiPriority="46"/>
+    <w:lsdException w:name="Grid Table 2 Accent 2" w:uiPriority="47"/>
+    <w:lsdException w:name="Grid Table 3 Accent 2" w:uiPriority="48"/>
+    <w:lsdException w:name="Grid Table 4 Accent 2" w:uiPriority="49"/>
+    <w:lsdException w:name="Grid Table 5 Dark Accent 2" w:uiPriority="50"/>
+    <w:lsdException w:name="Grid Table 6 Colorful Accent 2" w:uiPriority="51"/>
+    <w:lsdException w:name="Grid Table 7 Colorful Accent 2" w:uiPriority="52"/>
+    <w:lsdException w:name="Grid Table 1 Light Accent 3" w:uiPriority="46"/>
+    <w:lsdException w:name="Grid Table 2 Accent 3" w:uiPriority="47"/>
+    <w:lsdException w:name="Grid Table 3 Accent 3" w:uiPriority="48"/>
+    <w:lsdException w:name="Grid Table 4 Accent 3" w:uiPriority="49"/>
+    <w:lsdException w:name="Grid Table 5 Dark Accent 3" w:uiPriority="50"/>
+    <w:lsdException w:name="Grid Table 6 Colorful Accent 3" w:uiPriority="51"/>
+    <w:lsdException w:name="Grid Table 7 Colorful Accent 3" w:uiPriority="52"/>
+    <w:lsdException w:name="Grid Table 1 Light Accent 4" w:uiPriority="46"/>
+    <w:lsdException w:name="Grid Table 2 Accent 4" w:uiPriority="47"/>
+    <w:lsdException w:name="Grid Table 3 Accent 4" w:uiPriority="48"/>
+    <w:lsdException w:name="Grid Table 4 Accent 4" w:uiPriority="49"/>
+    <w:lsdException w:name="Grid Table 5 Dark Accent 4" w:uiPriority="50"/>
+    <w:lsdException w:name="Grid Table 6 Colorful Accent 4" w:uiPriority="51"/>
+    <w:lsdException w:name="Grid Table 7 Colorful Accent 4" w:uiPriority="52"/>
+    <w:lsdException w:name="Grid Table 1 Light Accent 5" w:uiPriority="46"/>
+    <w:lsdException w:name="Grid Table 2 Accent 5" w:uiPriority="47"/>
+    <w:lsdException w:name="Grid Table 3 Accent 5" w:uiPriority="48"/>
+    <w:lsdException w:name="Grid Table 4 Accent 5" w:uiPriority="49"/>
+    <w:lsdException w:name="Grid Table 5 Dark Accent 5" w:uiPriority="50"/>
+    <w:lsdException w:name="Grid Table 6 Colorful Accent 5" w:uiPriority="51"/>
+    <w:lsdException w:name="Grid Table 7 Colorful Accent 5" w:uiPriority="52"/>
+    <w:lsdException w:name="Grid Table 1 Light Accent 6" w:uiPriority="46"/>
+    <w:lsdException w:name="Grid Table 2 Accent 6" w:uiPriority="47"/>
+    <w:lsdException w:name="Grid Table 3 Accent 6" w:uiPriority="48"/>
+    <w:lsdException w:name="Grid Table 4 Accent 6" w:uiPriority="49"/>
+    <w:lsdException w:name="Grid Table 5 Dark Accent 6" w:uiPriority="50"/>
+    <w:lsdException w:name="Grid Table 6 Colorful Accent 6" w:uiPriority="51"/>
+    <w:lsdException w:name="Grid Table 7 Colorful Accent 6" w:uiPriority="52"/>
+    <w:lsdException w:name="List Table 1 Light" w:uiPriority="46"/>
+    <w:lsdException w:name="List Table 2" w:uiPriority="47"/>
+    <w:lsdException w:name="List Table 3" w:uiPriority="48"/>
+    <w:lsdException w:name="List Table 4" w:uiPriority="49"/>
+    <w:lsdException w:name="List Table 5 Dark" w:uiPriority="50"/>
+    <w:lsdException w:name="List Table 6 Colorful" w:uiPriority="51"/>
+    <w:lsdException w:name="List Table 7 Colorful" w:uiPriority="52"/>
+    <w:lsdException w:name="List Table 1 Light Accent 1" w:uiPriority="46"/>
+    <w:lsdException w:name="List Table 2 Accent 1" w:uiPriority="47"/>
+    <w:lsdException w:name="List Table 3 Accent 1" w:uiPriority="48"/>
+    <w:lsdException w:name="List Table 4 Accent 1" w:uiPriority="49"/>
+    <w:lsdException w:name="List Table 5 Dark Accent 1" w:uiPriority="50"/>
+    <w:lsdException w:name="List Table 6 Colorful Accent 1" w:uiPriority="51"/>
+    <w:lsdException w:name="List Table 7 Colorful Accent 1" w:uiPriority="52"/>
+    <w:lsdException w:name="List Table 1 Light Accent 2" w:uiPriority="46"/>
+    <w:lsdException w:name="List Table 2 Accent 2" w:uiPriority="47"/>
+    <w:lsdException w:name="List Table 3 Accent 2" w:uiPriority="48"/>
+    <w:lsdException w:name="List Table 4 Accent 2" w:uiPriority="49"/>
+    <w:lsdException w:name="List Table 5 Dark Accent 2" w:uiPriority="50"/>
+    <w:lsdException w:name="List Table 6 Colorful Accent 2" w:uiPriority="51"/>
+    <w:lsdException w:name="List Table 7 Colorful Accent 2" w:uiPriority="52"/>
+    <w:lsdException w:name="List Table 1 Light Accent 3" w:uiPriority="46"/>
+    <w:lsdException w:name="List Table 2 Accent 3" w:uiPriority="47"/>
+    <w:lsdException w:name="List Table 3 Accent 3" w:uiPriority="48"/>
+    <w:lsdException w:name="List Table 4 Accent 3" w:uiPriority="49"/>
+    <w:lsdException w:name="List Table 5 Dark Accent 3" w:uiPriority="50"/>
+    <w:lsdException w:name="List Table 6 Colorful Accent 3" w:uiPriority="51"/>
+    <w:lsdException w:name="List Table 7 Colorful Accent 3" w:uiPriority="52"/>
+    <w:lsdException w:name="List Table 1 Light Accent 4" w:uiPriority="46"/>
+    <w:lsdException w:name="List Table 2 Accent 4" w:uiPriority="47"/>
+    <w:lsdException w:name="List Table 3 Accent 4" w:uiPriority="48"/>
+    <w:lsdException w:name="List Table 4 Accent 4" w:uiPriority="49"/>
+    <w:lsdException w:name="List Table 5 Dark Accent 4" w:uiPriority="50"/>
+    <w:lsdException w:name="List Table 6 Colorful Accent 4" w:uiPriority="51"/>
+    <w:lsdException w:name="List Table 7 Colorful Accent 4" w:uiPriority="52"/>
+    <w:lsdException w:name="List Table 1 Light Accent 5" w:uiPriority="46"/>
+    <w:lsdException w:name="List Table 2 Accent 5" w:uiPriority="47"/>
+    <w:lsdException w:name="List Table 3 Accent 5" w:uiPriority="48"/>
+    <w:lsdException w:name="List Table 4 Accent 5" w:uiPriority="49"/>
+    <w:lsdException w:name="List Table 5 Dark Accent 5" w:uiPriority="50"/>
+    <w:lsdException w:name="List Table 6 Colorful Accent 5" w:uiPriority="51"/>
+    <w:lsdException w:name="List Table 7 Colorful Accent 5" w:uiPriority="52"/>
+    <w:lsdException w:name="List Table 1 Light Accent 6" w:uiPriority="46"/>
+    <w:lsdException w:name="List Table 2 Accent 6" w:uiPriority="47"/>
+    <w:lsdException w:name="List Table 3 Accent 6" w:uiPriority="48"/>
+    <w:lsdException w:name="List Table 4 Accent 6" w:uiPriority="49"/>
+    <w:lsdException w:name="List Table 5 Dark Accent 6" w:uiPriority="50"/>
+    <w:lsdException w:name="List Table 6 Colorful Accent 6" w:uiPriority="51"/>
+    <w:lsdException w:name="List Table 7 Colorful Accent 6" w:uiPriority="52"/>
+    <w:lsdException w:name="Mention" w:semiHidden="1" w:unhideWhenUsed="1"/>
+    <w:lsdException w:name="Smart Hyperlink" w:semiHidden="1" w:unhideWhenUsed="1"/>
+  </w:latentStyles>
+  <w:style w:type="paragraph" w:default="1" w:styleId="Normal">
+    <w:name w:val="Normal"/>
   </w:style>
   <w:style w:type="paragraph" w:styleId="Heading1">
     <w:name w:val="heading 1"/>
     <w:basedOn w:val="Normal"/>
     <w:next w:val="Normal"/>
     <w:pPr>
-      <w:keepNext w:val="1"/>
-      <w:keepLines w:val="1"/>
-      <w:spacing w:after="120" w:before="400" w:lineRule="auto"/>
+      <w:keepNext/>
+      <w:keepLines/>
+      <w:spacing w:before="400" w:after="120"/>
+      <w:outlineLvl w:val="0"/>
     </w:pPr>
     <w:rPr>
       <w:sz w:val="40"/>
@@ -444,12 +1151,12 @@
     <w:basedOn w:val="Normal"/>
     <w:next w:val="Normal"/>
     <w:pPr>
-      <w:keepNext w:val="1"/>
-      <w:keepLines w:val="1"/>
-      <w:spacing w:after="120" w:before="360" w:lineRule="auto"/>
+      <w:keepNext/>
+      <w:keepLines/>
+      <w:spacing w:before="360" w:after="120"/>
+      <w:outlineLvl w:val="1"/>
     </w:pPr>
     <w:rPr>
-      <w:b w:val="0"/>
       <w:sz w:val="32"/>
       <w:szCs w:val="32"/>
     </w:rPr>
@@ -459,12 +1166,12 @@
     <w:basedOn w:val="Normal"/>
     <w:next w:val="Normal"/>
     <w:pPr>
-      <w:keepNext w:val="1"/>
-      <w:keepLines w:val="1"/>
-      <w:spacing w:after="80" w:before="320" w:lineRule="auto"/>
+      <w:keepNext/>
+      <w:keepLines/>
+      <w:spacing w:before="320" w:after="80"/>
+      <w:outlineLvl w:val="2"/>
     </w:pPr>
     <w:rPr>
-      <w:b w:val="0"/>
       <w:color w:val="434343"/>
       <w:sz w:val="28"/>
       <w:szCs w:val="28"/>
@@ -475,9 +1182,10 @@
     <w:basedOn w:val="Normal"/>
     <w:next w:val="Normal"/>
     <w:pPr>
-      <w:keepNext w:val="1"/>
-      <w:keepLines w:val="1"/>
-      <w:spacing w:after="80" w:before="280" w:lineRule="auto"/>
+      <w:keepNext/>
+      <w:keepLines/>
+      <w:spacing w:before="280" w:after="80"/>
+      <w:outlineLvl w:val="3"/>
     </w:pPr>
     <w:rPr>
       <w:color w:val="666666"/>
@@ -490,14 +1198,13 @@
     <w:basedOn w:val="Normal"/>
     <w:next w:val="Normal"/>
     <w:pPr>
-      <w:keepNext w:val="1"/>
-      <w:keepLines w:val="1"/>
-      <w:spacing w:after="80" w:before="240" w:lineRule="auto"/>
+      <w:keepNext/>
+      <w:keepLines/>
+      <w:spacing w:before="240" w:after="80"/>
+      <w:outlineLvl w:val="4"/>
     </w:pPr>
     <w:rPr>
       <w:color w:val="666666"/>
-      <w:sz w:val="22"/>
-      <w:szCs w:val="22"/>
     </w:rPr>
   </w:style>
   <w:style w:type="paragraph" w:styleId="Heading6">
@@ -505,25 +1212,51 @@
     <w:basedOn w:val="Normal"/>
     <w:next w:val="Normal"/>
     <w:pPr>
-      <w:keepNext w:val="1"/>
-      <w:keepLines w:val="1"/>
-      <w:spacing w:after="80" w:before="240" w:lineRule="auto"/>
+      <w:keepNext/>
+      <w:keepLines/>
+      <w:spacing w:before="240" w:after="80"/>
+      <w:outlineLvl w:val="5"/>
     </w:pPr>
     <w:rPr>
-      <w:i w:val="1"/>
+      <w:i/>
       <w:color w:val="666666"/>
-      <w:sz w:val="22"/>
-      <w:szCs w:val="22"/>
     </w:rPr>
+  </w:style>
+  <w:style w:type="character" w:default="1" w:styleId="DefaultParagraphFont">
+    <w:name w:val="Default Paragraph Font"/>
+    <w:uiPriority w:val="1"/>
+    <w:semiHidden/>
+    <w:unhideWhenUsed/>
+  </w:style>
+  <w:style w:type="table" w:default="1" w:styleId="TableNormal">
+    <w:name w:val="Normal Table"/>
+    <w:uiPriority w:val="99"/>
+    <w:semiHidden/>
+    <w:unhideWhenUsed/>
+    <w:tblPr>
+      <w:tblInd w:w="0" w:type="dxa"/>
+      <w:tblCellMar>
+        <w:top w:w="0" w:type="dxa"/>
+        <w:left w:w="108" w:type="dxa"/>
+        <w:bottom w:w="0" w:type="dxa"/>
+        <w:right w:w="108" w:type="dxa"/>
+      </w:tblCellMar>
+    </w:tblPr>
+  </w:style>
+  <w:style w:type="numbering" w:default="1" w:styleId="NoList">
+    <w:name w:val="No List"/>
+    <w:uiPriority w:val="99"/>
+    <w:semiHidden/>
+    <w:unhideWhenUsed/>
   </w:style>
   <w:style w:type="paragraph" w:styleId="Title">
     <w:name w:val="Title"/>
     <w:basedOn w:val="Normal"/>
     <w:next w:val="Normal"/>
     <w:pPr>
-      <w:keepNext w:val="1"/>
-      <w:keepLines w:val="1"/>
-      <w:spacing w:after="60" w:before="0" w:lineRule="auto"/>
+      <w:keepNext/>
+      <w:keepLines/>
+      <w:spacing w:after="60"/>
     </w:pPr>
     <w:rPr>
       <w:sz w:val="52"/>
@@ -535,16 +1268,25 @@
     <w:basedOn w:val="Normal"/>
     <w:next w:val="Normal"/>
     <w:pPr>
-      <w:keepNext w:val="1"/>
-      <w:keepLines w:val="1"/>
-      <w:spacing w:after="320" w:before="0" w:lineRule="auto"/>
+      <w:keepNext/>
+      <w:keepLines/>
+      <w:spacing w:after="320"/>
     </w:pPr>
     <w:rPr>
-      <w:rFonts w:ascii="Arial" w:cs="Arial" w:eastAsia="Arial" w:hAnsi="Arial"/>
-      <w:i w:val="0"/>
       <w:color w:val="666666"/>
       <w:sz w:val="30"/>
       <w:szCs w:val="30"/>
+    </w:rPr>
+  </w:style>
+  <w:style w:type="character" w:styleId="Hyperlink">
+    <w:name w:val="Hyperlink"/>
+    <w:basedOn w:val="DefaultParagraphFont"/>
+    <w:uiPriority w:val="99"/>
+    <w:unhideWhenUsed/>
+    <w:rsid w:val="00637027"/>
+    <w:rPr>
+      <w:color w:val="0000FF" w:themeColor="hyperlink"/>
+      <w:u w:val="single"/>
     </w:rPr>
   </w:style>
 </w:styles>

</xml_diff>

<commit_message>
Add headers and footers
and add missing lessons
</commit_message>
<xml_diff>
--- a/units/1/lessons/1/resources/petascale-lesson-1.1-assessment.docx
+++ b/units/1/lessons/1/resources/petascale-lesson-1.1-assessment.docx
@@ -150,219 +150,21 @@
     </w:p>
     <w:p>
       <w:pPr>
-        <w:numPr>
-          <w:ilvl w:val="0"/>
-          <w:numId w:val="1"/>
-        </w:numPr>
-        <w:rPr>
-          <w:rFonts w:ascii="Times New Roman" w:eastAsia="Times New Roman" w:hAnsi="Times New Roman" w:cs="Times New Roman"/>
-          <w:sz w:val="24"/>
-          <w:szCs w:val="24"/>
-        </w:rPr>
-      </w:pPr>
-      <w:r>
-        <w:rPr>
-          <w:rFonts w:ascii="Times New Roman" w:eastAsia="Times New Roman" w:hAnsi="Times New Roman" w:cs="Times New Roman"/>
-          <w:sz w:val="24"/>
-          <w:szCs w:val="24"/>
-        </w:rPr>
-        <w:t xml:space="preserve">How is </w:t>
-      </w:r>
-      <w:r>
-        <w:rPr>
-          <w:rFonts w:ascii="Times New Roman" w:eastAsia="Times New Roman" w:hAnsi="Times New Roman" w:cs="Times New Roman"/>
-          <w:b/>
-          <w:sz w:val="24"/>
-          <w:szCs w:val="24"/>
-        </w:rPr>
-        <w:t>parallel programming</w:t>
-      </w:r>
-      <w:r>
-        <w:rPr>
-          <w:rFonts w:ascii="Times New Roman" w:eastAsia="Times New Roman" w:hAnsi="Times New Roman" w:cs="Times New Roman"/>
-          <w:sz w:val="24"/>
-          <w:szCs w:val="24"/>
-        </w:rPr>
-        <w:t xml:space="preserve"> different from </w:t>
-      </w:r>
-      <w:r>
-        <w:rPr>
-          <w:rFonts w:ascii="Times New Roman" w:eastAsia="Times New Roman" w:hAnsi="Times New Roman" w:cs="Times New Roman"/>
-          <w:b/>
-          <w:sz w:val="24"/>
-          <w:szCs w:val="24"/>
-        </w:rPr>
-        <w:t>sequential programming</w:t>
-      </w:r>
-      <w:r>
-        <w:rPr>
-          <w:rFonts w:ascii="Times New Roman" w:eastAsia="Times New Roman" w:hAnsi="Times New Roman" w:cs="Times New Roman"/>
-          <w:sz w:val="24"/>
-          <w:szCs w:val="24"/>
-        </w:rPr>
-        <w:t>?</w:t>
-      </w:r>
-    </w:p>
-    <w:p>
-      <w:pPr>
-        <w:numPr>
-          <w:ilvl w:val="0"/>
-          <w:numId w:val="1"/>
-        </w:numPr>
-        <w:rPr>
-          <w:rFonts w:ascii="Times New Roman" w:eastAsia="Times New Roman" w:hAnsi="Times New Roman" w:cs="Times New Roman"/>
-          <w:sz w:val="24"/>
-          <w:szCs w:val="24"/>
-        </w:rPr>
-      </w:pPr>
-      <w:r>
-        <w:rPr>
-          <w:rFonts w:ascii="Times New Roman" w:eastAsia="Times New Roman" w:hAnsi="Times New Roman" w:cs="Times New Roman"/>
-          <w:sz w:val="24"/>
-          <w:szCs w:val="24"/>
-        </w:rPr>
-        <w:t xml:space="preserve">How does a </w:t>
-      </w:r>
-      <w:r>
-        <w:rPr>
-          <w:rFonts w:ascii="Times New Roman" w:eastAsia="Times New Roman" w:hAnsi="Times New Roman" w:cs="Times New Roman"/>
-          <w:b/>
-          <w:sz w:val="24"/>
-          <w:szCs w:val="24"/>
-        </w:rPr>
-        <w:t>multi-core computer</w:t>
-      </w:r>
-      <w:r>
-        <w:rPr>
-          <w:rFonts w:ascii="Times New Roman" w:eastAsia="Times New Roman" w:hAnsi="Times New Roman" w:cs="Times New Roman"/>
-          <w:sz w:val="24"/>
-          <w:szCs w:val="24"/>
-        </w:rPr>
-        <w:t xml:space="preserve"> attempt to improve performance as compared to a </w:t>
-      </w:r>
-      <w:r>
-        <w:rPr>
-          <w:rFonts w:ascii="Times New Roman" w:eastAsia="Times New Roman" w:hAnsi="Times New Roman" w:cs="Times New Roman"/>
-          <w:b/>
-          <w:sz w:val="24"/>
-          <w:szCs w:val="24"/>
-        </w:rPr>
-        <w:t>single-core computer</w:t>
-      </w:r>
-      <w:r>
-        <w:rPr>
-          <w:rFonts w:ascii="Times New Roman" w:eastAsia="Times New Roman" w:hAnsi="Times New Roman" w:cs="Times New Roman"/>
-          <w:sz w:val="24"/>
-          <w:szCs w:val="24"/>
-        </w:rPr>
-        <w:t>?</w:t>
-      </w:r>
-    </w:p>
-    <w:p>
-      <w:pPr>
-        <w:numPr>
-          <w:ilvl w:val="0"/>
-          <w:numId w:val="1"/>
-        </w:numPr>
-        <w:rPr>
-          <w:rFonts w:ascii="Times New Roman" w:eastAsia="Times New Roman" w:hAnsi="Times New Roman" w:cs="Times New Roman"/>
-          <w:sz w:val="24"/>
-          <w:szCs w:val="24"/>
-        </w:rPr>
-      </w:pPr>
-      <w:r>
-        <w:rPr>
-          <w:rFonts w:ascii="Times New Roman" w:eastAsia="Times New Roman" w:hAnsi="Times New Roman" w:cs="Times New Roman"/>
-          <w:sz w:val="24"/>
-          <w:szCs w:val="24"/>
-        </w:rPr>
-        <w:t xml:space="preserve">What is </w:t>
-      </w:r>
-      <w:r>
-        <w:rPr>
-          <w:rFonts w:ascii="Times New Roman" w:eastAsia="Times New Roman" w:hAnsi="Times New Roman" w:cs="Times New Roman"/>
-          <w:b/>
-          <w:sz w:val="24"/>
-          <w:szCs w:val="24"/>
-        </w:rPr>
-        <w:t>High Performance Computing (HPC)</w:t>
-      </w:r>
-      <w:r>
-        <w:rPr>
-          <w:rFonts w:ascii="Times New Roman" w:eastAsia="Times New Roman" w:hAnsi="Times New Roman" w:cs="Times New Roman"/>
-          <w:sz w:val="24"/>
-          <w:szCs w:val="24"/>
-        </w:rPr>
-        <w:t>?</w:t>
-      </w:r>
-    </w:p>
-    <w:p>
-      <w:pPr>
-        <w:numPr>
-          <w:ilvl w:val="0"/>
-          <w:numId w:val="1"/>
-        </w:numPr>
-        <w:rPr>
-          <w:rFonts w:ascii="Times New Roman" w:eastAsia="Times New Roman" w:hAnsi="Times New Roman" w:cs="Times New Roman"/>
-          <w:sz w:val="24"/>
-          <w:szCs w:val="24"/>
-        </w:rPr>
-      </w:pPr>
-      <w:r>
-        <w:rPr>
-          <w:rFonts w:ascii="Times New Roman" w:eastAsia="Times New Roman" w:hAnsi="Times New Roman" w:cs="Times New Roman"/>
-          <w:sz w:val="24"/>
-          <w:szCs w:val="24"/>
-        </w:rPr>
-        <w:t xml:space="preserve">What is </w:t>
-      </w:r>
-      <w:hyperlink r:id="rId5">
-        <w:r>
-          <w:rPr>
-            <w:rFonts w:ascii="Times New Roman" w:eastAsia="Times New Roman" w:hAnsi="Times New Roman" w:cs="Times New Roman"/>
-            <w:color w:val="1155CC"/>
-            <w:sz w:val="24"/>
-            <w:szCs w:val="24"/>
-            <w:u w:val="single"/>
-          </w:rPr>
-          <w:t>www.top500.org</w:t>
-        </w:r>
-      </w:hyperlink>
-      <w:r>
-        <w:rPr>
-          <w:rFonts w:ascii="Times New Roman" w:eastAsia="Times New Roman" w:hAnsi="Times New Roman" w:cs="Times New Roman"/>
-          <w:sz w:val="24"/>
-          <w:szCs w:val="24"/>
-        </w:rPr>
-        <w:t xml:space="preserve"> ?</w:t>
-      </w:r>
-    </w:p>
-    <w:p>
-      <w:pPr>
-        <w:rPr>
-          <w:rFonts w:ascii="Times New Roman" w:eastAsia="Times New Roman" w:hAnsi="Times New Roman" w:cs="Times New Roman"/>
-          <w:sz w:val="24"/>
-          <w:szCs w:val="24"/>
-        </w:rPr>
-      </w:pPr>
-    </w:p>
-    <w:p>
-      <w:pPr>
-        <w:rPr>
-          <w:rFonts w:ascii="Times New Roman" w:eastAsia="Times New Roman" w:hAnsi="Times New Roman" w:cs="Times New Roman"/>
-          <w:i/>
-          <w:sz w:val="24"/>
-          <w:szCs w:val="24"/>
-        </w:rPr>
-      </w:pPr>
-      <w:r>
-        <w:rPr>
-          <w:rFonts w:ascii="Times New Roman" w:eastAsia="Times New Roman" w:hAnsi="Times New Roman" w:cs="Times New Roman"/>
-          <w:i/>
-          <w:sz w:val="24"/>
-          <w:szCs w:val="24"/>
-        </w:rPr>
-        <w:pict w14:anchorId="4829FA64">
+        <w:rPr>
+          <w:rFonts w:ascii="Times New Roman" w:eastAsia="Times New Roman" w:hAnsi="Times New Roman" w:cs="Times New Roman"/>
+          <w:i/>
+          <w:sz w:val="24"/>
+          <w:szCs w:val="24"/>
+        </w:rPr>
+      </w:pPr>
+      <w:r>
+        <w:rPr>
+          <w:rFonts w:ascii="Times New Roman" w:eastAsia="Times New Roman" w:hAnsi="Times New Roman" w:cs="Times New Roman"/>
+          <w:i/>
+          <w:sz w:val="24"/>
+          <w:szCs w:val="24"/>
+        </w:rPr>
+        <w:pict w14:anchorId="6949057E">
           <v:shapetype id="_x0000_t75" coordsize="21600,21600" o:spt="75" o:preferrelative="t" path="m@4@5l@4@11@9@11@9@5xe" filled="f" stroked="f">
             <v:stroke joinstyle="miter"/>
             <v:formulas>
@@ -383,7 +185,7 @@
             <o:lock v:ext="edit" aspectratio="t"/>
           </v:shapetype>
           <v:shape id="_x0000_i1025" type="#_x0000_t75" style="width:467.85pt;height:1.5pt" o:hrpct="0" o:hralign="center" o:hr="t">
-            <v:imagedata r:id="rId6" o:title="/Applications/Microsoft Word.app/Contents/Resources/Lines/Default Line.gif"/>
+            <v:imagedata r:id="rId5" o:title="/Applications/Microsoft Word.app/Contents/Resources/Lines/Default Line.gif"/>
           </v:shape>
         </w:pict>
       </w:r>
@@ -415,7 +217,7 @@
         </w:rPr>
         <w:br/>
       </w:r>
-      <w:hyperlink r:id="rId7" w:history="1">
+      <w:hyperlink r:id="rId6" w:history="1">
         <w:r>
           <w:rPr>
             <w:rStyle w:val="Hyperlink"/>
@@ -453,25 +255,7 @@
           <w:sz w:val="24"/>
           <w:szCs w:val="24"/>
         </w:rPr>
-        <w:t xml:space="preserve">Browse and search the full </w:t>
-      </w:r>
-      <w:r>
-        <w:rPr>
-          <w:rFonts w:ascii="Times New Roman" w:eastAsia="Times New Roman" w:hAnsi="Times New Roman" w:cs="Times New Roman"/>
-          <w:i/>
-          <w:sz w:val="24"/>
-          <w:szCs w:val="24"/>
-        </w:rPr>
-        <w:t>curriculum</w:t>
-      </w:r>
-      <w:r>
-        <w:rPr>
-          <w:rFonts w:ascii="Times New Roman" w:eastAsia="Times New Roman" w:hAnsi="Times New Roman" w:cs="Times New Roman"/>
-          <w:i/>
-          <w:sz w:val="24"/>
-          <w:szCs w:val="24"/>
-        </w:rPr>
-        <w:t xml:space="preserve"> at</w:t>
+        <w:t>Browse and search the full curriculum at</w:t>
       </w:r>
       <w:r>
         <w:rPr>
@@ -482,7 +266,7 @@
         </w:rPr>
         <w:br/>
       </w:r>
-      <w:hyperlink r:id="rId8" w:history="1">
+      <w:hyperlink r:id="rId7" w:history="1">
         <w:r>
           <w:rPr>
             <w:rStyle w:val="Hyperlink"/>
@@ -538,27 +322,7 @@
           <w:sz w:val="24"/>
           <w:szCs w:val="24"/>
         </w:rPr>
-        <w:t xml:space="preserve">material and the rest of the </w:t>
-      </w:r>
-      <w:r>
-        <w:rPr>
-          <w:rFonts w:ascii="Times New Roman" w:eastAsia="Times New Roman" w:hAnsi="Times New Roman" w:cs="Times New Roman"/>
-          <w:i/>
-          <w:sz w:val="24"/>
-          <w:szCs w:val="24"/>
-        </w:rPr>
-        <w:t>curriculum</w:t>
-      </w:r>
-      <w:bookmarkStart w:id="2" w:name="_GoBack"/>
-      <w:bookmarkEnd w:id="2"/>
-      <w:r>
-        <w:rPr>
-          <w:rFonts w:ascii="Times New Roman" w:eastAsia="Times New Roman" w:hAnsi="Times New Roman" w:cs="Times New Roman"/>
-          <w:i/>
-          <w:sz w:val="24"/>
-          <w:szCs w:val="24"/>
-        </w:rPr>
-        <w:t xml:space="preserve"> in our GitHub repository at</w:t>
+        <w:t>material and the rest of the curriculum in our GitHub repository at</w:t>
       </w:r>
       <w:r>
         <w:rPr>
@@ -569,7 +333,7 @@
         </w:rPr>
         <w:br/>
       </w:r>
-      <w:hyperlink r:id="rId9" w:history="1">
+      <w:hyperlink r:id="rId8" w:history="1">
         <w:r>
           <w:rPr>
             <w:rStyle w:val="Hyperlink"/>
@@ -595,6 +359,7 @@
     <w:p>
       <w:pPr>
         <w:rPr>
+          <w:rStyle w:val="Hyperlink"/>
           <w:rFonts w:ascii="Times New Roman" w:eastAsia="Times New Roman" w:hAnsi="Times New Roman" w:cs="Times New Roman"/>
           <w:i/>
           <w:sz w:val="24"/>
@@ -610,7 +375,7 @@
         </w:rPr>
         <w:t xml:space="preserve">We want to hear from you! Please let us know your experiences using this material by sending email to </w:t>
       </w:r>
-      <w:hyperlink r:id="rId10" w:history="1">
+      <w:hyperlink r:id="rId9" w:history="1">
         <w:r>
           <w:rPr>
             <w:rStyle w:val="Hyperlink"/>
@@ -622,6 +387,219 @@
           <w:t>petascale@shodor.org</w:t>
         </w:r>
       </w:hyperlink>
+    </w:p>
+    <w:p>
+      <w:pPr>
+        <w:rPr>
+          <w:rStyle w:val="Hyperlink"/>
+          <w:rFonts w:ascii="Times New Roman" w:eastAsia="Times New Roman" w:hAnsi="Times New Roman" w:cs="Times New Roman"/>
+          <w:i/>
+          <w:sz w:val="24"/>
+          <w:szCs w:val="24"/>
+        </w:rPr>
+      </w:pPr>
+      <w:r>
+        <w:rPr>
+          <w:rStyle w:val="Hyperlink"/>
+          <w:rFonts w:ascii="Times New Roman" w:eastAsia="Times New Roman" w:hAnsi="Times New Roman" w:cs="Times New Roman"/>
+          <w:i/>
+          <w:sz w:val="24"/>
+          <w:szCs w:val="24"/>
+        </w:rPr>
+        <w:br w:type="page"/>
+      </w:r>
+    </w:p>
+    <w:p>
+      <w:pPr>
+        <w:numPr>
+          <w:ilvl w:val="0"/>
+          <w:numId w:val="1"/>
+        </w:numPr>
+        <w:rPr>
+          <w:rFonts w:ascii="Times New Roman" w:eastAsia="Times New Roman" w:hAnsi="Times New Roman" w:cs="Times New Roman"/>
+          <w:sz w:val="24"/>
+          <w:szCs w:val="24"/>
+        </w:rPr>
+      </w:pPr>
+      <w:bookmarkStart w:id="2" w:name="_GoBack"/>
+      <w:bookmarkEnd w:id="2"/>
+      <w:r>
+        <w:rPr>
+          <w:rFonts w:ascii="Times New Roman" w:eastAsia="Times New Roman" w:hAnsi="Times New Roman" w:cs="Times New Roman"/>
+          <w:sz w:val="24"/>
+          <w:szCs w:val="24"/>
+        </w:rPr>
+        <w:lastRenderedPageBreak/>
+        <w:t xml:space="preserve">How is </w:t>
+      </w:r>
+      <w:r>
+        <w:rPr>
+          <w:rFonts w:ascii="Times New Roman" w:eastAsia="Times New Roman" w:hAnsi="Times New Roman" w:cs="Times New Roman"/>
+          <w:b/>
+          <w:sz w:val="24"/>
+          <w:szCs w:val="24"/>
+        </w:rPr>
+        <w:t>parallel programming</w:t>
+      </w:r>
+      <w:r>
+        <w:rPr>
+          <w:rFonts w:ascii="Times New Roman" w:eastAsia="Times New Roman" w:hAnsi="Times New Roman" w:cs="Times New Roman"/>
+          <w:sz w:val="24"/>
+          <w:szCs w:val="24"/>
+        </w:rPr>
+        <w:t xml:space="preserve"> different from </w:t>
+      </w:r>
+      <w:r>
+        <w:rPr>
+          <w:rFonts w:ascii="Times New Roman" w:eastAsia="Times New Roman" w:hAnsi="Times New Roman" w:cs="Times New Roman"/>
+          <w:b/>
+          <w:sz w:val="24"/>
+          <w:szCs w:val="24"/>
+        </w:rPr>
+        <w:t>sequential programming</w:t>
+      </w:r>
+      <w:r>
+        <w:rPr>
+          <w:rFonts w:ascii="Times New Roman" w:eastAsia="Times New Roman" w:hAnsi="Times New Roman" w:cs="Times New Roman"/>
+          <w:sz w:val="24"/>
+          <w:szCs w:val="24"/>
+        </w:rPr>
+        <w:t>?</w:t>
+      </w:r>
+    </w:p>
+    <w:p>
+      <w:pPr>
+        <w:numPr>
+          <w:ilvl w:val="0"/>
+          <w:numId w:val="1"/>
+        </w:numPr>
+        <w:rPr>
+          <w:rFonts w:ascii="Times New Roman" w:eastAsia="Times New Roman" w:hAnsi="Times New Roman" w:cs="Times New Roman"/>
+          <w:sz w:val="24"/>
+          <w:szCs w:val="24"/>
+        </w:rPr>
+      </w:pPr>
+      <w:r>
+        <w:rPr>
+          <w:rFonts w:ascii="Times New Roman" w:eastAsia="Times New Roman" w:hAnsi="Times New Roman" w:cs="Times New Roman"/>
+          <w:sz w:val="24"/>
+          <w:szCs w:val="24"/>
+        </w:rPr>
+        <w:t xml:space="preserve">How does a </w:t>
+      </w:r>
+      <w:r>
+        <w:rPr>
+          <w:rFonts w:ascii="Times New Roman" w:eastAsia="Times New Roman" w:hAnsi="Times New Roman" w:cs="Times New Roman"/>
+          <w:b/>
+          <w:sz w:val="24"/>
+          <w:szCs w:val="24"/>
+        </w:rPr>
+        <w:t>multi-core computer</w:t>
+      </w:r>
+      <w:r>
+        <w:rPr>
+          <w:rFonts w:ascii="Times New Roman" w:eastAsia="Times New Roman" w:hAnsi="Times New Roman" w:cs="Times New Roman"/>
+          <w:sz w:val="24"/>
+          <w:szCs w:val="24"/>
+        </w:rPr>
+        <w:t xml:space="preserve"> attempt to improve performance as compared to a </w:t>
+      </w:r>
+      <w:r>
+        <w:rPr>
+          <w:rFonts w:ascii="Times New Roman" w:eastAsia="Times New Roman" w:hAnsi="Times New Roman" w:cs="Times New Roman"/>
+          <w:b/>
+          <w:sz w:val="24"/>
+          <w:szCs w:val="24"/>
+        </w:rPr>
+        <w:t>single-core computer</w:t>
+      </w:r>
+      <w:r>
+        <w:rPr>
+          <w:rFonts w:ascii="Times New Roman" w:eastAsia="Times New Roman" w:hAnsi="Times New Roman" w:cs="Times New Roman"/>
+          <w:sz w:val="24"/>
+          <w:szCs w:val="24"/>
+        </w:rPr>
+        <w:t>?</w:t>
+      </w:r>
+    </w:p>
+    <w:p>
+      <w:pPr>
+        <w:numPr>
+          <w:ilvl w:val="0"/>
+          <w:numId w:val="1"/>
+        </w:numPr>
+        <w:rPr>
+          <w:rFonts w:ascii="Times New Roman" w:eastAsia="Times New Roman" w:hAnsi="Times New Roman" w:cs="Times New Roman"/>
+          <w:sz w:val="24"/>
+          <w:szCs w:val="24"/>
+        </w:rPr>
+      </w:pPr>
+      <w:r>
+        <w:rPr>
+          <w:rFonts w:ascii="Times New Roman" w:eastAsia="Times New Roman" w:hAnsi="Times New Roman" w:cs="Times New Roman"/>
+          <w:sz w:val="24"/>
+          <w:szCs w:val="24"/>
+        </w:rPr>
+        <w:t xml:space="preserve">What is </w:t>
+      </w:r>
+      <w:r>
+        <w:rPr>
+          <w:rFonts w:ascii="Times New Roman" w:eastAsia="Times New Roman" w:hAnsi="Times New Roman" w:cs="Times New Roman"/>
+          <w:b/>
+          <w:sz w:val="24"/>
+          <w:szCs w:val="24"/>
+        </w:rPr>
+        <w:t>High Performance Computing (HPC)</w:t>
+      </w:r>
+      <w:r>
+        <w:rPr>
+          <w:rFonts w:ascii="Times New Roman" w:eastAsia="Times New Roman" w:hAnsi="Times New Roman" w:cs="Times New Roman"/>
+          <w:sz w:val="24"/>
+          <w:szCs w:val="24"/>
+        </w:rPr>
+        <w:t>?</w:t>
+      </w:r>
+    </w:p>
+    <w:p>
+      <w:pPr>
+        <w:numPr>
+          <w:ilvl w:val="0"/>
+          <w:numId w:val="1"/>
+        </w:numPr>
+        <w:rPr>
+          <w:rFonts w:ascii="Times New Roman" w:eastAsia="Times New Roman" w:hAnsi="Times New Roman" w:cs="Times New Roman"/>
+          <w:sz w:val="24"/>
+          <w:szCs w:val="24"/>
+        </w:rPr>
+      </w:pPr>
+      <w:r>
+        <w:rPr>
+          <w:rFonts w:ascii="Times New Roman" w:eastAsia="Times New Roman" w:hAnsi="Times New Roman" w:cs="Times New Roman"/>
+          <w:sz w:val="24"/>
+          <w:szCs w:val="24"/>
+        </w:rPr>
+        <w:t xml:space="preserve">What is </w:t>
+      </w:r>
+      <w:hyperlink r:id="rId10">
+        <w:r>
+          <w:rPr>
+            <w:rFonts w:ascii="Times New Roman" w:eastAsia="Times New Roman" w:hAnsi="Times New Roman" w:cs="Times New Roman"/>
+            <w:color w:val="1155CC"/>
+            <w:sz w:val="24"/>
+            <w:szCs w:val="24"/>
+            <w:u w:val="single"/>
+          </w:rPr>
+          <w:t>www.top500.org</w:t>
+        </w:r>
+      </w:hyperlink>
+      <w:r>
+        <w:rPr>
+          <w:rFonts w:ascii="Times New Roman" w:eastAsia="Times New Roman" w:hAnsi="Times New Roman" w:cs="Times New Roman"/>
+          <w:sz w:val="24"/>
+          <w:szCs w:val="24"/>
+        </w:rPr>
+        <w:t xml:space="preserve"> ?</w:t>
+      </w:r>
     </w:p>
     <w:p>
       <w:pPr>

</xml_diff>

<commit_message>
Switch licence from BY-NC to BY-SA
</commit_message>
<xml_diff>
--- a/units/1/lessons/1/resources/petascale-lesson-1.1-assessment.docx
+++ b/units/1/lessons/1/resources/petascale-lesson-1.1-assessment.docx
@@ -1,6 +1,6 @@
 
 <file path=word/document.xml><?xml version="1.0" encoding="utf-8"?>
-<w:document xmlns:wpc="http://schemas.microsoft.com/office/word/2010/wordprocessingCanvas" xmlns:mo="http://schemas.microsoft.com/office/mac/office/2008/main" xmlns:mc="http://schemas.openxmlformats.org/markup-compatibility/2006" xmlns:mv="urn:schemas-microsoft-com:mac:vml" xmlns:o="urn:schemas-microsoft-com:office:office" xmlns:r="http://schemas.openxmlformats.org/officeDocument/2006/relationships" xmlns:m="http://schemas.openxmlformats.org/officeDocument/2006/math" xmlns:v="urn:schemas-microsoft-com:vml" xmlns:wp14="http://schemas.microsoft.com/office/word/2010/wordprocessingDrawing" xmlns:wp="http://schemas.openxmlformats.org/drawingml/2006/wordprocessingDrawing" xmlns:w10="urn:schemas-microsoft-com:office:word" xmlns:w="http://schemas.openxmlformats.org/wordprocessingml/2006/main" xmlns:w14="http://schemas.microsoft.com/office/word/2010/wordml" xmlns:w15="http://schemas.microsoft.com/office/word/2012/wordml" xmlns:wpg="http://schemas.microsoft.com/office/word/2010/wordprocessingGroup" xmlns:wpi="http://schemas.microsoft.com/office/word/2010/wordprocessingInk" xmlns:wne="http://schemas.microsoft.com/office/word/2006/wordml" xmlns:wps="http://schemas.microsoft.com/office/word/2010/wordprocessingShape" mc:Ignorable="w14 w15 wp14">
+<w:document xmlns:wpc="http://schemas.microsoft.com/office/word/2010/wordprocessingCanvas" xmlns:mo="http://schemas.microsoft.com/office/mac/office/2008/main" xmlns:mc="http://schemas.openxmlformats.org/markup-compatibility/2006" xmlns:mv="urn:schemas-microsoft-com:mac:vml" xmlns:o="urn:schemas-microsoft-com:office:office" xmlns:r="http://schemas.openxmlformats.org/officeDocument/2006/relationships" xmlns:m="http://schemas.openxmlformats.org/officeDocument/2006/math" xmlns:v="urn:schemas-microsoft-com:vml" xmlns:wp14="http://schemas.microsoft.com/office/word/2010/wordprocessingDrawing" xmlns:wp="http://schemas.openxmlformats.org/drawingml/2006/wordprocessingDrawing" xmlns:w10="urn:schemas-microsoft-com:office:word" xmlns:w="http://schemas.openxmlformats.org/wordprocessingml/2006/main" xmlns:w14="http://schemas.microsoft.com/office/word/2010/wordml" xmlns:wpg="http://schemas.microsoft.com/office/word/2010/wordprocessingGroup" xmlns:wpi="http://schemas.microsoft.com/office/word/2010/wordprocessingInk" xmlns:wne="http://schemas.microsoft.com/office/word/2006/wordml" xmlns:wps="http://schemas.microsoft.com/office/word/2010/wordprocessingShape" mc:Ignorable="w14 wp14">
   <w:body>
     <w:p>
       <w:pPr>
@@ -13,8 +13,10 @@
       </w:pPr>
       <w:bookmarkStart w:id="0" w:name="_ilrdr9q5zbxu" w:colFirst="0" w:colLast="0"/>
       <w:bookmarkStart w:id="1" w:name="_go51kdbiibh1" w:colFirst="0" w:colLast="0"/>
+      <w:bookmarkStart w:id="2" w:name="_GoBack"/>
       <w:bookmarkEnd w:id="0"/>
       <w:bookmarkEnd w:id="1"/>
+      <w:bookmarkEnd w:id="2"/>
       <w:r>
         <w:rPr>
           <w:rFonts w:ascii="Times New Roman" w:eastAsia="Times New Roman" w:hAnsi="Times New Roman" w:cs="Times New Roman"/>
@@ -22,27 +24,7 @@
           <w:sz w:val="36"/>
           <w:szCs w:val="36"/>
         </w:rPr>
-        <w:t xml:space="preserve">Blue Waters </w:t>
-      </w:r>
-      <w:proofErr w:type="spellStart"/>
-      <w:r>
-        <w:rPr>
-          <w:rFonts w:ascii="Times New Roman" w:eastAsia="Times New Roman" w:hAnsi="Times New Roman" w:cs="Times New Roman"/>
-          <w:b/>
-          <w:sz w:val="36"/>
-          <w:szCs w:val="36"/>
-        </w:rPr>
-        <w:t>Petascale</w:t>
-      </w:r>
-      <w:proofErr w:type="spellEnd"/>
-      <w:r>
-        <w:rPr>
-          <w:rFonts w:ascii="Times New Roman" w:eastAsia="Times New Roman" w:hAnsi="Times New Roman" w:cs="Times New Roman"/>
-          <w:b/>
-          <w:sz w:val="36"/>
-          <w:szCs w:val="36"/>
-        </w:rPr>
-        <w:t xml:space="preserve"> Semester Curriculum v1.0</w:t>
+        <w:t>Blue Waters Petascale Semester Curriculum v1.0</w:t>
       </w:r>
     </w:p>
     <w:p>
@@ -185,7 +167,7 @@
             <o:lock v:ext="edit" aspectratio="t"/>
           </v:shapetype>
           <v:shape id="_x0000_i1025" type="#_x0000_t75" style="width:467.85pt;height:1.5pt" o:hrpct="0" o:hralign="center" o:hr="t">
-            <v:imagedata r:id="rId5" o:title="/Applications/Microsoft Word.app/Contents/Resources/Lines/Default Line.gif"/>
+            <v:imagedata r:id="rId6" o:title="/Applications/Microsoft Word.app/Contents/Resources/Lines/Default Line.gif"/>
           </v:shape>
         </w:pict>
       </w:r>
@@ -206,7 +188,25 @@
           <w:sz w:val="24"/>
           <w:szCs w:val="24"/>
         </w:rPr>
-        <w:t xml:space="preserve">Except where otherwise noted, this work by The Shodor Education Foundation, Inc. is licensed under CC BY-NC 4.0. To view a copy of this license, visit </w:t>
+        <w:t xml:space="preserve">Except where otherwise noted, this work by The Shodor Education Foundation, Inc. is licensed under </w:t>
+      </w:r>
+      <w:r>
+        <w:rPr>
+          <w:rFonts w:ascii="Times New Roman" w:eastAsia="Times New Roman" w:hAnsi="Times New Roman" w:cs="Times New Roman"/>
+          <w:i/>
+          <w:sz w:val="24"/>
+          <w:szCs w:val="24"/>
+        </w:rPr>
+        <w:t>CC BY-SA</w:t>
+      </w:r>
+      <w:r>
+        <w:rPr>
+          <w:rFonts w:ascii="Times New Roman" w:eastAsia="Times New Roman" w:hAnsi="Times New Roman" w:cs="Times New Roman"/>
+          <w:i/>
+          <w:sz w:val="24"/>
+          <w:szCs w:val="24"/>
+        </w:rPr>
+        <w:t xml:space="preserve"> 4.0. To view a copy of this license, visit </w:t>
       </w:r>
       <w:r>
         <w:rPr>
@@ -217,7 +217,7 @@
         </w:rPr>
         <w:br/>
       </w:r>
-      <w:hyperlink r:id="rId6" w:history="1">
+      <w:hyperlink r:id="rId7" w:history="1">
         <w:r>
           <w:rPr>
             <w:rStyle w:val="Hyperlink"/>
@@ -226,7 +226,7 @@
             <w:sz w:val="24"/>
             <w:szCs w:val="24"/>
           </w:rPr>
-          <w:t>https://creativecommons.org/licenses/by-nc/4.0</w:t>
+          <w:t>https://creativecommons.org/licenses/by-sa/4.0</w:t>
         </w:r>
       </w:hyperlink>
     </w:p>
@@ -266,7 +266,7 @@
         </w:rPr>
         <w:br/>
       </w:r>
-      <w:hyperlink r:id="rId7" w:history="1">
+      <w:hyperlink r:id="rId8" w:history="1">
         <w:r>
           <w:rPr>
             <w:rStyle w:val="Hyperlink"/>
@@ -333,7 +333,7 @@
         </w:rPr>
         <w:br/>
       </w:r>
-      <w:hyperlink r:id="rId8" w:history="1">
+      <w:hyperlink r:id="rId9" w:history="1">
         <w:r>
           <w:rPr>
             <w:rStyle w:val="Hyperlink"/>
@@ -375,7 +375,7 @@
         </w:rPr>
         <w:t xml:space="preserve">We want to hear from you! Please let us know your experiences using this material by sending email to </w:t>
       </w:r>
-      <w:hyperlink r:id="rId9" w:history="1">
+      <w:hyperlink r:id="rId10" w:history="1">
         <w:r>
           <w:rPr>
             <w:rStyle w:val="Hyperlink"/>
@@ -387,17 +387,6 @@
           <w:t>petascale@shodor.org</w:t>
         </w:r>
       </w:hyperlink>
-    </w:p>
-    <w:p>
-      <w:pPr>
-        <w:rPr>
-          <w:rStyle w:val="Hyperlink"/>
-          <w:rFonts w:ascii="Times New Roman" w:eastAsia="Times New Roman" w:hAnsi="Times New Roman" w:cs="Times New Roman"/>
-          <w:i/>
-          <w:sz w:val="24"/>
-          <w:szCs w:val="24"/>
-        </w:rPr>
-      </w:pPr>
       <w:r>
         <w:rPr>
           <w:rStyle w:val="Hyperlink"/>
@@ -421,15 +410,12 @@
           <w:szCs w:val="24"/>
         </w:rPr>
       </w:pPr>
-      <w:bookmarkStart w:id="2" w:name="_GoBack"/>
-      <w:bookmarkEnd w:id="2"/>
-      <w:r>
-        <w:rPr>
-          <w:rFonts w:ascii="Times New Roman" w:eastAsia="Times New Roman" w:hAnsi="Times New Roman" w:cs="Times New Roman"/>
-          <w:sz w:val="24"/>
-          <w:szCs w:val="24"/>
-        </w:rPr>
-        <w:lastRenderedPageBreak/>
+      <w:r>
+        <w:rPr>
+          <w:rFonts w:ascii="Times New Roman" w:eastAsia="Times New Roman" w:hAnsi="Times New Roman" w:cs="Times New Roman"/>
+          <w:sz w:val="24"/>
+          <w:szCs w:val="24"/>
+        </w:rPr>
         <w:t xml:space="preserve">How is </w:t>
       </w:r>
       <w:r>
@@ -580,7 +566,7 @@
         </w:rPr>
         <w:t xml:space="preserve">What is </w:t>
       </w:r>
-      <w:hyperlink r:id="rId10">
+      <w:hyperlink r:id="rId11">
         <w:r>
           <w:rPr>
             <w:rFonts w:ascii="Times New Roman" w:eastAsia="Times New Roman" w:hAnsi="Times New Roman" w:cs="Times New Roman"/>
@@ -621,7 +607,7 @@
 </file>
 
 <file path=word/numbering.xml><?xml version="1.0" encoding="utf-8"?>
-<w:numbering xmlns:wpc="http://schemas.microsoft.com/office/word/2010/wordprocessingCanvas" xmlns:mo="http://schemas.microsoft.com/office/mac/office/2008/main" xmlns:mc="http://schemas.openxmlformats.org/markup-compatibility/2006" xmlns:mv="urn:schemas-microsoft-com:mac:vml" xmlns:o="urn:schemas-microsoft-com:office:office" xmlns:r="http://schemas.openxmlformats.org/officeDocument/2006/relationships" xmlns:m="http://schemas.openxmlformats.org/officeDocument/2006/math" xmlns:v="urn:schemas-microsoft-com:vml" xmlns:wp14="http://schemas.microsoft.com/office/word/2010/wordprocessingDrawing" xmlns:wp="http://schemas.openxmlformats.org/drawingml/2006/wordprocessingDrawing" xmlns:w10="urn:schemas-microsoft-com:office:word" xmlns:w="http://schemas.openxmlformats.org/wordprocessingml/2006/main" xmlns:w14="http://schemas.microsoft.com/office/word/2010/wordml" xmlns:w15="http://schemas.microsoft.com/office/word/2012/wordml" xmlns:wpg="http://schemas.microsoft.com/office/word/2010/wordprocessingGroup" xmlns:wpi="http://schemas.microsoft.com/office/word/2010/wordprocessingInk" xmlns:wne="http://schemas.microsoft.com/office/word/2006/wordml" xmlns:wps="http://schemas.microsoft.com/office/word/2010/wordprocessingShape" mc:Ignorable="w14 w15 wp14">
+<w:numbering xmlns:wpc="http://schemas.microsoft.com/office/word/2010/wordprocessingCanvas" xmlns:mo="http://schemas.microsoft.com/office/mac/office/2008/main" xmlns:mc="http://schemas.openxmlformats.org/markup-compatibility/2006" xmlns:mv="urn:schemas-microsoft-com:mac:vml" xmlns:o="urn:schemas-microsoft-com:office:office" xmlns:r="http://schemas.openxmlformats.org/officeDocument/2006/relationships" xmlns:m="http://schemas.openxmlformats.org/officeDocument/2006/math" xmlns:v="urn:schemas-microsoft-com:vml" xmlns:wp14="http://schemas.microsoft.com/office/word/2010/wordprocessingDrawing" xmlns:wp="http://schemas.openxmlformats.org/drawingml/2006/wordprocessingDrawing" xmlns:w10="urn:schemas-microsoft-com:office:word" xmlns:w="http://schemas.openxmlformats.org/wordprocessingml/2006/main" xmlns:w14="http://schemas.microsoft.com/office/word/2010/wordml" xmlns:wpg="http://schemas.microsoft.com/office/word/2010/wordprocessingGroup" xmlns:wpi="http://schemas.microsoft.com/office/word/2010/wordprocessingInk" xmlns:wne="http://schemas.microsoft.com/office/word/2006/wordml" xmlns:wps="http://schemas.microsoft.com/office/word/2010/wordprocessingShape" mc:Ignorable="w14 wp14">
   <w:abstractNum w:abstractNumId="0">
     <w:nsid w:val="49BF7406"/>
     <w:multiLevelType w:val="multilevel"/>
@@ -742,7 +728,7 @@
 </file>
 
 <file path=word/styles.xml><?xml version="1.0" encoding="utf-8"?>
-<w:styles xmlns:mc="http://schemas.openxmlformats.org/markup-compatibility/2006" xmlns:r="http://schemas.openxmlformats.org/officeDocument/2006/relationships" xmlns:w="http://schemas.openxmlformats.org/wordprocessingml/2006/main" xmlns:w14="http://schemas.microsoft.com/office/word/2010/wordml" xmlns:w15="http://schemas.microsoft.com/office/word/2012/wordml" mc:Ignorable="w14 w15">
+<w:styles xmlns:mc="http://schemas.openxmlformats.org/markup-compatibility/2006" xmlns:r="http://schemas.openxmlformats.org/officeDocument/2006/relationships" xmlns:w="http://schemas.openxmlformats.org/wordprocessingml/2006/main" xmlns:w14="http://schemas.microsoft.com/office/word/2010/wordml" mc:Ignorable="w14">
   <w:docDefaults>
     <w:rPrDefault>
       <w:rPr>
@@ -758,389 +744,144 @@
       </w:pPr>
     </w:pPrDefault>
   </w:docDefaults>
-  <w:latentStyles w:defLockedState="0" w:defUIPriority="99" w:defSemiHidden="0" w:defUnhideWhenUsed="0" w:defQFormat="0" w:count="382">
-    <w:lsdException w:name="Normal" w:uiPriority="0" w:qFormat="1"/>
-    <w:lsdException w:name="heading 1" w:uiPriority="9" w:qFormat="1"/>
-    <w:lsdException w:name="heading 2" w:semiHidden="1" w:uiPriority="9" w:unhideWhenUsed="1" w:qFormat="1"/>
-    <w:lsdException w:name="heading 3" w:semiHidden="1" w:uiPriority="9" w:unhideWhenUsed="1" w:qFormat="1"/>
-    <w:lsdException w:name="heading 4" w:semiHidden="1" w:uiPriority="9" w:unhideWhenUsed="1" w:qFormat="1"/>
-    <w:lsdException w:name="heading 5" w:semiHidden="1" w:uiPriority="9" w:unhideWhenUsed="1" w:qFormat="1"/>
-    <w:lsdException w:name="heading 6" w:semiHidden="1" w:uiPriority="9" w:unhideWhenUsed="1" w:qFormat="1"/>
-    <w:lsdException w:name="heading 7" w:semiHidden="1" w:uiPriority="9" w:unhideWhenUsed="1" w:qFormat="1"/>
-    <w:lsdException w:name="heading 8" w:semiHidden="1" w:uiPriority="9" w:unhideWhenUsed="1" w:qFormat="1"/>
-    <w:lsdException w:name="heading 9" w:semiHidden="1" w:uiPriority="9" w:unhideWhenUsed="1" w:qFormat="1"/>
-    <w:lsdException w:name="index 1" w:semiHidden="1" w:unhideWhenUsed="1"/>
-    <w:lsdException w:name="index 2" w:semiHidden="1" w:unhideWhenUsed="1"/>
-    <w:lsdException w:name="index 3" w:semiHidden="1" w:unhideWhenUsed="1"/>
-    <w:lsdException w:name="index 4" w:semiHidden="1" w:unhideWhenUsed="1"/>
-    <w:lsdException w:name="index 5" w:semiHidden="1" w:unhideWhenUsed="1"/>
-    <w:lsdException w:name="index 6" w:semiHidden="1" w:unhideWhenUsed="1"/>
-    <w:lsdException w:name="index 7" w:semiHidden="1" w:unhideWhenUsed="1"/>
-    <w:lsdException w:name="index 8" w:semiHidden="1" w:unhideWhenUsed="1"/>
-    <w:lsdException w:name="index 9" w:semiHidden="1" w:unhideWhenUsed="1"/>
-    <w:lsdException w:name="toc 1" w:semiHidden="1" w:uiPriority="39" w:unhideWhenUsed="1"/>
-    <w:lsdException w:name="toc 2" w:semiHidden="1" w:uiPriority="39" w:unhideWhenUsed="1"/>
-    <w:lsdException w:name="toc 3" w:semiHidden="1" w:uiPriority="39" w:unhideWhenUsed="1"/>
-    <w:lsdException w:name="toc 4" w:semiHidden="1" w:uiPriority="39" w:unhideWhenUsed="1"/>
-    <w:lsdException w:name="toc 5" w:semiHidden="1" w:uiPriority="39" w:unhideWhenUsed="1"/>
-    <w:lsdException w:name="toc 6" w:semiHidden="1" w:uiPriority="39" w:unhideWhenUsed="1"/>
-    <w:lsdException w:name="toc 7" w:semiHidden="1" w:uiPriority="39" w:unhideWhenUsed="1"/>
-    <w:lsdException w:name="toc 8" w:semiHidden="1" w:uiPriority="39" w:unhideWhenUsed="1"/>
-    <w:lsdException w:name="toc 9" w:semiHidden="1" w:uiPriority="39" w:unhideWhenUsed="1"/>
-    <w:lsdException w:name="Normal Indent" w:semiHidden="1" w:unhideWhenUsed="1"/>
-    <w:lsdException w:name="footnote text" w:semiHidden="1" w:unhideWhenUsed="1"/>
-    <w:lsdException w:name="annotation text" w:semiHidden="1" w:unhideWhenUsed="1"/>
-    <w:lsdException w:name="header" w:semiHidden="1" w:unhideWhenUsed="1"/>
-    <w:lsdException w:name="footer" w:semiHidden="1" w:unhideWhenUsed="1"/>
-    <w:lsdException w:name="index heading" w:semiHidden="1" w:unhideWhenUsed="1"/>
-    <w:lsdException w:name="caption" w:semiHidden="1" w:uiPriority="35" w:unhideWhenUsed="1" w:qFormat="1"/>
-    <w:lsdException w:name="table of figures" w:semiHidden="1" w:unhideWhenUsed="1"/>
-    <w:lsdException w:name="envelope address" w:semiHidden="1" w:unhideWhenUsed="1"/>
-    <w:lsdException w:name="envelope return" w:semiHidden="1" w:unhideWhenUsed="1"/>
-    <w:lsdException w:name="footnote reference" w:semiHidden="1" w:unhideWhenUsed="1"/>
-    <w:lsdException w:name="annotation reference" w:semiHidden="1" w:unhideWhenUsed="1"/>
-    <w:lsdException w:name="line number" w:semiHidden="1" w:unhideWhenUsed="1"/>
-    <w:lsdException w:name="page number" w:semiHidden="1" w:unhideWhenUsed="1"/>
-    <w:lsdException w:name="endnote reference" w:semiHidden="1" w:unhideWhenUsed="1"/>
-    <w:lsdException w:name="endnote text" w:semiHidden="1" w:unhideWhenUsed="1"/>
-    <w:lsdException w:name="table of authorities" w:semiHidden="1" w:unhideWhenUsed="1"/>
-    <w:lsdException w:name="macro" w:semiHidden="1" w:unhideWhenUsed="1"/>
-    <w:lsdException w:name="toa heading" w:semiHidden="1" w:unhideWhenUsed="1"/>
-    <w:lsdException w:name="List" w:semiHidden="1" w:unhideWhenUsed="1"/>
-    <w:lsdException w:name="List Bullet" w:semiHidden="1" w:unhideWhenUsed="1"/>
-    <w:lsdException w:name="List Number" w:semiHidden="1" w:unhideWhenUsed="1"/>
-    <w:lsdException w:name="List 2" w:semiHidden="1" w:unhideWhenUsed="1"/>
-    <w:lsdException w:name="List 3" w:semiHidden="1" w:unhideWhenUsed="1"/>
-    <w:lsdException w:name="List 4" w:semiHidden="1" w:unhideWhenUsed="1"/>
-    <w:lsdException w:name="List 5" w:semiHidden="1" w:unhideWhenUsed="1"/>
-    <w:lsdException w:name="List Bullet 2" w:semiHidden="1" w:unhideWhenUsed="1"/>
-    <w:lsdException w:name="List Bullet 3" w:semiHidden="1" w:unhideWhenUsed="1"/>
-    <w:lsdException w:name="List Bullet 4" w:semiHidden="1" w:unhideWhenUsed="1"/>
-    <w:lsdException w:name="List Bullet 5" w:semiHidden="1" w:unhideWhenUsed="1"/>
-    <w:lsdException w:name="List Number 2" w:semiHidden="1" w:unhideWhenUsed="1"/>
-    <w:lsdException w:name="List Number 3" w:semiHidden="1" w:unhideWhenUsed="1"/>
-    <w:lsdException w:name="List Number 4" w:semiHidden="1" w:unhideWhenUsed="1"/>
-    <w:lsdException w:name="List Number 5" w:semiHidden="1" w:unhideWhenUsed="1"/>
-    <w:lsdException w:name="Title" w:uiPriority="10" w:qFormat="1"/>
-    <w:lsdException w:name="Closing" w:semiHidden="1" w:unhideWhenUsed="1"/>
-    <w:lsdException w:name="Signature" w:semiHidden="1" w:unhideWhenUsed="1"/>
-    <w:lsdException w:name="Default Paragraph Font" w:semiHidden="1" w:uiPriority="1" w:unhideWhenUsed="1"/>
-    <w:lsdException w:name="Body Text" w:semiHidden="1" w:unhideWhenUsed="1"/>
-    <w:lsdException w:name="Body Text Indent" w:semiHidden="1" w:unhideWhenUsed="1"/>
-    <w:lsdException w:name="List Continue" w:semiHidden="1" w:unhideWhenUsed="1"/>
-    <w:lsdException w:name="List Continue 2" w:semiHidden="1" w:unhideWhenUsed="1"/>
-    <w:lsdException w:name="List Continue 3" w:semiHidden="1" w:unhideWhenUsed="1"/>
-    <w:lsdException w:name="List Continue 4" w:semiHidden="1" w:unhideWhenUsed="1"/>
-    <w:lsdException w:name="List Continue 5" w:semiHidden="1" w:unhideWhenUsed="1"/>
-    <w:lsdException w:name="Message Header" w:semiHidden="1" w:unhideWhenUsed="1"/>
-    <w:lsdException w:name="Subtitle" w:uiPriority="11" w:qFormat="1"/>
-    <w:lsdException w:name="Salutation" w:semiHidden="1" w:unhideWhenUsed="1"/>
-    <w:lsdException w:name="Date" w:semiHidden="1" w:unhideWhenUsed="1"/>
-    <w:lsdException w:name="Body Text First Indent" w:semiHidden="1" w:unhideWhenUsed="1"/>
-    <w:lsdException w:name="Body Text First Indent 2" w:semiHidden="1" w:unhideWhenUsed="1"/>
-    <w:lsdException w:name="Note Heading" w:semiHidden="1" w:unhideWhenUsed="1"/>
-    <w:lsdException w:name="Body Text 2" w:semiHidden="1" w:unhideWhenUsed="1"/>
-    <w:lsdException w:name="Body Text 3" w:semiHidden="1" w:unhideWhenUsed="1"/>
-    <w:lsdException w:name="Body Text Indent 2" w:semiHidden="1" w:unhideWhenUsed="1"/>
-    <w:lsdException w:name="Body Text Indent 3" w:semiHidden="1" w:unhideWhenUsed="1"/>
-    <w:lsdException w:name="Block Text" w:semiHidden="1" w:unhideWhenUsed="1"/>
-    <w:lsdException w:name="Hyperlink" w:semiHidden="1" w:unhideWhenUsed="1"/>
-    <w:lsdException w:name="FollowedHyperlink" w:semiHidden="1" w:unhideWhenUsed="1"/>
-    <w:lsdException w:name="Strong" w:uiPriority="22" w:qFormat="1"/>
-    <w:lsdException w:name="Emphasis" w:uiPriority="20" w:qFormat="1"/>
-    <w:lsdException w:name="Document Map" w:semiHidden="1" w:unhideWhenUsed="1"/>
-    <w:lsdException w:name="Plain Text" w:semiHidden="1" w:unhideWhenUsed="1"/>
-    <w:lsdException w:name="E-mail Signature" w:semiHidden="1" w:unhideWhenUsed="1"/>
-    <w:lsdException w:name="HTML Top of Form" w:semiHidden="1" w:unhideWhenUsed="1"/>
-    <w:lsdException w:name="HTML Bottom of Form" w:semiHidden="1" w:unhideWhenUsed="1"/>
-    <w:lsdException w:name="Normal (Web)" w:semiHidden="1" w:unhideWhenUsed="1"/>
-    <w:lsdException w:name="HTML Acronym" w:semiHidden="1" w:unhideWhenUsed="1"/>
-    <w:lsdException w:name="HTML Address" w:semiHidden="1" w:unhideWhenUsed="1"/>
-    <w:lsdException w:name="HTML Cite" w:semiHidden="1" w:unhideWhenUsed="1"/>
-    <w:lsdException w:name="HTML Code" w:semiHidden="1" w:unhideWhenUsed="1"/>
-    <w:lsdException w:name="HTML Definition" w:semiHidden="1" w:unhideWhenUsed="1"/>
-    <w:lsdException w:name="HTML Keyboard" w:semiHidden="1" w:unhideWhenUsed="1"/>
-    <w:lsdException w:name="HTML Preformatted" w:semiHidden="1" w:unhideWhenUsed="1"/>
-    <w:lsdException w:name="HTML Sample" w:semiHidden="1" w:unhideWhenUsed="1"/>
-    <w:lsdException w:name="HTML Typewriter" w:semiHidden="1" w:unhideWhenUsed="1"/>
-    <w:lsdException w:name="HTML Variable" w:semiHidden="1" w:unhideWhenUsed="1"/>
-    <w:lsdException w:name="Normal Table" w:semiHidden="1" w:unhideWhenUsed="1"/>
-    <w:lsdException w:name="annotation subject" w:semiHidden="1" w:unhideWhenUsed="1"/>
-    <w:lsdException w:name="No List" w:semiHidden="1" w:unhideWhenUsed="1"/>
-    <w:lsdException w:name="Outline List 1" w:semiHidden="1" w:unhideWhenUsed="1"/>
-    <w:lsdException w:name="Outline List 2" w:semiHidden="1" w:unhideWhenUsed="1"/>
-    <w:lsdException w:name="Outline List 3" w:semiHidden="1" w:unhideWhenUsed="1"/>
-    <w:lsdException w:name="Table Simple 1" w:semiHidden="1" w:unhideWhenUsed="1"/>
-    <w:lsdException w:name="Table Simple 2" w:semiHidden="1" w:unhideWhenUsed="1"/>
-    <w:lsdException w:name="Table Simple 3" w:semiHidden="1" w:unhideWhenUsed="1"/>
-    <w:lsdException w:name="Table Classic 1" w:semiHidden="1" w:unhideWhenUsed="1"/>
-    <w:lsdException w:name="Table Classic 2" w:semiHidden="1" w:unhideWhenUsed="1"/>
-    <w:lsdException w:name="Table Classic 3" w:semiHidden="1" w:unhideWhenUsed="1"/>
-    <w:lsdException w:name="Table Classic 4" w:semiHidden="1" w:unhideWhenUsed="1"/>
-    <w:lsdException w:name="Table Colorful 1" w:semiHidden="1" w:unhideWhenUsed="1"/>
-    <w:lsdException w:name="Table Colorful 2" w:semiHidden="1" w:unhideWhenUsed="1"/>
-    <w:lsdException w:name="Table Colorful 3" w:semiHidden="1" w:unhideWhenUsed="1"/>
-    <w:lsdException w:name="Table Columns 1" w:semiHidden="1" w:unhideWhenUsed="1"/>
-    <w:lsdException w:name="Table Columns 2" w:semiHidden="1" w:unhideWhenUsed="1"/>
-    <w:lsdException w:name="Table Columns 3" w:semiHidden="1" w:unhideWhenUsed="1"/>
-    <w:lsdException w:name="Table Columns 4" w:semiHidden="1" w:unhideWhenUsed="1"/>
-    <w:lsdException w:name="Table Columns 5" w:semiHidden="1" w:unhideWhenUsed="1"/>
-    <w:lsdException w:name="Table Grid 1" w:semiHidden="1" w:unhideWhenUsed="1"/>
-    <w:lsdException w:name="Table Grid 2" w:semiHidden="1" w:unhideWhenUsed="1"/>
-    <w:lsdException w:name="Table Grid 3" w:semiHidden="1" w:unhideWhenUsed="1"/>
-    <w:lsdException w:name="Table Grid 4" w:semiHidden="1" w:unhideWhenUsed="1"/>
-    <w:lsdException w:name="Table Grid 5" w:semiHidden="1" w:unhideWhenUsed="1"/>
-    <w:lsdException w:name="Table Grid 6" w:semiHidden="1" w:unhideWhenUsed="1"/>
-    <w:lsdException w:name="Table Grid 7" w:semiHidden="1" w:unhideWhenUsed="1"/>
-    <w:lsdException w:name="Table Grid 8" w:semiHidden="1" w:unhideWhenUsed="1"/>
-    <w:lsdException w:name="Table List 1" w:semiHidden="1" w:unhideWhenUsed="1"/>
-    <w:lsdException w:name="Table List 2" w:semiHidden="1" w:unhideWhenUsed="1"/>
-    <w:lsdException w:name="Table List 3" w:semiHidden="1" w:unhideWhenUsed="1"/>
-    <w:lsdException w:name="Table List 4" w:semiHidden="1" w:unhideWhenUsed="1"/>
-    <w:lsdException w:name="Table List 5" w:semiHidden="1" w:unhideWhenUsed="1"/>
-    <w:lsdException w:name="Table List 6" w:semiHidden="1" w:unhideWhenUsed="1"/>
-    <w:lsdException w:name="Table List 7" w:semiHidden="1" w:unhideWhenUsed="1"/>
-    <w:lsdException w:name="Table List 8" w:semiHidden="1" w:unhideWhenUsed="1"/>
-    <w:lsdException w:name="Table 3D effects 1" w:semiHidden="1" w:unhideWhenUsed="1"/>
-    <w:lsdException w:name="Table 3D effects 2" w:semiHidden="1" w:unhideWhenUsed="1"/>
-    <w:lsdException w:name="Table 3D effects 3" w:semiHidden="1" w:unhideWhenUsed="1"/>
-    <w:lsdException w:name="Table Contemporary" w:semiHidden="1" w:unhideWhenUsed="1"/>
-    <w:lsdException w:name="Table Elegant" w:semiHidden="1" w:unhideWhenUsed="1"/>
-    <w:lsdException w:name="Table Professional" w:semiHidden="1" w:unhideWhenUsed="1"/>
-    <w:lsdException w:name="Table Subtle 1" w:semiHidden="1" w:unhideWhenUsed="1"/>
-    <w:lsdException w:name="Table Subtle 2" w:semiHidden="1" w:unhideWhenUsed="1"/>
-    <w:lsdException w:name="Table Web 1" w:semiHidden="1" w:unhideWhenUsed="1"/>
-    <w:lsdException w:name="Table Web 2" w:semiHidden="1" w:unhideWhenUsed="1"/>
-    <w:lsdException w:name="Table Web 3" w:semiHidden="1" w:unhideWhenUsed="1"/>
-    <w:lsdException w:name="Balloon Text" w:semiHidden="1" w:unhideWhenUsed="1"/>
-    <w:lsdException w:name="Table Grid" w:uiPriority="39"/>
-    <w:lsdException w:name="Table Theme" w:semiHidden="1" w:unhideWhenUsed="1"/>
-    <w:lsdException w:name="Note Level 1" w:semiHidden="1" w:unhideWhenUsed="1"/>
-    <w:lsdException w:name="Note Level 2" w:semiHidden="1" w:unhideWhenUsed="1"/>
-    <w:lsdException w:name="Note Level 3" w:semiHidden="1" w:unhideWhenUsed="1"/>
-    <w:lsdException w:name="Note Level 4" w:semiHidden="1" w:unhideWhenUsed="1"/>
-    <w:lsdException w:name="Note Level 5" w:semiHidden="1" w:unhideWhenUsed="1"/>
-    <w:lsdException w:name="Note Level 6" w:semiHidden="1" w:unhideWhenUsed="1"/>
-    <w:lsdException w:name="Note Level 7" w:semiHidden="1" w:unhideWhenUsed="1"/>
-    <w:lsdException w:name="Note Level 8" w:semiHidden="1" w:unhideWhenUsed="1"/>
-    <w:lsdException w:name="Note Level 9" w:semiHidden="1" w:unhideWhenUsed="1"/>
-    <w:lsdException w:name="Placeholder Text" w:semiHidden="1"/>
-    <w:lsdException w:name="No Spacing" w:uiPriority="1" w:qFormat="1"/>
-    <w:lsdException w:name="Light Shading" w:uiPriority="60"/>
-    <w:lsdException w:name="Light List" w:uiPriority="61"/>
-    <w:lsdException w:name="Light Grid" w:uiPriority="62"/>
-    <w:lsdException w:name="Medium Shading 1" w:uiPriority="63"/>
-    <w:lsdException w:name="Medium Shading 2" w:uiPriority="64"/>
-    <w:lsdException w:name="Medium List 1" w:uiPriority="65"/>
-    <w:lsdException w:name="Medium List 2" w:uiPriority="66"/>
-    <w:lsdException w:name="Medium Grid 1" w:uiPriority="67"/>
-    <w:lsdException w:name="Medium Grid 2" w:uiPriority="68"/>
-    <w:lsdException w:name="Medium Grid 3" w:uiPriority="69"/>
-    <w:lsdException w:name="Dark List" w:uiPriority="70"/>
-    <w:lsdException w:name="Colorful Shading" w:uiPriority="71"/>
-    <w:lsdException w:name="Colorful List" w:uiPriority="72"/>
-    <w:lsdException w:name="Colorful Grid" w:uiPriority="73"/>
-    <w:lsdException w:name="Light Shading Accent 1" w:uiPriority="60"/>
-    <w:lsdException w:name="Light List Accent 1" w:uiPriority="61"/>
-    <w:lsdException w:name="Light Grid Accent 1" w:uiPriority="62"/>
-    <w:lsdException w:name="Medium Shading 1 Accent 1" w:uiPriority="63"/>
-    <w:lsdException w:name="Medium Shading 2 Accent 1" w:uiPriority="64"/>
-    <w:lsdException w:name="Medium List 1 Accent 1" w:uiPriority="65"/>
-    <w:lsdException w:name="Revision" w:semiHidden="1"/>
-    <w:lsdException w:name="List Paragraph" w:uiPriority="34" w:qFormat="1"/>
-    <w:lsdException w:name="Quote" w:uiPriority="29" w:qFormat="1"/>
-    <w:lsdException w:name="Intense Quote" w:uiPriority="30" w:qFormat="1"/>
-    <w:lsdException w:name="Medium List 2 Accent 1" w:uiPriority="66"/>
-    <w:lsdException w:name="Medium Grid 1 Accent 1" w:uiPriority="67"/>
-    <w:lsdException w:name="Medium Grid 2 Accent 1" w:uiPriority="68"/>
-    <w:lsdException w:name="Medium Grid 3 Accent 1" w:uiPriority="69"/>
-    <w:lsdException w:name="Dark List Accent 1" w:uiPriority="70"/>
-    <w:lsdException w:name="Colorful Shading Accent 1" w:uiPriority="71"/>
-    <w:lsdException w:name="Colorful List Accent 1" w:uiPriority="72"/>
-    <w:lsdException w:name="Colorful Grid Accent 1" w:uiPriority="73"/>
-    <w:lsdException w:name="Light Shading Accent 2" w:uiPriority="60"/>
-    <w:lsdException w:name="Light List Accent 2" w:uiPriority="61"/>
-    <w:lsdException w:name="Light Grid Accent 2" w:uiPriority="62"/>
-    <w:lsdException w:name="Medium Shading 1 Accent 2" w:uiPriority="63"/>
-    <w:lsdException w:name="Medium Shading 2 Accent 2" w:uiPriority="64"/>
-    <w:lsdException w:name="Medium List 1 Accent 2" w:uiPriority="65"/>
-    <w:lsdException w:name="Medium List 2 Accent 2" w:uiPriority="66"/>
-    <w:lsdException w:name="Medium Grid 1 Accent 2" w:uiPriority="67"/>
-    <w:lsdException w:name="Medium Grid 2 Accent 2" w:uiPriority="68"/>
-    <w:lsdException w:name="Medium Grid 3 Accent 2" w:uiPriority="69"/>
-    <w:lsdException w:name="Dark List Accent 2" w:uiPriority="70"/>
-    <w:lsdException w:name="Colorful Shading Accent 2" w:uiPriority="71"/>
-    <w:lsdException w:name="Colorful List Accent 2" w:uiPriority="72"/>
-    <w:lsdException w:name="Colorful Grid Accent 2" w:uiPriority="73"/>
-    <w:lsdException w:name="Light Shading Accent 3" w:uiPriority="60"/>
-    <w:lsdException w:name="Light List Accent 3" w:uiPriority="61"/>
-    <w:lsdException w:name="Light Grid Accent 3" w:uiPriority="62"/>
-    <w:lsdException w:name="Medium Shading 1 Accent 3" w:uiPriority="63"/>
-    <w:lsdException w:name="Medium Shading 2 Accent 3" w:uiPriority="64"/>
-    <w:lsdException w:name="Medium List 1 Accent 3" w:uiPriority="65"/>
-    <w:lsdException w:name="Medium List 2 Accent 3" w:uiPriority="66"/>
-    <w:lsdException w:name="Medium Grid 1 Accent 3" w:uiPriority="67"/>
-    <w:lsdException w:name="Medium Grid 2 Accent 3" w:uiPriority="68"/>
-    <w:lsdException w:name="Medium Grid 3 Accent 3" w:uiPriority="69"/>
-    <w:lsdException w:name="Dark List Accent 3" w:uiPriority="70"/>
-    <w:lsdException w:name="Colorful Shading Accent 3" w:uiPriority="71"/>
-    <w:lsdException w:name="Colorful List Accent 3" w:uiPriority="72"/>
-    <w:lsdException w:name="Colorful Grid Accent 3" w:uiPriority="73"/>
-    <w:lsdException w:name="Light Shading Accent 4" w:uiPriority="60"/>
-    <w:lsdException w:name="Light List Accent 4" w:uiPriority="61"/>
-    <w:lsdException w:name="Light Grid Accent 4" w:uiPriority="62"/>
-    <w:lsdException w:name="Medium Shading 1 Accent 4" w:uiPriority="63"/>
-    <w:lsdException w:name="Medium Shading 2 Accent 4" w:uiPriority="64"/>
-    <w:lsdException w:name="Medium List 1 Accent 4" w:uiPriority="65"/>
-    <w:lsdException w:name="Medium List 2 Accent 4" w:uiPriority="66"/>
-    <w:lsdException w:name="Medium Grid 1 Accent 4" w:uiPriority="67"/>
-    <w:lsdException w:name="Medium Grid 2 Accent 4" w:uiPriority="68"/>
-    <w:lsdException w:name="Medium Grid 3 Accent 4" w:uiPriority="69"/>
-    <w:lsdException w:name="Dark List Accent 4" w:uiPriority="70"/>
-    <w:lsdException w:name="Colorful Shading Accent 4" w:uiPriority="71"/>
-    <w:lsdException w:name="Colorful List Accent 4" w:uiPriority="72"/>
-    <w:lsdException w:name="Colorful Grid Accent 4" w:uiPriority="73"/>
-    <w:lsdException w:name="Light Shading Accent 5" w:uiPriority="60"/>
-    <w:lsdException w:name="Light List Accent 5" w:uiPriority="61"/>
-    <w:lsdException w:name="Light Grid Accent 5" w:uiPriority="62"/>
-    <w:lsdException w:name="Medium Shading 1 Accent 5" w:uiPriority="63"/>
-    <w:lsdException w:name="Medium Shading 2 Accent 5" w:uiPriority="64"/>
-    <w:lsdException w:name="Medium List 1 Accent 5" w:uiPriority="65"/>
-    <w:lsdException w:name="Medium List 2 Accent 5" w:uiPriority="66"/>
-    <w:lsdException w:name="Medium Grid 1 Accent 5" w:uiPriority="67"/>
-    <w:lsdException w:name="Medium Grid 2 Accent 5" w:uiPriority="68"/>
-    <w:lsdException w:name="Medium Grid 3 Accent 5" w:uiPriority="69"/>
-    <w:lsdException w:name="Dark List Accent 5" w:uiPriority="70"/>
-    <w:lsdException w:name="Colorful Shading Accent 5" w:uiPriority="71"/>
-    <w:lsdException w:name="Colorful List Accent 5" w:uiPriority="72"/>
-    <w:lsdException w:name="Colorful Grid Accent 5" w:uiPriority="73"/>
-    <w:lsdException w:name="Light Shading Accent 6" w:uiPriority="60"/>
-    <w:lsdException w:name="Light List Accent 6" w:uiPriority="61"/>
-    <w:lsdException w:name="Light Grid Accent 6" w:uiPriority="62"/>
-    <w:lsdException w:name="Medium Shading 1 Accent 6" w:uiPriority="63"/>
-    <w:lsdException w:name="Medium Shading 2 Accent 6" w:uiPriority="64"/>
-    <w:lsdException w:name="Medium List 1 Accent 6" w:uiPriority="65"/>
-    <w:lsdException w:name="Medium List 2 Accent 6" w:uiPriority="66"/>
-    <w:lsdException w:name="Medium Grid 1 Accent 6" w:uiPriority="67"/>
-    <w:lsdException w:name="Medium Grid 2 Accent 6" w:uiPriority="68"/>
-    <w:lsdException w:name="Medium Grid 3 Accent 6" w:uiPriority="69"/>
-    <w:lsdException w:name="Dark List Accent 6" w:uiPriority="70"/>
-    <w:lsdException w:name="Colorful Shading Accent 6" w:uiPriority="71"/>
-    <w:lsdException w:name="Colorful List Accent 6" w:uiPriority="72"/>
-    <w:lsdException w:name="Colorful Grid Accent 6" w:uiPriority="73"/>
-    <w:lsdException w:name="Subtle Emphasis" w:uiPriority="19" w:qFormat="1"/>
-    <w:lsdException w:name="Intense Emphasis" w:uiPriority="21" w:qFormat="1"/>
-    <w:lsdException w:name="Subtle Reference" w:uiPriority="31" w:qFormat="1"/>
-    <w:lsdException w:name="Intense Reference" w:uiPriority="32" w:qFormat="1"/>
-    <w:lsdException w:name="Book Title" w:uiPriority="33" w:qFormat="1"/>
-    <w:lsdException w:name="Bibliography" w:semiHidden="1" w:uiPriority="37" w:unhideWhenUsed="1"/>
-    <w:lsdException w:name="TOC Heading" w:semiHidden="1" w:uiPriority="39" w:unhideWhenUsed="1" w:qFormat="1"/>
-    <w:lsdException w:name="Plain Table 1" w:uiPriority="41"/>
-    <w:lsdException w:name="Plain Table 2" w:uiPriority="42"/>
-    <w:lsdException w:name="Plain Table 3" w:uiPriority="43"/>
-    <w:lsdException w:name="Plain Table 4" w:uiPriority="44"/>
-    <w:lsdException w:name="Plain Table 5" w:uiPriority="45"/>
-    <w:lsdException w:name="Grid Table Light" w:uiPriority="40"/>
-    <w:lsdException w:name="Grid Table 1 Light" w:uiPriority="46"/>
-    <w:lsdException w:name="Grid Table 2" w:uiPriority="47"/>
-    <w:lsdException w:name="Grid Table 3" w:uiPriority="48"/>
-    <w:lsdException w:name="Grid Table 4" w:uiPriority="49"/>
-    <w:lsdException w:name="Grid Table 5 Dark" w:uiPriority="50"/>
-    <w:lsdException w:name="Grid Table 6 Colorful" w:uiPriority="51"/>
-    <w:lsdException w:name="Grid Table 7 Colorful" w:uiPriority="52"/>
-    <w:lsdException w:name="Grid Table 1 Light Accent 1" w:uiPriority="46"/>
-    <w:lsdException w:name="Grid Table 2 Accent 1" w:uiPriority="47"/>
-    <w:lsdException w:name="Grid Table 3 Accent 1" w:uiPriority="48"/>
-    <w:lsdException w:name="Grid Table 4 Accent 1" w:uiPriority="49"/>
-    <w:lsdException w:name="Grid Table 5 Dark Accent 1" w:uiPriority="50"/>
-    <w:lsdException w:name="Grid Table 6 Colorful Accent 1" w:uiPriority="51"/>
-    <w:lsdException w:name="Grid Table 7 Colorful Accent 1" w:uiPriority="52"/>
-    <w:lsdException w:name="Grid Table 1 Light Accent 2" w:uiPriority="46"/>
-    <w:lsdException w:name="Grid Table 2 Accent 2" w:uiPriority="47"/>
-    <w:lsdException w:name="Grid Table 3 Accent 2" w:uiPriority="48"/>
-    <w:lsdException w:name="Grid Table 4 Accent 2" w:uiPriority="49"/>
-    <w:lsdException w:name="Grid Table 5 Dark Accent 2" w:uiPriority="50"/>
-    <w:lsdException w:name="Grid Table 6 Colorful Accent 2" w:uiPriority="51"/>
-    <w:lsdException w:name="Grid Table 7 Colorful Accent 2" w:uiPriority="52"/>
-    <w:lsdException w:name="Grid Table 1 Light Accent 3" w:uiPriority="46"/>
-    <w:lsdException w:name="Grid Table 2 Accent 3" w:uiPriority="47"/>
-    <w:lsdException w:name="Grid Table 3 Accent 3" w:uiPriority="48"/>
-    <w:lsdException w:name="Grid Table 4 Accent 3" w:uiPriority="49"/>
-    <w:lsdException w:name="Grid Table 5 Dark Accent 3" w:uiPriority="50"/>
-    <w:lsdException w:name="Grid Table 6 Colorful Accent 3" w:uiPriority="51"/>
-    <w:lsdException w:name="Grid Table 7 Colorful Accent 3" w:uiPriority="52"/>
-    <w:lsdException w:name="Grid Table 1 Light Accent 4" w:uiPriority="46"/>
-    <w:lsdException w:name="Grid Table 2 Accent 4" w:uiPriority="47"/>
-    <w:lsdException w:name="Grid Table 3 Accent 4" w:uiPriority="48"/>
-    <w:lsdException w:name="Grid Table 4 Accent 4" w:uiPriority="49"/>
-    <w:lsdException w:name="Grid Table 5 Dark Accent 4" w:uiPriority="50"/>
-    <w:lsdException w:name="Grid Table 6 Colorful Accent 4" w:uiPriority="51"/>
-    <w:lsdException w:name="Grid Table 7 Colorful Accent 4" w:uiPriority="52"/>
-    <w:lsdException w:name="Grid Table 1 Light Accent 5" w:uiPriority="46"/>
-    <w:lsdException w:name="Grid Table 2 Accent 5" w:uiPriority="47"/>
-    <w:lsdException w:name="Grid Table 3 Accent 5" w:uiPriority="48"/>
-    <w:lsdException w:name="Grid Table 4 Accent 5" w:uiPriority="49"/>
-    <w:lsdException w:name="Grid Table 5 Dark Accent 5" w:uiPriority="50"/>
-    <w:lsdException w:name="Grid Table 6 Colorful Accent 5" w:uiPriority="51"/>
-    <w:lsdException w:name="Grid Table 7 Colorful Accent 5" w:uiPriority="52"/>
-    <w:lsdException w:name="Grid Table 1 Light Accent 6" w:uiPriority="46"/>
-    <w:lsdException w:name="Grid Table 2 Accent 6" w:uiPriority="47"/>
-    <w:lsdException w:name="Grid Table 3 Accent 6" w:uiPriority="48"/>
-    <w:lsdException w:name="Grid Table 4 Accent 6" w:uiPriority="49"/>
-    <w:lsdException w:name="Grid Table 5 Dark Accent 6" w:uiPriority="50"/>
-    <w:lsdException w:name="Grid Table 6 Colorful Accent 6" w:uiPriority="51"/>
-    <w:lsdException w:name="Grid Table 7 Colorful Accent 6" w:uiPriority="52"/>
-    <w:lsdException w:name="List Table 1 Light" w:uiPriority="46"/>
-    <w:lsdException w:name="List Table 2" w:uiPriority="47"/>
-    <w:lsdException w:name="List Table 3" w:uiPriority="48"/>
-    <w:lsdException w:name="List Table 4" w:uiPriority="49"/>
-    <w:lsdException w:name="List Table 5 Dark" w:uiPriority="50"/>
-    <w:lsdException w:name="List Table 6 Colorful" w:uiPriority="51"/>
-    <w:lsdException w:name="List Table 7 Colorful" w:uiPriority="52"/>
-    <w:lsdException w:name="List Table 1 Light Accent 1" w:uiPriority="46"/>
-    <w:lsdException w:name="List Table 2 Accent 1" w:uiPriority="47"/>
-    <w:lsdException w:name="List Table 3 Accent 1" w:uiPriority="48"/>
-    <w:lsdException w:name="List Table 4 Accent 1" w:uiPriority="49"/>
-    <w:lsdException w:name="List Table 5 Dark Accent 1" w:uiPriority="50"/>
-    <w:lsdException w:name="List Table 6 Colorful Accent 1" w:uiPriority="51"/>
-    <w:lsdException w:name="List Table 7 Colorful Accent 1" w:uiPriority="52"/>
-    <w:lsdException w:name="List Table 1 Light Accent 2" w:uiPriority="46"/>
-    <w:lsdException w:name="List Table 2 Accent 2" w:uiPriority="47"/>
-    <w:lsdException w:name="List Table 3 Accent 2" w:uiPriority="48"/>
-    <w:lsdException w:name="List Table 4 Accent 2" w:uiPriority="49"/>
-    <w:lsdException w:name="List Table 5 Dark Accent 2" w:uiPriority="50"/>
-    <w:lsdException w:name="List Table 6 Colorful Accent 2" w:uiPriority="51"/>
-    <w:lsdException w:name="List Table 7 Colorful Accent 2" w:uiPriority="52"/>
-    <w:lsdException w:name="List Table 1 Light Accent 3" w:uiPriority="46"/>
-    <w:lsdException w:name="List Table 2 Accent 3" w:uiPriority="47"/>
-    <w:lsdException w:name="List Table 3 Accent 3" w:uiPriority="48"/>
-    <w:lsdException w:name="List Table 4 Accent 3" w:uiPriority="49"/>
-    <w:lsdException w:name="List Table 5 Dark Accent 3" w:uiPriority="50"/>
-    <w:lsdException w:name="List Table 6 Colorful Accent 3" w:uiPriority="51"/>
-    <w:lsdException w:name="List Table 7 Colorful Accent 3" w:uiPriority="52"/>
-    <w:lsdException w:name="List Table 1 Light Accent 4" w:uiPriority="46"/>
-    <w:lsdException w:name="List Table 2 Accent 4" w:uiPriority="47"/>
-    <w:lsdException w:name="List Table 3 Accent 4" w:uiPriority="48"/>
-    <w:lsdException w:name="List Table 4 Accent 4" w:uiPriority="49"/>
-    <w:lsdException w:name="List Table 5 Dark Accent 4" w:uiPriority="50"/>
-    <w:lsdException w:name="List Table 6 Colorful Accent 4" w:uiPriority="51"/>
-    <w:lsdException w:name="List Table 7 Colorful Accent 4" w:uiPriority="52"/>
-    <w:lsdException w:name="List Table 1 Light Accent 5" w:uiPriority="46"/>
-    <w:lsdException w:name="List Table 2 Accent 5" w:uiPriority="47"/>
-    <w:lsdException w:name="List Table 3 Accent 5" w:uiPriority="48"/>
-    <w:lsdException w:name="List Table 4 Accent 5" w:uiPriority="49"/>
-    <w:lsdException w:name="List Table 5 Dark Accent 5" w:uiPriority="50"/>
-    <w:lsdException w:name="List Table 6 Colorful Accent 5" w:uiPriority="51"/>
-    <w:lsdException w:name="List Table 7 Colorful Accent 5" w:uiPriority="52"/>
-    <w:lsdException w:name="List Table 1 Light Accent 6" w:uiPriority="46"/>
-    <w:lsdException w:name="List Table 2 Accent 6" w:uiPriority="47"/>
-    <w:lsdException w:name="List Table 3 Accent 6" w:uiPriority="48"/>
-    <w:lsdException w:name="List Table 4 Accent 6" w:uiPriority="49"/>
-    <w:lsdException w:name="List Table 5 Dark Accent 6" w:uiPriority="50"/>
-    <w:lsdException w:name="List Table 6 Colorful Accent 6" w:uiPriority="51"/>
-    <w:lsdException w:name="List Table 7 Colorful Accent 6" w:uiPriority="52"/>
-    <w:lsdException w:name="Mention" w:semiHidden="1" w:unhideWhenUsed="1"/>
-    <w:lsdException w:name="Smart Hyperlink" w:semiHidden="1" w:unhideWhenUsed="1"/>
+  <w:latentStyles w:defLockedState="0" w:defUIPriority="99" w:defSemiHidden="1" w:defUnhideWhenUsed="1" w:defQFormat="0" w:count="276">
+    <w:lsdException w:name="Normal" w:semiHidden="0" w:uiPriority="0" w:unhideWhenUsed="0" w:qFormat="1"/>
+    <w:lsdException w:name="heading 1" w:semiHidden="0" w:uiPriority="9" w:unhideWhenUsed="0" w:qFormat="1"/>
+    <w:lsdException w:name="heading 2" w:uiPriority="9" w:qFormat="1"/>
+    <w:lsdException w:name="heading 3" w:uiPriority="9" w:qFormat="1"/>
+    <w:lsdException w:name="heading 4" w:uiPriority="9" w:qFormat="1"/>
+    <w:lsdException w:name="heading 5" w:uiPriority="9" w:qFormat="1"/>
+    <w:lsdException w:name="heading 6" w:uiPriority="9" w:qFormat="1"/>
+    <w:lsdException w:name="heading 7" w:uiPriority="9" w:qFormat="1"/>
+    <w:lsdException w:name="heading 8" w:uiPriority="9" w:qFormat="1"/>
+    <w:lsdException w:name="heading 9" w:uiPriority="9" w:qFormat="1"/>
+    <w:lsdException w:name="toc 1" w:uiPriority="39"/>
+    <w:lsdException w:name="toc 2" w:uiPriority="39"/>
+    <w:lsdException w:name="toc 3" w:uiPriority="39"/>
+    <w:lsdException w:name="toc 4" w:uiPriority="39"/>
+    <w:lsdException w:name="toc 5" w:uiPriority="39"/>
+    <w:lsdException w:name="toc 6" w:uiPriority="39"/>
+    <w:lsdException w:name="toc 7" w:uiPriority="39"/>
+    <w:lsdException w:name="toc 8" w:uiPriority="39"/>
+    <w:lsdException w:name="toc 9" w:uiPriority="39"/>
+    <w:lsdException w:name="caption" w:uiPriority="35" w:qFormat="1"/>
+    <w:lsdException w:name="Title" w:semiHidden="0" w:uiPriority="10" w:unhideWhenUsed="0" w:qFormat="1"/>
+    <w:lsdException w:name="Default Paragraph Font" w:uiPriority="1"/>
+    <w:lsdException w:name="Subtitle" w:semiHidden="0" w:uiPriority="11" w:unhideWhenUsed="0" w:qFormat="1"/>
+    <w:lsdException w:name="Strong" w:semiHidden="0" w:uiPriority="22" w:unhideWhenUsed="0" w:qFormat="1"/>
+    <w:lsdException w:name="Emphasis" w:semiHidden="0" w:uiPriority="20" w:unhideWhenUsed="0" w:qFormat="1"/>
+    <w:lsdException w:name="Table Grid" w:semiHidden="0" w:uiPriority="39" w:unhideWhenUsed="0"/>
+    <w:lsdException w:name="Placeholder Text" w:unhideWhenUsed="0"/>
+    <w:lsdException w:name="No Spacing" w:semiHidden="0" w:uiPriority="1" w:unhideWhenUsed="0" w:qFormat="1"/>
+    <w:lsdException w:name="Light Shading" w:semiHidden="0" w:uiPriority="60" w:unhideWhenUsed="0"/>
+    <w:lsdException w:name="Light List" w:semiHidden="0" w:uiPriority="61" w:unhideWhenUsed="0"/>
+    <w:lsdException w:name="Light Grid" w:semiHidden="0" w:uiPriority="62" w:unhideWhenUsed="0"/>
+    <w:lsdException w:name="Medium Shading 1" w:semiHidden="0" w:uiPriority="63" w:unhideWhenUsed="0"/>
+    <w:lsdException w:name="Medium Shading 2" w:semiHidden="0" w:uiPriority="64" w:unhideWhenUsed="0"/>
+    <w:lsdException w:name="Medium List 1" w:semiHidden="0" w:uiPriority="65" w:unhideWhenUsed="0"/>
+    <w:lsdException w:name="Medium List 2" w:semiHidden="0" w:uiPriority="66" w:unhideWhenUsed="0"/>
+    <w:lsdException w:name="Medium Grid 1" w:semiHidden="0" w:uiPriority="67" w:unhideWhenUsed="0"/>
+    <w:lsdException w:name="Medium Grid 2" w:semiHidden="0" w:uiPriority="68" w:unhideWhenUsed="0"/>
+    <w:lsdException w:name="Medium Grid 3" w:semiHidden="0" w:uiPriority="69" w:unhideWhenUsed="0"/>
+    <w:lsdException w:name="Dark List" w:semiHidden="0" w:uiPriority="70" w:unhideWhenUsed="0"/>
+    <w:lsdException w:name="Colorful Shading" w:semiHidden="0" w:uiPriority="71" w:unhideWhenUsed="0"/>
+    <w:lsdException w:name="Colorful List" w:semiHidden="0" w:uiPriority="72" w:unhideWhenUsed="0"/>
+    <w:lsdException w:name="Colorful Grid" w:semiHidden="0" w:uiPriority="73" w:unhideWhenUsed="0"/>
+    <w:lsdException w:name="Light Shading Accent 1" w:semiHidden="0" w:uiPriority="60" w:unhideWhenUsed="0"/>
+    <w:lsdException w:name="Light List Accent 1" w:semiHidden="0" w:uiPriority="61" w:unhideWhenUsed="0"/>
+    <w:lsdException w:name="Light Grid Accent 1" w:semiHidden="0" w:uiPriority="62" w:unhideWhenUsed="0"/>
+    <w:lsdException w:name="Medium Shading 1 Accent 1" w:semiHidden="0" w:uiPriority="63" w:unhideWhenUsed="0"/>
+    <w:lsdException w:name="Medium Shading 2 Accent 1" w:semiHidden="0" w:uiPriority="64" w:unhideWhenUsed="0"/>
+    <w:lsdException w:name="Medium List 1 Accent 1" w:semiHidden="0" w:uiPriority="65" w:unhideWhenUsed="0"/>
+    <w:lsdException w:name="Revision" w:unhideWhenUsed="0"/>
+    <w:lsdException w:name="List Paragraph" w:semiHidden="0" w:uiPriority="34" w:unhideWhenUsed="0" w:qFormat="1"/>
+    <w:lsdException w:name="Quote" w:semiHidden="0" w:uiPriority="29" w:unhideWhenUsed="0" w:qFormat="1"/>
+    <w:lsdException w:name="Intense Quote" w:semiHidden="0" w:uiPriority="30" w:unhideWhenUsed="0" w:qFormat="1"/>
+    <w:lsdException w:name="Medium List 2 Accent 1" w:semiHidden="0" w:uiPriority="66" w:unhideWhenUsed="0"/>
+    <w:lsdException w:name="Medium Grid 1 Accent 1" w:semiHidden="0" w:uiPriority="67" w:unhideWhenUsed="0"/>
+    <w:lsdException w:name="Medium Grid 2 Accent 1" w:semiHidden="0" w:uiPriority="68" w:unhideWhenUsed="0"/>
+    <w:lsdException w:name="Medium Grid 3 Accent 1" w:semiHidden="0" w:uiPriority="69" w:unhideWhenUsed="0"/>
+    <w:lsdException w:name="Dark List Accent 1" w:semiHidden="0" w:uiPriority="70" w:unhideWhenUsed="0"/>
+    <w:lsdException w:name="Colorful Shading Accent 1" w:semiHidden="0" w:uiPriority="71" w:unhideWhenUsed="0"/>
+    <w:lsdException w:name="Colorful List Accent 1" w:semiHidden="0" w:uiPriority="72" w:unhideWhenUsed="0"/>
+    <w:lsdException w:name="Colorful Grid Accent 1" w:semiHidden="0" w:uiPriority="73" w:unhideWhenUsed="0"/>
+    <w:lsdException w:name="Light Shading Accent 2" w:semiHidden="0" w:uiPriority="60" w:unhideWhenUsed="0"/>
+    <w:lsdException w:name="Light List Accent 2" w:semiHidden="0" w:uiPriority="61" w:unhideWhenUsed="0"/>
+    <w:lsdException w:name="Light Grid Accent 2" w:semiHidden="0" w:uiPriority="62" w:unhideWhenUsed="0"/>
+    <w:lsdException w:name="Medium Shading 1 Accent 2" w:semiHidden="0" w:uiPriority="63" w:unhideWhenUsed="0"/>
+    <w:lsdException w:name="Medium Shading 2 Accent 2" w:semiHidden="0" w:uiPriority="64" w:unhideWhenUsed="0"/>
+    <w:lsdException w:name="Medium List 1 Accent 2" w:semiHidden="0" w:uiPriority="65" w:unhideWhenUsed="0"/>
+    <w:lsdException w:name="Medium List 2 Accent 2" w:semiHidden="0" w:uiPriority="66" w:unhideWhenUsed="0"/>
+    <w:lsdException w:name="Medium Grid 1 Accent 2" w:semiHidden="0" w:uiPriority="67" w:unhideWhenUsed="0"/>
+    <w:lsdException w:name="Medium Grid 2 Accent 2" w:semiHidden="0" w:uiPriority="68" w:unhideWhenUsed="0"/>
+    <w:lsdException w:name="Medium Grid 3 Accent 2" w:semiHidden="0" w:uiPriority="69" w:unhideWhenUsed="0"/>
+    <w:lsdException w:name="Dark List Accent 2" w:semiHidden="0" w:uiPriority="70" w:unhideWhenUsed="0"/>
+    <w:lsdException w:name="Colorful Shading Accent 2" w:semiHidden="0" w:uiPriority="71" w:unhideWhenUsed="0"/>
+    <w:lsdException w:name="Colorful List Accent 2" w:semiHidden="0" w:uiPriority="72" w:unhideWhenUsed="0"/>
+    <w:lsdException w:name="Colorful Grid Accent 2" w:semiHidden="0" w:uiPriority="73" w:unhideWhenUsed="0"/>
+    <w:lsdException w:name="Light Shading Accent 3" w:semiHidden="0" w:uiPriority="60" w:unhideWhenUsed="0"/>
+    <w:lsdException w:name="Light List Accent 3" w:semiHidden="0" w:uiPriority="61" w:unhideWhenUsed="0"/>
+    <w:lsdException w:name="Light Grid Accent 3" w:semiHidden="0" w:uiPriority="62" w:unhideWhenUsed="0"/>
+    <w:lsdException w:name="Medium Shading 1 Accent 3" w:semiHidden="0" w:uiPriority="63" w:unhideWhenUsed="0"/>
+    <w:lsdException w:name="Medium Shading 2 Accent 3" w:semiHidden="0" w:uiPriority="64" w:unhideWhenUsed="0"/>
+    <w:lsdException w:name="Medium List 1 Accent 3" w:semiHidden="0" w:uiPriority="65" w:unhideWhenUsed="0"/>
+    <w:lsdException w:name="Medium List 2 Accent 3" w:semiHidden="0" w:uiPriority="66" w:unhideWhenUsed="0"/>
+    <w:lsdException w:name="Medium Grid 1 Accent 3" w:semiHidden="0" w:uiPriority="67" w:unhideWhenUsed="0"/>
+    <w:lsdException w:name="Medium Grid 2 Accent 3" w:semiHidden="0" w:uiPriority="68" w:unhideWhenUsed="0"/>
+    <w:lsdException w:name="Medium Grid 3 Accent 3" w:semiHidden="0" w:uiPriority="69" w:unhideWhenUsed="0"/>
+    <w:lsdException w:name="Dark List Accent 3" w:semiHidden="0" w:uiPriority="70" w:unhideWhenUsed="0"/>
+    <w:lsdException w:name="Colorful Shading Accent 3" w:semiHidden="0" w:uiPriority="71" w:unhideWhenUsed="0"/>
+    <w:lsdException w:name="Colorful List Accent 3" w:semiHidden="0" w:uiPriority="72" w:unhideWhenUsed="0"/>
+    <w:lsdException w:name="Colorful Grid Accent 3" w:semiHidden="0" w:uiPriority="73" w:unhideWhenUsed="0"/>
+    <w:lsdException w:name="Light Shading Accent 4" w:semiHidden="0" w:uiPriority="60" w:unhideWhenUsed="0"/>
+    <w:lsdException w:name="Light List Accent 4" w:semiHidden="0" w:uiPriority="61" w:unhideWhenUsed="0"/>
+    <w:lsdException w:name="Light Grid Accent 4" w:semiHidden="0" w:uiPriority="62" w:unhideWhenUsed="0"/>
+    <w:lsdException w:name="Medium Shading 1 Accent 4" w:semiHidden="0" w:uiPriority="63" w:unhideWhenUsed="0"/>
+    <w:lsdException w:name="Medium Shading 2 Accent 4" w:semiHidden="0" w:uiPriority="64" w:unhideWhenUsed="0"/>
+    <w:lsdException w:name="Medium List 1 Accent 4" w:semiHidden="0" w:uiPriority="65" w:unhideWhenUsed="0"/>
+    <w:lsdException w:name="Medium List 2 Accent 4" w:semiHidden="0" w:uiPriority="66" w:unhideWhenUsed="0"/>
+    <w:lsdException w:name="Medium Grid 1 Accent 4" w:semiHidden="0" w:uiPriority="67" w:unhideWhenUsed="0"/>
+    <w:lsdException w:name="Medium Grid 2 Accent 4" w:semiHidden="0" w:uiPriority="68" w:unhideWhenUsed="0"/>
+    <w:lsdException w:name="Medium Grid 3 Accent 4" w:semiHidden="0" w:uiPriority="69" w:unhideWhenUsed="0"/>
+    <w:lsdException w:name="Dark List Accent 4" w:semiHidden="0" w:uiPriority="70" w:unhideWhenUsed="0"/>
+    <w:lsdException w:name="Colorful Shading Accent 4" w:semiHidden="0" w:uiPriority="71" w:unhideWhenUsed="0"/>
+    <w:lsdException w:name="Colorful List Accent 4" w:semiHidden="0" w:uiPriority="72" w:unhideWhenUsed="0"/>
+    <w:lsdException w:name="Colorful Grid Accent 4" w:semiHidden="0" w:uiPriority="73" w:unhideWhenUsed="0"/>
+    <w:lsdException w:name="Light Shading Accent 5" w:semiHidden="0" w:uiPriority="60" w:unhideWhenUsed="0"/>
+    <w:lsdException w:name="Light List Accent 5" w:semiHidden="0" w:uiPriority="61" w:unhideWhenUsed="0"/>
+    <w:lsdException w:name="Light Grid Accent 5" w:semiHidden="0" w:uiPriority="62" w:unhideWhenUsed="0"/>
+    <w:lsdException w:name="Medium Shading 1 Accent 5" w:semiHidden="0" w:uiPriority="63" w:unhideWhenUsed="0"/>
+    <w:lsdException w:name="Medium Shading 2 Accent 5" w:semiHidden="0" w:uiPriority="64" w:unhideWhenUsed="0"/>
+    <w:lsdException w:name="Medium List 1 Accent 5" w:semiHidden="0" w:uiPriority="65" w:unhideWhenUsed="0"/>
+    <w:lsdException w:name="Medium List 2 Accent 5" w:semiHidden="0" w:uiPriority="66" w:unhideWhenUsed="0"/>
+    <w:lsdException w:name="Medium Grid 1 Accent 5" w:semiHidden="0" w:uiPriority="67" w:unhideWhenUsed="0"/>
+    <w:lsdException w:name="Medium Grid 2 Accent 5" w:semiHidden="0" w:uiPriority="68" w:unhideWhenUsed="0"/>
+    <w:lsdException w:name="Medium Grid 3 Accent 5" w:semiHidden="0" w:uiPriority="69" w:unhideWhenUsed="0"/>
+    <w:lsdException w:name="Dark List Accent 5" w:semiHidden="0" w:uiPriority="70" w:unhideWhenUsed="0"/>
+    <w:lsdException w:name="Colorful Shading Accent 5" w:semiHidden="0" w:uiPriority="71" w:unhideWhenUsed="0"/>
+    <w:lsdException w:name="Colorful List Accent 5" w:semiHidden="0" w:uiPriority="72" w:unhideWhenUsed="0"/>
+    <w:lsdException w:name="Colorful Grid Accent 5" w:semiHidden="0" w:uiPriority="73" w:unhideWhenUsed="0"/>
+    <w:lsdException w:name="Light Shading Accent 6" w:semiHidden="0" w:uiPriority="60" w:unhideWhenUsed="0"/>
+    <w:lsdException w:name="Light List Accent 6" w:semiHidden="0" w:uiPriority="61" w:unhideWhenUsed="0"/>
+    <w:lsdException w:name="Light Grid Accent 6" w:semiHidden="0" w:uiPriority="62" w:unhideWhenUsed="0"/>
+    <w:lsdException w:name="Medium Shading 1 Accent 6" w:semiHidden="0" w:uiPriority="63" w:unhideWhenUsed="0"/>
+    <w:lsdException w:name="Medium Shading 2 Accent 6" w:semiHidden="0" w:uiPriority="64" w:unhideWhenUsed="0"/>
+    <w:lsdException w:name="Medium List 1 Accent 6" w:semiHidden="0" w:uiPriority="65" w:unhideWhenUsed="0"/>
+    <w:lsdException w:name="Medium List 2 Accent 6" w:semiHidden="0" w:uiPriority="66" w:unhideWhenUsed="0"/>
+    <w:lsdException w:name="Medium Grid 1 Accent 6" w:semiHidden="0" w:uiPriority="67" w:unhideWhenUsed="0"/>
+    <w:lsdException w:name="Medium Grid 2 Accent 6" w:semiHidden="0" w:uiPriority="68" w:unhideWhenUsed="0"/>
+    <w:lsdException w:name="Medium Grid 3 Accent 6" w:semiHidden="0" w:uiPriority="69" w:unhideWhenUsed="0"/>
+    <w:lsdException w:name="Dark List Accent 6" w:semiHidden="0" w:uiPriority="70" w:unhideWhenUsed="0"/>
+    <w:lsdException w:name="Colorful Shading Accent 6" w:semiHidden="0" w:uiPriority="71" w:unhideWhenUsed="0"/>
+    <w:lsdException w:name="Colorful List Accent 6" w:semiHidden="0" w:uiPriority="72" w:unhideWhenUsed="0"/>
+    <w:lsdException w:name="Colorful Grid Accent 6" w:semiHidden="0" w:uiPriority="73" w:unhideWhenUsed="0"/>
+    <w:lsdException w:name="Subtle Emphasis" w:semiHidden="0" w:uiPriority="19" w:unhideWhenUsed="0" w:qFormat="1"/>
+    <w:lsdException w:name="Intense Emphasis" w:semiHidden="0" w:uiPriority="21" w:unhideWhenUsed="0" w:qFormat="1"/>
+    <w:lsdException w:name="Subtle Reference" w:semiHidden="0" w:uiPriority="31" w:unhideWhenUsed="0" w:qFormat="1"/>
+    <w:lsdException w:name="Intense Reference" w:semiHidden="0" w:uiPriority="32" w:unhideWhenUsed="0" w:qFormat="1"/>
+    <w:lsdException w:name="Book Title" w:semiHidden="0" w:uiPriority="33" w:unhideWhenUsed="0" w:qFormat="1"/>
+    <w:lsdException w:name="Bibliography" w:uiPriority="37"/>
+    <w:lsdException w:name="TOC Heading" w:uiPriority="39" w:qFormat="1"/>
   </w:latentStyles>
   <w:style w:type="paragraph" w:default="1" w:styleId="Normal">
     <w:name w:val="Normal"/>
@@ -1301,6 +1042,386 @@
     <w:rPr>
       <w:color w:val="0000FF" w:themeColor="hyperlink"/>
       <w:u w:val="single"/>
+    </w:rPr>
+  </w:style>
+  <w:style w:type="paragraph" w:styleId="DocumentMap">
+    <w:name w:val="Document Map"/>
+    <w:basedOn w:val="Normal"/>
+    <w:link w:val="DocumentMapChar"/>
+    <w:uiPriority w:val="99"/>
+    <w:semiHidden/>
+    <w:unhideWhenUsed/>
+    <w:rsid w:val="00AC38DF"/>
+    <w:pPr>
+      <w:spacing w:line="240" w:lineRule="auto"/>
+    </w:pPr>
+    <w:rPr>
+      <w:rFonts w:ascii="Times New Roman" w:hAnsi="Times New Roman" w:cs="Times New Roman"/>
+      <w:sz w:val="24"/>
+      <w:szCs w:val="24"/>
+    </w:rPr>
+  </w:style>
+  <w:style w:type="character" w:customStyle="1" w:styleId="DocumentMapChar">
+    <w:name w:val="Document Map Char"/>
+    <w:basedOn w:val="DefaultParagraphFont"/>
+    <w:link w:val="DocumentMap"/>
+    <w:uiPriority w:val="99"/>
+    <w:semiHidden/>
+    <w:rsid w:val="00AC38DF"/>
+    <w:rPr>
+      <w:rFonts w:ascii="Times New Roman" w:hAnsi="Times New Roman" w:cs="Times New Roman"/>
+      <w:sz w:val="24"/>
+      <w:szCs w:val="24"/>
+    </w:rPr>
+  </w:style>
+</w:styles>
+</file>
+
+<file path=word/stylesWithEffects.xml><?xml version="1.0" encoding="utf-8"?>
+<w:styles xmlns:wpc="http://schemas.microsoft.com/office/word/2010/wordprocessingCanvas" xmlns:mo="http://schemas.microsoft.com/office/mac/office/2008/main" xmlns:mc="http://schemas.openxmlformats.org/markup-compatibility/2006" xmlns:mv="urn:schemas-microsoft-com:mac:vml" xmlns:o="urn:schemas-microsoft-com:office:office" xmlns:r="http://schemas.openxmlformats.org/officeDocument/2006/relationships" xmlns:m="http://schemas.openxmlformats.org/officeDocument/2006/math" xmlns:v="urn:schemas-microsoft-com:vml" xmlns:wp14="http://schemas.microsoft.com/office/word/2010/wordprocessingDrawing" xmlns:wp="http://schemas.openxmlformats.org/drawingml/2006/wordprocessingDrawing" xmlns:w10="urn:schemas-microsoft-com:office:word" xmlns:w="http://schemas.openxmlformats.org/wordprocessingml/2006/main" xmlns:w14="http://schemas.microsoft.com/office/word/2010/wordml" xmlns:wpg="http://schemas.microsoft.com/office/word/2010/wordprocessingGroup" xmlns:wpi="http://schemas.microsoft.com/office/word/2010/wordprocessingInk" xmlns:wne="http://schemas.microsoft.com/office/word/2006/wordml" xmlns:wps="http://schemas.microsoft.com/office/word/2010/wordprocessingShape" mc:Ignorable="w14 wp14">
+  <w:docDefaults>
+    <w:rPrDefault>
+      <w:rPr>
+        <w:rFonts w:ascii="Arial" w:eastAsia="Arial" w:hAnsi="Arial" w:cs="Arial"/>
+        <w:sz w:val="22"/>
+        <w:szCs w:val="22"/>
+        <w:lang w:val="en" w:eastAsia="en-US" w:bidi="ar-SA"/>
+      </w:rPr>
+    </w:rPrDefault>
+    <w:pPrDefault>
+      <w:pPr>
+        <w:spacing w:line="276" w:lineRule="auto"/>
+      </w:pPr>
+    </w:pPrDefault>
+  </w:docDefaults>
+  <w:latentStyles w:defLockedState="0" w:defUIPriority="99" w:defSemiHidden="1" w:defUnhideWhenUsed="1" w:defQFormat="0" w:count="276">
+    <w:lsdException w:name="Normal" w:semiHidden="0" w:uiPriority="0" w:unhideWhenUsed="0" w:qFormat="1"/>
+    <w:lsdException w:name="heading 1" w:semiHidden="0" w:uiPriority="9" w:unhideWhenUsed="0" w:qFormat="1"/>
+    <w:lsdException w:name="heading 2" w:uiPriority="9" w:qFormat="1"/>
+    <w:lsdException w:name="heading 3" w:uiPriority="9" w:qFormat="1"/>
+    <w:lsdException w:name="heading 4" w:uiPriority="9" w:qFormat="1"/>
+    <w:lsdException w:name="heading 5" w:uiPriority="9" w:qFormat="1"/>
+    <w:lsdException w:name="heading 6" w:uiPriority="9" w:qFormat="1"/>
+    <w:lsdException w:name="heading 7" w:uiPriority="9" w:qFormat="1"/>
+    <w:lsdException w:name="heading 8" w:uiPriority="9" w:qFormat="1"/>
+    <w:lsdException w:name="heading 9" w:uiPriority="9" w:qFormat="1"/>
+    <w:lsdException w:name="toc 1" w:uiPriority="39"/>
+    <w:lsdException w:name="toc 2" w:uiPriority="39"/>
+    <w:lsdException w:name="toc 3" w:uiPriority="39"/>
+    <w:lsdException w:name="toc 4" w:uiPriority="39"/>
+    <w:lsdException w:name="toc 5" w:uiPriority="39"/>
+    <w:lsdException w:name="toc 6" w:uiPriority="39"/>
+    <w:lsdException w:name="toc 7" w:uiPriority="39"/>
+    <w:lsdException w:name="toc 8" w:uiPriority="39"/>
+    <w:lsdException w:name="toc 9" w:uiPriority="39"/>
+    <w:lsdException w:name="caption" w:uiPriority="35" w:qFormat="1"/>
+    <w:lsdException w:name="Title" w:semiHidden="0" w:uiPriority="10" w:unhideWhenUsed="0" w:qFormat="1"/>
+    <w:lsdException w:name="Default Paragraph Font" w:uiPriority="1"/>
+    <w:lsdException w:name="Subtitle" w:semiHidden="0" w:uiPriority="11" w:unhideWhenUsed="0" w:qFormat="1"/>
+    <w:lsdException w:name="Strong" w:semiHidden="0" w:uiPriority="22" w:unhideWhenUsed="0" w:qFormat="1"/>
+    <w:lsdException w:name="Emphasis" w:semiHidden="0" w:uiPriority="20" w:unhideWhenUsed="0" w:qFormat="1"/>
+    <w:lsdException w:name="Table Grid" w:semiHidden="0" w:uiPriority="39" w:unhideWhenUsed="0"/>
+    <w:lsdException w:name="Placeholder Text" w:unhideWhenUsed="0"/>
+    <w:lsdException w:name="No Spacing" w:semiHidden="0" w:uiPriority="1" w:unhideWhenUsed="0" w:qFormat="1"/>
+    <w:lsdException w:name="Light Shading" w:semiHidden="0" w:uiPriority="60" w:unhideWhenUsed="0"/>
+    <w:lsdException w:name="Light List" w:semiHidden="0" w:uiPriority="61" w:unhideWhenUsed="0"/>
+    <w:lsdException w:name="Light Grid" w:semiHidden="0" w:uiPriority="62" w:unhideWhenUsed="0"/>
+    <w:lsdException w:name="Medium Shading 1" w:semiHidden="0" w:uiPriority="63" w:unhideWhenUsed="0"/>
+    <w:lsdException w:name="Medium Shading 2" w:semiHidden="0" w:uiPriority="64" w:unhideWhenUsed="0"/>
+    <w:lsdException w:name="Medium List 1" w:semiHidden="0" w:uiPriority="65" w:unhideWhenUsed="0"/>
+    <w:lsdException w:name="Medium List 2" w:semiHidden="0" w:uiPriority="66" w:unhideWhenUsed="0"/>
+    <w:lsdException w:name="Medium Grid 1" w:semiHidden="0" w:uiPriority="67" w:unhideWhenUsed="0"/>
+    <w:lsdException w:name="Medium Grid 2" w:semiHidden="0" w:uiPriority="68" w:unhideWhenUsed="0"/>
+    <w:lsdException w:name="Medium Grid 3" w:semiHidden="0" w:uiPriority="69" w:unhideWhenUsed="0"/>
+    <w:lsdException w:name="Dark List" w:semiHidden="0" w:uiPriority="70" w:unhideWhenUsed="0"/>
+    <w:lsdException w:name="Colorful Shading" w:semiHidden="0" w:uiPriority="71" w:unhideWhenUsed="0"/>
+    <w:lsdException w:name="Colorful List" w:semiHidden="0" w:uiPriority="72" w:unhideWhenUsed="0"/>
+    <w:lsdException w:name="Colorful Grid" w:semiHidden="0" w:uiPriority="73" w:unhideWhenUsed="0"/>
+    <w:lsdException w:name="Light Shading Accent 1" w:semiHidden="0" w:uiPriority="60" w:unhideWhenUsed="0"/>
+    <w:lsdException w:name="Light List Accent 1" w:semiHidden="0" w:uiPriority="61" w:unhideWhenUsed="0"/>
+    <w:lsdException w:name="Light Grid Accent 1" w:semiHidden="0" w:uiPriority="62" w:unhideWhenUsed="0"/>
+    <w:lsdException w:name="Medium Shading 1 Accent 1" w:semiHidden="0" w:uiPriority="63" w:unhideWhenUsed="0"/>
+    <w:lsdException w:name="Medium Shading 2 Accent 1" w:semiHidden="0" w:uiPriority="64" w:unhideWhenUsed="0"/>
+    <w:lsdException w:name="Medium List 1 Accent 1" w:semiHidden="0" w:uiPriority="65" w:unhideWhenUsed="0"/>
+    <w:lsdException w:name="Revision" w:unhideWhenUsed="0"/>
+    <w:lsdException w:name="List Paragraph" w:semiHidden="0" w:uiPriority="34" w:unhideWhenUsed="0" w:qFormat="1"/>
+    <w:lsdException w:name="Quote" w:semiHidden="0" w:uiPriority="29" w:unhideWhenUsed="0" w:qFormat="1"/>
+    <w:lsdException w:name="Intense Quote" w:semiHidden="0" w:uiPriority="30" w:unhideWhenUsed="0" w:qFormat="1"/>
+    <w:lsdException w:name="Medium List 2 Accent 1" w:semiHidden="0" w:uiPriority="66" w:unhideWhenUsed="0"/>
+    <w:lsdException w:name="Medium Grid 1 Accent 1" w:semiHidden="0" w:uiPriority="67" w:unhideWhenUsed="0"/>
+    <w:lsdException w:name="Medium Grid 2 Accent 1" w:semiHidden="0" w:uiPriority="68" w:unhideWhenUsed="0"/>
+    <w:lsdException w:name="Medium Grid 3 Accent 1" w:semiHidden="0" w:uiPriority="69" w:unhideWhenUsed="0"/>
+    <w:lsdException w:name="Dark List Accent 1" w:semiHidden="0" w:uiPriority="70" w:unhideWhenUsed="0"/>
+    <w:lsdException w:name="Colorful Shading Accent 1" w:semiHidden="0" w:uiPriority="71" w:unhideWhenUsed="0"/>
+    <w:lsdException w:name="Colorful List Accent 1" w:semiHidden="0" w:uiPriority="72" w:unhideWhenUsed="0"/>
+    <w:lsdException w:name="Colorful Grid Accent 1" w:semiHidden="0" w:uiPriority="73" w:unhideWhenUsed="0"/>
+    <w:lsdException w:name="Light Shading Accent 2" w:semiHidden="0" w:uiPriority="60" w:unhideWhenUsed="0"/>
+    <w:lsdException w:name="Light List Accent 2" w:semiHidden="0" w:uiPriority="61" w:unhideWhenUsed="0"/>
+    <w:lsdException w:name="Light Grid Accent 2" w:semiHidden="0" w:uiPriority="62" w:unhideWhenUsed="0"/>
+    <w:lsdException w:name="Medium Shading 1 Accent 2" w:semiHidden="0" w:uiPriority="63" w:unhideWhenUsed="0"/>
+    <w:lsdException w:name="Medium Shading 2 Accent 2" w:semiHidden="0" w:uiPriority="64" w:unhideWhenUsed="0"/>
+    <w:lsdException w:name="Medium List 1 Accent 2" w:semiHidden="0" w:uiPriority="65" w:unhideWhenUsed="0"/>
+    <w:lsdException w:name="Medium List 2 Accent 2" w:semiHidden="0" w:uiPriority="66" w:unhideWhenUsed="0"/>
+    <w:lsdException w:name="Medium Grid 1 Accent 2" w:semiHidden="0" w:uiPriority="67" w:unhideWhenUsed="0"/>
+    <w:lsdException w:name="Medium Grid 2 Accent 2" w:semiHidden="0" w:uiPriority="68" w:unhideWhenUsed="0"/>
+    <w:lsdException w:name="Medium Grid 3 Accent 2" w:semiHidden="0" w:uiPriority="69" w:unhideWhenUsed="0"/>
+    <w:lsdException w:name="Dark List Accent 2" w:semiHidden="0" w:uiPriority="70" w:unhideWhenUsed="0"/>
+    <w:lsdException w:name="Colorful Shading Accent 2" w:semiHidden="0" w:uiPriority="71" w:unhideWhenUsed="0"/>
+    <w:lsdException w:name="Colorful List Accent 2" w:semiHidden="0" w:uiPriority="72" w:unhideWhenUsed="0"/>
+    <w:lsdException w:name="Colorful Grid Accent 2" w:semiHidden="0" w:uiPriority="73" w:unhideWhenUsed="0"/>
+    <w:lsdException w:name="Light Shading Accent 3" w:semiHidden="0" w:uiPriority="60" w:unhideWhenUsed="0"/>
+    <w:lsdException w:name="Light List Accent 3" w:semiHidden="0" w:uiPriority="61" w:unhideWhenUsed="0"/>
+    <w:lsdException w:name="Light Grid Accent 3" w:semiHidden="0" w:uiPriority="62" w:unhideWhenUsed="0"/>
+    <w:lsdException w:name="Medium Shading 1 Accent 3" w:semiHidden="0" w:uiPriority="63" w:unhideWhenUsed="0"/>
+    <w:lsdException w:name="Medium Shading 2 Accent 3" w:semiHidden="0" w:uiPriority="64" w:unhideWhenUsed="0"/>
+    <w:lsdException w:name="Medium List 1 Accent 3" w:semiHidden="0" w:uiPriority="65" w:unhideWhenUsed="0"/>
+    <w:lsdException w:name="Medium List 2 Accent 3" w:semiHidden="0" w:uiPriority="66" w:unhideWhenUsed="0"/>
+    <w:lsdException w:name="Medium Grid 1 Accent 3" w:semiHidden="0" w:uiPriority="67" w:unhideWhenUsed="0"/>
+    <w:lsdException w:name="Medium Grid 2 Accent 3" w:semiHidden="0" w:uiPriority="68" w:unhideWhenUsed="0"/>
+    <w:lsdException w:name="Medium Grid 3 Accent 3" w:semiHidden="0" w:uiPriority="69" w:unhideWhenUsed="0"/>
+    <w:lsdException w:name="Dark List Accent 3" w:semiHidden="0" w:uiPriority="70" w:unhideWhenUsed="0"/>
+    <w:lsdException w:name="Colorful Shading Accent 3" w:semiHidden="0" w:uiPriority="71" w:unhideWhenUsed="0"/>
+    <w:lsdException w:name="Colorful List Accent 3" w:semiHidden="0" w:uiPriority="72" w:unhideWhenUsed="0"/>
+    <w:lsdException w:name="Colorful Grid Accent 3" w:semiHidden="0" w:uiPriority="73" w:unhideWhenUsed="0"/>
+    <w:lsdException w:name="Light Shading Accent 4" w:semiHidden="0" w:uiPriority="60" w:unhideWhenUsed="0"/>
+    <w:lsdException w:name="Light List Accent 4" w:semiHidden="0" w:uiPriority="61" w:unhideWhenUsed="0"/>
+    <w:lsdException w:name="Light Grid Accent 4" w:semiHidden="0" w:uiPriority="62" w:unhideWhenUsed="0"/>
+    <w:lsdException w:name="Medium Shading 1 Accent 4" w:semiHidden="0" w:uiPriority="63" w:unhideWhenUsed="0"/>
+    <w:lsdException w:name="Medium Shading 2 Accent 4" w:semiHidden="0" w:uiPriority="64" w:unhideWhenUsed="0"/>
+    <w:lsdException w:name="Medium List 1 Accent 4" w:semiHidden="0" w:uiPriority="65" w:unhideWhenUsed="0"/>
+    <w:lsdException w:name="Medium List 2 Accent 4" w:semiHidden="0" w:uiPriority="66" w:unhideWhenUsed="0"/>
+    <w:lsdException w:name="Medium Grid 1 Accent 4" w:semiHidden="0" w:uiPriority="67" w:unhideWhenUsed="0"/>
+    <w:lsdException w:name="Medium Grid 2 Accent 4" w:semiHidden="0" w:uiPriority="68" w:unhideWhenUsed="0"/>
+    <w:lsdException w:name="Medium Grid 3 Accent 4" w:semiHidden="0" w:uiPriority="69" w:unhideWhenUsed="0"/>
+    <w:lsdException w:name="Dark List Accent 4" w:semiHidden="0" w:uiPriority="70" w:unhideWhenUsed="0"/>
+    <w:lsdException w:name="Colorful Shading Accent 4" w:semiHidden="0" w:uiPriority="71" w:unhideWhenUsed="0"/>
+    <w:lsdException w:name="Colorful List Accent 4" w:semiHidden="0" w:uiPriority="72" w:unhideWhenUsed="0"/>
+    <w:lsdException w:name="Colorful Grid Accent 4" w:semiHidden="0" w:uiPriority="73" w:unhideWhenUsed="0"/>
+    <w:lsdException w:name="Light Shading Accent 5" w:semiHidden="0" w:uiPriority="60" w:unhideWhenUsed="0"/>
+    <w:lsdException w:name="Light List Accent 5" w:semiHidden="0" w:uiPriority="61" w:unhideWhenUsed="0"/>
+    <w:lsdException w:name="Light Grid Accent 5" w:semiHidden="0" w:uiPriority="62" w:unhideWhenUsed="0"/>
+    <w:lsdException w:name="Medium Shading 1 Accent 5" w:semiHidden="0" w:uiPriority="63" w:unhideWhenUsed="0"/>
+    <w:lsdException w:name="Medium Shading 2 Accent 5" w:semiHidden="0" w:uiPriority="64" w:unhideWhenUsed="0"/>
+    <w:lsdException w:name="Medium List 1 Accent 5" w:semiHidden="0" w:uiPriority="65" w:unhideWhenUsed="0"/>
+    <w:lsdException w:name="Medium List 2 Accent 5" w:semiHidden="0" w:uiPriority="66" w:unhideWhenUsed="0"/>
+    <w:lsdException w:name="Medium Grid 1 Accent 5" w:semiHidden="0" w:uiPriority="67" w:unhideWhenUsed="0"/>
+    <w:lsdException w:name="Medium Grid 2 Accent 5" w:semiHidden="0" w:uiPriority="68" w:unhideWhenUsed="0"/>
+    <w:lsdException w:name="Medium Grid 3 Accent 5" w:semiHidden="0" w:uiPriority="69" w:unhideWhenUsed="0"/>
+    <w:lsdException w:name="Dark List Accent 5" w:semiHidden="0" w:uiPriority="70" w:unhideWhenUsed="0"/>
+    <w:lsdException w:name="Colorful Shading Accent 5" w:semiHidden="0" w:uiPriority="71" w:unhideWhenUsed="0"/>
+    <w:lsdException w:name="Colorful List Accent 5" w:semiHidden="0" w:uiPriority="72" w:unhideWhenUsed="0"/>
+    <w:lsdException w:name="Colorful Grid Accent 5" w:semiHidden="0" w:uiPriority="73" w:unhideWhenUsed="0"/>
+    <w:lsdException w:name="Light Shading Accent 6" w:semiHidden="0" w:uiPriority="60" w:unhideWhenUsed="0"/>
+    <w:lsdException w:name="Light List Accent 6" w:semiHidden="0" w:uiPriority="61" w:unhideWhenUsed="0"/>
+    <w:lsdException w:name="Light Grid Accent 6" w:semiHidden="0" w:uiPriority="62" w:unhideWhenUsed="0"/>
+    <w:lsdException w:name="Medium Shading 1 Accent 6" w:semiHidden="0" w:uiPriority="63" w:unhideWhenUsed="0"/>
+    <w:lsdException w:name="Medium Shading 2 Accent 6" w:semiHidden="0" w:uiPriority="64" w:unhideWhenUsed="0"/>
+    <w:lsdException w:name="Medium List 1 Accent 6" w:semiHidden="0" w:uiPriority="65" w:unhideWhenUsed="0"/>
+    <w:lsdException w:name="Medium List 2 Accent 6" w:semiHidden="0" w:uiPriority="66" w:unhideWhenUsed="0"/>
+    <w:lsdException w:name="Medium Grid 1 Accent 6" w:semiHidden="0" w:uiPriority="67" w:unhideWhenUsed="0"/>
+    <w:lsdException w:name="Medium Grid 2 Accent 6" w:semiHidden="0" w:uiPriority="68" w:unhideWhenUsed="0"/>
+    <w:lsdException w:name="Medium Grid 3 Accent 6" w:semiHidden="0" w:uiPriority="69" w:unhideWhenUsed="0"/>
+    <w:lsdException w:name="Dark List Accent 6" w:semiHidden="0" w:uiPriority="70" w:unhideWhenUsed="0"/>
+    <w:lsdException w:name="Colorful Shading Accent 6" w:semiHidden="0" w:uiPriority="71" w:unhideWhenUsed="0"/>
+    <w:lsdException w:name="Colorful List Accent 6" w:semiHidden="0" w:uiPriority="72" w:unhideWhenUsed="0"/>
+    <w:lsdException w:name="Colorful Grid Accent 6" w:semiHidden="0" w:uiPriority="73" w:unhideWhenUsed="0"/>
+    <w:lsdException w:name="Subtle Emphasis" w:semiHidden="0" w:uiPriority="19" w:unhideWhenUsed="0" w:qFormat="1"/>
+    <w:lsdException w:name="Intense Emphasis" w:semiHidden="0" w:uiPriority="21" w:unhideWhenUsed="0" w:qFormat="1"/>
+    <w:lsdException w:name="Subtle Reference" w:semiHidden="0" w:uiPriority="31" w:unhideWhenUsed="0" w:qFormat="1"/>
+    <w:lsdException w:name="Intense Reference" w:semiHidden="0" w:uiPriority="32" w:unhideWhenUsed="0" w:qFormat="1"/>
+    <w:lsdException w:name="Book Title" w:semiHidden="0" w:uiPriority="33" w:unhideWhenUsed="0" w:qFormat="1"/>
+    <w:lsdException w:name="Bibliography" w:uiPriority="37"/>
+    <w:lsdException w:name="TOC Heading" w:uiPriority="39" w:qFormat="1"/>
+  </w:latentStyles>
+  <w:style w:type="paragraph" w:default="1" w:styleId="Normal">
+    <w:name w:val="Normal"/>
+  </w:style>
+  <w:style w:type="paragraph" w:styleId="Heading1">
+    <w:name w:val="heading 1"/>
+    <w:basedOn w:val="Normal"/>
+    <w:next w:val="Normal"/>
+    <w:pPr>
+      <w:keepNext/>
+      <w:keepLines/>
+      <w:spacing w:before="400" w:after="120"/>
+      <w:outlineLvl w:val="0"/>
+    </w:pPr>
+    <w:rPr>
+      <w:sz w:val="40"/>
+      <w:szCs w:val="40"/>
+    </w:rPr>
+  </w:style>
+  <w:style w:type="paragraph" w:styleId="Heading2">
+    <w:name w:val="heading 2"/>
+    <w:basedOn w:val="Normal"/>
+    <w:next w:val="Normal"/>
+    <w:pPr>
+      <w:keepNext/>
+      <w:keepLines/>
+      <w:spacing w:before="360" w:after="120"/>
+      <w:outlineLvl w:val="1"/>
+    </w:pPr>
+    <w:rPr>
+      <w:sz w:val="32"/>
+      <w:szCs w:val="32"/>
+    </w:rPr>
+  </w:style>
+  <w:style w:type="paragraph" w:styleId="Heading3">
+    <w:name w:val="heading 3"/>
+    <w:basedOn w:val="Normal"/>
+    <w:next w:val="Normal"/>
+    <w:pPr>
+      <w:keepNext/>
+      <w:keepLines/>
+      <w:spacing w:before="320" w:after="80"/>
+      <w:outlineLvl w:val="2"/>
+    </w:pPr>
+    <w:rPr>
+      <w:color w:val="434343"/>
+      <w:sz w:val="28"/>
+      <w:szCs w:val="28"/>
+    </w:rPr>
+  </w:style>
+  <w:style w:type="paragraph" w:styleId="Heading4">
+    <w:name w:val="heading 4"/>
+    <w:basedOn w:val="Normal"/>
+    <w:next w:val="Normal"/>
+    <w:pPr>
+      <w:keepNext/>
+      <w:keepLines/>
+      <w:spacing w:before="280" w:after="80"/>
+      <w:outlineLvl w:val="3"/>
+    </w:pPr>
+    <w:rPr>
+      <w:color w:val="666666"/>
+      <w:sz w:val="24"/>
+      <w:szCs w:val="24"/>
+    </w:rPr>
+  </w:style>
+  <w:style w:type="paragraph" w:styleId="Heading5">
+    <w:name w:val="heading 5"/>
+    <w:basedOn w:val="Normal"/>
+    <w:next w:val="Normal"/>
+    <w:pPr>
+      <w:keepNext/>
+      <w:keepLines/>
+      <w:spacing w:before="240" w:after="80"/>
+      <w:outlineLvl w:val="4"/>
+    </w:pPr>
+    <w:rPr>
+      <w:color w:val="666666"/>
+    </w:rPr>
+  </w:style>
+  <w:style w:type="paragraph" w:styleId="Heading6">
+    <w:name w:val="heading 6"/>
+    <w:basedOn w:val="Normal"/>
+    <w:next w:val="Normal"/>
+    <w:pPr>
+      <w:keepNext/>
+      <w:keepLines/>
+      <w:spacing w:before="240" w:after="80"/>
+      <w:outlineLvl w:val="5"/>
+    </w:pPr>
+    <w:rPr>
+      <w:i/>
+      <w:color w:val="666666"/>
+    </w:rPr>
+  </w:style>
+  <w:style w:type="character" w:default="1" w:styleId="DefaultParagraphFont">
+    <w:name w:val="Default Paragraph Font"/>
+    <w:uiPriority w:val="1"/>
+    <w:semiHidden/>
+    <w:unhideWhenUsed/>
+  </w:style>
+  <w:style w:type="table" w:default="1" w:styleId="TableNormal">
+    <w:name w:val="Normal Table"/>
+    <w:uiPriority w:val="99"/>
+    <w:semiHidden/>
+    <w:unhideWhenUsed/>
+    <w:tblPr>
+      <w:tblInd w:w="0" w:type="dxa"/>
+      <w:tblCellMar>
+        <w:top w:w="0" w:type="dxa"/>
+        <w:left w:w="108" w:type="dxa"/>
+        <w:bottom w:w="0" w:type="dxa"/>
+        <w:right w:w="108" w:type="dxa"/>
+      </w:tblCellMar>
+    </w:tblPr>
+  </w:style>
+  <w:style w:type="numbering" w:default="1" w:styleId="NoList">
+    <w:name w:val="No List"/>
+    <w:uiPriority w:val="99"/>
+    <w:semiHidden/>
+    <w:unhideWhenUsed/>
+  </w:style>
+  <w:style w:type="paragraph" w:styleId="Title">
+    <w:name w:val="Title"/>
+    <w:basedOn w:val="Normal"/>
+    <w:next w:val="Normal"/>
+    <w:pPr>
+      <w:keepNext/>
+      <w:keepLines/>
+      <w:spacing w:after="60"/>
+    </w:pPr>
+    <w:rPr>
+      <w:sz w:val="52"/>
+      <w:szCs w:val="52"/>
+    </w:rPr>
+  </w:style>
+  <w:style w:type="paragraph" w:styleId="Subtitle">
+    <w:name w:val="Subtitle"/>
+    <w:basedOn w:val="Normal"/>
+    <w:next w:val="Normal"/>
+    <w:pPr>
+      <w:keepNext/>
+      <w:keepLines/>
+      <w:spacing w:after="320"/>
+    </w:pPr>
+    <w:rPr>
+      <w:color w:val="666666"/>
+      <w:sz w:val="30"/>
+      <w:szCs w:val="30"/>
+    </w:rPr>
+  </w:style>
+  <w:style w:type="character" w:styleId="Hyperlink">
+    <w:name w:val="Hyperlink"/>
+    <w:basedOn w:val="DefaultParagraphFont"/>
+    <w:uiPriority w:val="99"/>
+    <w:unhideWhenUsed/>
+    <w:rsid w:val="00637027"/>
+    <w:rPr>
+      <w:color w:val="0000FF" w:themeColor="hyperlink"/>
+      <w:u w:val="single"/>
+    </w:rPr>
+  </w:style>
+  <w:style w:type="paragraph" w:styleId="DocumentMap">
+    <w:name w:val="Document Map"/>
+    <w:basedOn w:val="Normal"/>
+    <w:link w:val="DocumentMapChar"/>
+    <w:uiPriority w:val="99"/>
+    <w:semiHidden/>
+    <w:unhideWhenUsed/>
+    <w:rsid w:val="00AC38DF"/>
+    <w:pPr>
+      <w:spacing w:line="240" w:lineRule="auto"/>
+    </w:pPr>
+    <w:rPr>
+      <w:rFonts w:ascii="Times New Roman" w:hAnsi="Times New Roman" w:cs="Times New Roman"/>
+      <w:sz w:val="24"/>
+      <w:szCs w:val="24"/>
+    </w:rPr>
+  </w:style>
+  <w:style w:type="character" w:customStyle="1" w:styleId="DocumentMapChar">
+    <w:name w:val="Document Map Char"/>
+    <w:basedOn w:val="DefaultParagraphFont"/>
+    <w:link w:val="DocumentMap"/>
+    <w:uiPriority w:val="99"/>
+    <w:semiHidden/>
+    <w:rsid w:val="00AC38DF"/>
+    <w:rPr>
+      <w:rFonts w:ascii="Times New Roman" w:hAnsi="Times New Roman" w:cs="Times New Roman"/>
+      <w:sz w:val="24"/>
+      <w:szCs w:val="24"/>
     </w:rPr>
   </w:style>
 </w:styles>

</xml_diff>